<commit_message>
added input data and updated metadata
</commit_message>
<xml_diff>
--- a/metadata/Cross-strain_Medium_Reuse_Metadata.docx
+++ b/metadata/Cross-strain_Medium_Reuse_Metadata.docx
@@ -130,33 +130,11 @@
           <w:rFonts w:ascii="Arial" w:hAnsi="Arial" w:cs="Arial"/>
         </w:rPr>
       </w:pPr>
-      <w:proofErr w:type="gramStart"/>
-      <w:r>
-        <w:rPr>
-          <w:rFonts w:ascii="Arial" w:hAnsi="Arial" w:cs="Arial"/>
-        </w:rPr>
-        <w:t>Growth-related variables for each experimental replicate culture.</w:t>
-      </w:r>
-      <w:proofErr w:type="gramEnd"/>
-      <w:r>
-        <w:rPr>
-          <w:rFonts w:ascii="Arial" w:hAnsi="Arial" w:cs="Arial"/>
-        </w:rPr>
-        <w:t xml:space="preserve"> </w:t>
-      </w:r>
-      <w:proofErr w:type="gramStart"/>
-      <w:r>
-        <w:rPr>
-          <w:rFonts w:ascii="Arial" w:hAnsi="Arial" w:cs="Arial"/>
-        </w:rPr>
-        <w:t>Units in parentheses.</w:t>
-      </w:r>
-      <w:proofErr w:type="gramEnd"/>
-      <w:r>
-        <w:rPr>
-          <w:rFonts w:ascii="Arial" w:hAnsi="Arial" w:cs="Arial"/>
-        </w:rPr>
-        <w:t xml:space="preserve"> </w:t>
+      <w:r>
+        <w:rPr>
+          <w:rFonts w:ascii="Arial" w:hAnsi="Arial" w:cs="Arial"/>
+        </w:rPr>
+        <w:t xml:space="preserve">Growth-related variables for each experimental replicate culture. Units in parentheses. </w:t>
       </w:r>
     </w:p>
     <w:p>
@@ -422,7 +400,6 @@
         </w:rPr>
         <w:t xml:space="preserve">‘C323’ = </w:t>
       </w:r>
-      <w:proofErr w:type="spellStart"/>
       <w:r>
         <w:rPr>
           <w:rFonts w:ascii="Arial" w:hAnsi="Arial" w:cs="Arial"/>
@@ -430,7 +407,6 @@
         </w:rPr>
         <w:t>Staurosira</w:t>
       </w:r>
-      <w:proofErr w:type="spellEnd"/>
       <w:r>
         <w:rPr>
           <w:rFonts w:ascii="Arial" w:hAnsi="Arial" w:cs="Arial"/>
@@ -448,31 +424,15 @@
         <w:rPr>
           <w:rFonts w:ascii="Arial" w:hAnsi="Arial" w:cs="Arial"/>
         </w:rPr>
-        <w:t xml:space="preserve"> sp. D046; ‘</w:t>
-      </w:r>
-      <w:proofErr w:type="spellStart"/>
-      <w:r>
-        <w:rPr>
-          <w:rFonts w:ascii="Arial" w:hAnsi="Arial" w:cs="Arial"/>
+        <w:t xml:space="preserve"> sp. D046; ‘Navicula’ = </w:t>
+      </w:r>
+      <w:r>
+        <w:rPr>
+          <w:rFonts w:ascii="Arial" w:hAnsi="Arial" w:cs="Arial"/>
+          <w:i/>
         </w:rPr>
         <w:t>Navicula</w:t>
       </w:r>
-      <w:proofErr w:type="spellEnd"/>
-      <w:r>
-        <w:rPr>
-          <w:rFonts w:ascii="Arial" w:hAnsi="Arial" w:cs="Arial"/>
-        </w:rPr>
-        <w:t xml:space="preserve">’ = </w:t>
-      </w:r>
-      <w:proofErr w:type="spellStart"/>
-      <w:r>
-        <w:rPr>
-          <w:rFonts w:ascii="Arial" w:hAnsi="Arial" w:cs="Arial"/>
-          <w:i/>
-        </w:rPr>
-        <w:t>Navicula</w:t>
-      </w:r>
-      <w:proofErr w:type="spellEnd"/>
       <w:r>
         <w:rPr>
           <w:rFonts w:ascii="Arial" w:hAnsi="Arial" w:cs="Arial"/>
@@ -657,14 +617,12 @@
           <w:rFonts w:ascii="Arial" w:hAnsi="Arial" w:cs="Arial"/>
         </w:rPr>
       </w:pPr>
-      <w:proofErr w:type="spellStart"/>
       <w:r>
         <w:rPr>
           <w:rFonts w:ascii="Arial" w:hAnsi="Arial" w:cs="Arial"/>
         </w:rPr>
         <w:t>Chl</w:t>
       </w:r>
-      <w:proofErr w:type="spellEnd"/>
     </w:p>
     <w:p>
       <w:pPr>
@@ -813,19 +771,11 @@
           <w:rFonts w:ascii="Arial" w:hAnsi="Arial" w:cs="Arial"/>
         </w:rPr>
       </w:pPr>
-      <w:proofErr w:type="gramStart"/>
-      <w:r>
-        <w:rPr>
-          <w:rFonts w:ascii="Arial" w:hAnsi="Arial" w:cs="Arial"/>
-        </w:rPr>
-        <w:t>Biologically-derived</w:t>
-      </w:r>
-      <w:proofErr w:type="gramEnd"/>
-      <w:r>
-        <w:rPr>
-          <w:rFonts w:ascii="Arial" w:hAnsi="Arial" w:cs="Arial"/>
-        </w:rPr>
-        <w:t xml:space="preserve"> d</w:t>
+      <w:r>
+        <w:rPr>
+          <w:rFonts w:ascii="Arial" w:hAnsi="Arial" w:cs="Arial"/>
+        </w:rPr>
+        <w:t>Biologically-derived d</w:t>
       </w:r>
       <w:r>
         <w:rPr>
@@ -943,7 +893,6 @@
         </w:rPr>
         <w:t>of 0.2-</w:t>
       </w:r>
-      <w:proofErr w:type="gramStart"/>
       <w:r>
         <w:rPr>
           <w:rFonts w:ascii="Arial" w:hAnsi="Arial" w:cs="Arial"/>
@@ -954,14 +903,7 @@
         <w:rPr>
           <w:rFonts w:ascii="Arial" w:hAnsi="Arial" w:cs="Arial"/>
         </w:rPr>
-        <w:t>m culture</w:t>
-      </w:r>
-      <w:proofErr w:type="gramEnd"/>
-      <w:r>
-        <w:rPr>
-          <w:rFonts w:ascii="Arial" w:hAnsi="Arial" w:cs="Arial"/>
-        </w:rPr>
-        <w:t xml:space="preserve"> filtrate (</w:t>
+        <w:t>m culture filtrate (</w:t>
       </w:r>
       <w:r>
         <w:rPr>
@@ -997,14 +939,12 @@
           <w:rFonts w:ascii="Arial" w:hAnsi="Arial" w:cs="Arial"/>
         </w:rPr>
       </w:pPr>
-      <w:proofErr w:type="spellStart"/>
       <w:r>
         <w:rPr>
           <w:rFonts w:ascii="Arial" w:hAnsi="Arial" w:cs="Arial"/>
         </w:rPr>
         <w:t>FvFm</w:t>
       </w:r>
-      <w:proofErr w:type="spellEnd"/>
     </w:p>
     <w:p>
       <w:pPr>
@@ -1021,7 +961,6 @@
           <w:rFonts w:ascii="Arial" w:hAnsi="Arial" w:cs="Arial"/>
         </w:rPr>
       </w:pPr>
-      <w:proofErr w:type="spellStart"/>
       <w:r>
         <w:rPr>
           <w:rFonts w:ascii="Arial" w:hAnsi="Arial" w:cs="Arial"/>
@@ -1035,14 +974,12 @@
         </w:rPr>
         <w:t>v</w:t>
       </w:r>
-      <w:proofErr w:type="spellEnd"/>
       <w:r>
         <w:rPr>
           <w:rFonts w:ascii="Arial" w:hAnsi="Arial" w:cs="Arial"/>
         </w:rPr>
         <w:t>/</w:t>
       </w:r>
-      <w:proofErr w:type="spellStart"/>
       <w:r>
         <w:rPr>
           <w:rFonts w:ascii="Arial" w:hAnsi="Arial" w:cs="Arial"/>
@@ -1056,7 +993,6 @@
         </w:rPr>
         <w:t>m</w:t>
       </w:r>
-      <w:proofErr w:type="spellEnd"/>
       <w:r>
         <w:rPr>
           <w:rFonts w:ascii="Arial" w:hAnsi="Arial" w:cs="Arial"/>
@@ -1067,21 +1003,7 @@
         <w:rPr>
           <w:rFonts w:ascii="Arial" w:hAnsi="Arial" w:cs="Arial"/>
         </w:rPr>
-        <w:t xml:space="preserve"> II (</w:t>
-      </w:r>
-      <w:proofErr w:type="spellStart"/>
-      <w:r>
-        <w:rPr>
-          <w:rFonts w:ascii="Arial" w:hAnsi="Arial" w:cs="Arial"/>
-        </w:rPr>
-        <w:t>unitless</w:t>
-      </w:r>
-      <w:proofErr w:type="spellEnd"/>
-      <w:r>
-        <w:rPr>
-          <w:rFonts w:ascii="Arial" w:hAnsi="Arial" w:cs="Arial"/>
-        </w:rPr>
-        <w:t>)</w:t>
+        <w:t xml:space="preserve"> II (unitless)</w:t>
       </w:r>
       <w:r>
         <w:rPr>
@@ -1111,14 +1033,12 @@
           <w:rFonts w:ascii="Arial" w:hAnsi="Arial" w:cs="Arial"/>
         </w:rPr>
       </w:pPr>
-      <w:proofErr w:type="gramStart"/>
       <w:r>
         <w:rPr>
           <w:rFonts w:ascii="Arial" w:hAnsi="Arial" w:cs="Arial"/>
         </w:rPr>
         <w:t>pH</w:t>
       </w:r>
-      <w:proofErr w:type="gramEnd"/>
     </w:p>
     <w:p>
       <w:pPr>
@@ -1135,19 +1055,11 @@
           <w:rFonts w:ascii="Arial" w:hAnsi="Arial" w:cs="Arial"/>
         </w:rPr>
       </w:pPr>
-      <w:proofErr w:type="gramStart"/>
-      <w:r>
-        <w:rPr>
-          <w:rFonts w:ascii="Arial" w:hAnsi="Arial" w:cs="Arial"/>
-        </w:rPr>
-        <w:t>pH</w:t>
-      </w:r>
-      <w:proofErr w:type="gramEnd"/>
-      <w:r>
-        <w:rPr>
-          <w:rFonts w:ascii="Arial" w:hAnsi="Arial" w:cs="Arial"/>
-        </w:rPr>
-        <w:t xml:space="preserve"> of whole culture.</w:t>
+      <w:r>
+        <w:rPr>
+          <w:rFonts w:ascii="Arial" w:hAnsi="Arial" w:cs="Arial"/>
+        </w:rPr>
+        <w:t>pH of whole culture.</w:t>
       </w:r>
     </w:p>
     <w:p>
@@ -1193,7 +1105,6 @@
         </w:rPr>
         <w:t>Orthophosphate concentration in 0.2-</w:t>
       </w:r>
-      <w:proofErr w:type="gramStart"/>
       <w:r>
         <w:rPr>
           <w:rFonts w:ascii="Arial" w:hAnsi="Arial" w:cs="Arial"/>
@@ -1204,14 +1115,7 @@
         <w:rPr>
           <w:rFonts w:ascii="Arial" w:hAnsi="Arial" w:cs="Arial"/>
         </w:rPr>
-        <w:t>m culture</w:t>
-      </w:r>
-      <w:proofErr w:type="gramEnd"/>
-      <w:r>
-        <w:rPr>
-          <w:rFonts w:ascii="Arial" w:hAnsi="Arial" w:cs="Arial"/>
-        </w:rPr>
-        <w:t xml:space="preserve"> filtrate (</w:t>
+        <w:t>m culture filtrate (</w:t>
       </w:r>
       <w:r>
         <w:rPr>
@@ -1282,7 +1186,6 @@
         </w:rPr>
         <w:t>Ammonium concentration in 0.2-</w:t>
       </w:r>
-      <w:proofErr w:type="gramStart"/>
       <w:r>
         <w:rPr>
           <w:rFonts w:ascii="Arial" w:hAnsi="Arial" w:cs="Arial"/>
@@ -1293,14 +1196,7 @@
         <w:rPr>
           <w:rFonts w:ascii="Arial" w:hAnsi="Arial" w:cs="Arial"/>
         </w:rPr>
-        <w:t>m culture</w:t>
-      </w:r>
-      <w:proofErr w:type="gramEnd"/>
-      <w:r>
-        <w:rPr>
-          <w:rFonts w:ascii="Arial" w:hAnsi="Arial" w:cs="Arial"/>
-        </w:rPr>
-        <w:t xml:space="preserve"> filtrate (</w:t>
+        <w:t>m culture filtrate (</w:t>
       </w:r>
       <w:r>
         <w:rPr>
@@ -1389,7 +1285,6 @@
         </w:rPr>
         <w:t>in 0.2-</w:t>
       </w:r>
-      <w:proofErr w:type="gramStart"/>
       <w:r>
         <w:rPr>
           <w:rFonts w:ascii="Arial" w:hAnsi="Arial" w:cs="Arial"/>
@@ -1400,14 +1295,7 @@
         <w:rPr>
           <w:rFonts w:ascii="Arial" w:hAnsi="Arial" w:cs="Arial"/>
         </w:rPr>
-        <w:t>m culture</w:t>
-      </w:r>
-      <w:proofErr w:type="gramEnd"/>
-      <w:r>
-        <w:rPr>
-          <w:rFonts w:ascii="Arial" w:hAnsi="Arial" w:cs="Arial"/>
-        </w:rPr>
-        <w:t xml:space="preserve"> filtrate (</w:t>
+        <w:t>m culture filtrate (</w:t>
       </w:r>
       <w:r>
         <w:rPr>
@@ -1757,14 +1645,12 @@
           <w:rFonts w:ascii="Arial" w:hAnsi="Arial" w:cs="Arial"/>
         </w:rPr>
       </w:pPr>
-      <w:proofErr w:type="spellStart"/>
       <w:r>
         <w:rPr>
           <w:rFonts w:ascii="Arial" w:hAnsi="Arial" w:cs="Arial"/>
         </w:rPr>
         <w:t>Tstart</w:t>
       </w:r>
-      <w:proofErr w:type="spellEnd"/>
     </w:p>
     <w:p>
       <w:pPr>
@@ -1847,14 +1733,12 @@
           <w:rFonts w:ascii="Arial" w:hAnsi="Arial" w:cs="Arial"/>
         </w:rPr>
       </w:pPr>
-      <w:proofErr w:type="spellStart"/>
       <w:r>
         <w:rPr>
           <w:rFonts w:ascii="Arial" w:hAnsi="Arial" w:cs="Arial"/>
         </w:rPr>
         <w:t>Chl_medium</w:t>
       </w:r>
-      <w:proofErr w:type="spellEnd"/>
     </w:p>
     <w:p>
       <w:pPr>
@@ -2107,19 +1991,11 @@
           <w:rFonts w:ascii="Arial" w:hAnsi="Arial" w:cs="Arial"/>
         </w:rPr>
       </w:pPr>
-      <w:proofErr w:type="gramStart"/>
-      <w:r>
-        <w:rPr>
-          <w:rFonts w:ascii="Arial" w:hAnsi="Arial" w:cs="Arial"/>
-        </w:rPr>
-        <w:t>OTU table with samples as columns and OTUs as rows.</w:t>
-      </w:r>
-      <w:proofErr w:type="gramEnd"/>
-      <w:r>
-        <w:rPr>
-          <w:rFonts w:ascii="Arial" w:hAnsi="Arial" w:cs="Arial"/>
-        </w:rPr>
-        <w:t xml:space="preserve"> </w:t>
+      <w:r>
+        <w:rPr>
+          <w:rFonts w:ascii="Arial" w:hAnsi="Arial" w:cs="Arial"/>
+        </w:rPr>
+        <w:t xml:space="preserve">OTU table with samples as columns and OTUs as rows. </w:t>
       </w:r>
     </w:p>
     <w:p>
@@ -2179,59 +2055,6 @@
           <w:rFonts w:ascii="Arial" w:hAnsi="Arial" w:cs="Arial"/>
         </w:rPr>
       </w:pPr>
-    </w:p>
-    <w:p>
-      <w:pPr>
-        <w:tabs>
-          <w:tab w:val="left" w:pos="0"/>
-        </w:tabs>
-        <w:jc w:val="left"/>
-        <w:rPr>
-          <w:rFonts w:ascii="Arial" w:hAnsi="Arial" w:cs="Arial"/>
-        </w:rPr>
-      </w:pPr>
-      <w:r>
-        <w:rPr>
-          <w:rFonts w:ascii="Arial" w:hAnsi="Arial" w:cs="Arial"/>
-        </w:rPr>
-        <w:t xml:space="preserve">The first line of this file reads “# Constructed from </w:t>
-      </w:r>
-      <w:proofErr w:type="spellStart"/>
-      <w:r>
-        <w:rPr>
-          <w:rFonts w:ascii="Arial" w:hAnsi="Arial" w:cs="Arial"/>
-        </w:rPr>
-        <w:t>biom</w:t>
-      </w:r>
-      <w:proofErr w:type="spellEnd"/>
-      <w:r>
-        <w:rPr>
-          <w:rFonts w:ascii="Arial" w:hAnsi="Arial" w:cs="Arial"/>
-        </w:rPr>
-        <w:t xml:space="preserve"> file” and contains no data. </w:t>
-      </w:r>
-    </w:p>
-    <w:p>
-      <w:pPr>
-        <w:tabs>
-          <w:tab w:val="left" w:pos="0"/>
-        </w:tabs>
-        <w:jc w:val="left"/>
-        <w:rPr>
-          <w:rFonts w:ascii="Arial" w:hAnsi="Arial" w:cs="Arial"/>
-        </w:rPr>
-      </w:pPr>
-    </w:p>
-    <w:p>
-      <w:pPr>
-        <w:tabs>
-          <w:tab w:val="left" w:pos="0"/>
-        </w:tabs>
-        <w:jc w:val="left"/>
-        <w:rPr>
-          <w:rFonts w:ascii="Arial" w:hAnsi="Arial" w:cs="Arial"/>
-        </w:rPr>
-      </w:pPr>
       <w:r>
         <w:rPr>
           <w:rFonts w:ascii="Arial" w:hAnsi="Arial" w:cs="Arial"/>
@@ -2256,6 +2079,45 @@
         </w:rPr>
         <w:t xml:space="preserve"> file columns, in order.</w:t>
       </w:r>
+    </w:p>
+    <w:p>
+      <w:pPr>
+        <w:tabs>
+          <w:tab w:val="left" w:pos="0"/>
+        </w:tabs>
+        <w:jc w:val="left"/>
+        <w:rPr>
+          <w:rFonts w:ascii="Arial" w:hAnsi="Arial" w:cs="Arial"/>
+        </w:rPr>
+      </w:pPr>
+    </w:p>
+    <w:p>
+      <w:pPr>
+        <w:tabs>
+          <w:tab w:val="left" w:pos="0"/>
+        </w:tabs>
+        <w:jc w:val="left"/>
+        <w:rPr>
+          <w:rFonts w:ascii="Arial" w:hAnsi="Arial" w:cs="Arial"/>
+        </w:rPr>
+      </w:pPr>
+      <w:r>
+        <w:rPr>
+          <w:rFonts w:ascii="Arial" w:hAnsi="Arial" w:cs="Arial"/>
+        </w:rPr>
+        <w:t xml:space="preserve">The first line of this file reads “# Constructed from biom file” and contains no data. </w:t>
+      </w:r>
+    </w:p>
+    <w:p>
+      <w:pPr>
+        <w:tabs>
+          <w:tab w:val="left" w:pos="0"/>
+        </w:tabs>
+        <w:jc w:val="left"/>
+        <w:rPr>
+          <w:rFonts w:ascii="Arial" w:hAnsi="Arial" w:cs="Arial"/>
+        </w:rPr>
+      </w:pPr>
     </w:p>
     <w:p>
       <w:pPr>
@@ -2383,7 +2245,6 @@
         </w:rPr>
         <w:t xml:space="preserve">Sample representing </w:t>
       </w:r>
-      <w:proofErr w:type="spellStart"/>
       <w:r>
         <w:rPr>
           <w:rFonts w:ascii="Arial" w:hAnsi="Arial" w:cs="Arial"/>
@@ -2391,7 +2252,6 @@
         </w:rPr>
         <w:t>Staurosira</w:t>
       </w:r>
-      <w:proofErr w:type="spellEnd"/>
       <w:r>
         <w:rPr>
           <w:rFonts w:ascii="Arial" w:hAnsi="Arial" w:cs="Arial"/>
@@ -2449,7 +2309,6 @@
         </w:rPr>
         <w:t xml:space="preserve"> </w:t>
       </w:r>
-      <w:proofErr w:type="spellStart"/>
       <w:r>
         <w:rPr>
           <w:rFonts w:ascii="Arial" w:hAnsi="Arial" w:cs="Arial"/>
@@ -2457,26 +2316,11 @@
         </w:rPr>
         <w:t>Staurosira</w:t>
       </w:r>
-      <w:proofErr w:type="spellEnd"/>
-      <w:r>
-        <w:rPr>
-          <w:rFonts w:ascii="Arial" w:hAnsi="Arial" w:cs="Arial"/>
-        </w:rPr>
-        <w:t xml:space="preserve"> sp. C323 Fresh medium </w:t>
-      </w:r>
-      <w:proofErr w:type="gramStart"/>
-      <w:r>
-        <w:rPr>
-          <w:rFonts w:ascii="Arial" w:hAnsi="Arial" w:cs="Arial"/>
-        </w:rPr>
-        <w:t>culture,</w:t>
-      </w:r>
-      <w:proofErr w:type="gramEnd"/>
-      <w:r>
-        <w:rPr>
-          <w:rFonts w:ascii="Arial" w:hAnsi="Arial" w:cs="Arial"/>
-        </w:rPr>
-        <w:t xml:space="preserve"> Replicate A, on Day 8.</w:t>
+      <w:r>
+        <w:rPr>
+          <w:rFonts w:ascii="Arial" w:hAnsi="Arial" w:cs="Arial"/>
+        </w:rPr>
+        <w:t xml:space="preserve"> sp. C323 Fresh medium culture, Replicate A, on Day 8.</w:t>
       </w:r>
     </w:p>
     <w:p>
@@ -2529,7 +2373,6 @@
         </w:rPr>
         <w:t xml:space="preserve"> </w:t>
       </w:r>
-      <w:proofErr w:type="spellStart"/>
       <w:r>
         <w:rPr>
           <w:rFonts w:ascii="Arial" w:hAnsi="Arial" w:cs="Arial"/>
@@ -2537,7 +2380,6 @@
         </w:rPr>
         <w:t>Staurosira</w:t>
       </w:r>
-      <w:proofErr w:type="spellEnd"/>
       <w:r>
         <w:rPr>
           <w:rFonts w:ascii="Arial" w:hAnsi="Arial" w:cs="Arial"/>
@@ -2595,7 +2437,6 @@
         </w:rPr>
         <w:t xml:space="preserve"> </w:t>
       </w:r>
-      <w:proofErr w:type="spellStart"/>
       <w:r>
         <w:rPr>
           <w:rFonts w:ascii="Arial" w:hAnsi="Arial" w:cs="Arial"/>
@@ -2603,7 +2444,6 @@
         </w:rPr>
         <w:t>Staurosira</w:t>
       </w:r>
-      <w:proofErr w:type="spellEnd"/>
       <w:r>
         <w:rPr>
           <w:rFonts w:ascii="Arial" w:hAnsi="Arial" w:cs="Arial"/>
@@ -2661,7 +2501,6 @@
         </w:rPr>
         <w:t xml:space="preserve"> </w:t>
       </w:r>
-      <w:proofErr w:type="spellStart"/>
       <w:r>
         <w:rPr>
           <w:rFonts w:ascii="Arial" w:hAnsi="Arial" w:cs="Arial"/>
@@ -2669,7 +2508,6 @@
         </w:rPr>
         <w:t>Staurosira</w:t>
       </w:r>
-      <w:proofErr w:type="spellEnd"/>
       <w:r>
         <w:rPr>
           <w:rFonts w:ascii="Arial" w:hAnsi="Arial" w:cs="Arial"/>
@@ -2727,7 +2565,6 @@
         </w:rPr>
         <w:t xml:space="preserve"> </w:t>
       </w:r>
-      <w:proofErr w:type="spellStart"/>
       <w:r>
         <w:rPr>
           <w:rFonts w:ascii="Arial" w:hAnsi="Arial" w:cs="Arial"/>
@@ -2735,7 +2572,6 @@
         </w:rPr>
         <w:t>Staurosira</w:t>
       </w:r>
-      <w:proofErr w:type="spellEnd"/>
       <w:r>
         <w:rPr>
           <w:rFonts w:ascii="Arial" w:hAnsi="Arial" w:cs="Arial"/>
@@ -2793,7 +2629,6 @@
         </w:rPr>
         <w:t xml:space="preserve"> </w:t>
       </w:r>
-      <w:proofErr w:type="spellStart"/>
       <w:r>
         <w:rPr>
           <w:rFonts w:ascii="Arial" w:hAnsi="Arial" w:cs="Arial"/>
@@ -2801,7 +2636,6 @@
         </w:rPr>
         <w:t>Staurosira</w:t>
       </w:r>
-      <w:proofErr w:type="spellEnd"/>
       <w:r>
         <w:rPr>
           <w:rFonts w:ascii="Arial" w:hAnsi="Arial" w:cs="Arial"/>
@@ -2939,21 +2773,7 @@
         <w:rPr>
           <w:rFonts w:ascii="Arial" w:hAnsi="Arial" w:cs="Arial"/>
         </w:rPr>
-        <w:t xml:space="preserve"> sp. D046 Fresh medium </w:t>
-      </w:r>
-      <w:proofErr w:type="gramStart"/>
-      <w:r>
-        <w:rPr>
-          <w:rFonts w:ascii="Arial" w:hAnsi="Arial" w:cs="Arial"/>
-        </w:rPr>
-        <w:t>culture,</w:t>
-      </w:r>
-      <w:proofErr w:type="gramEnd"/>
-      <w:r>
-        <w:rPr>
-          <w:rFonts w:ascii="Arial" w:hAnsi="Arial" w:cs="Arial"/>
-        </w:rPr>
-        <w:t xml:space="preserve"> Replicate A, on Day 8.</w:t>
+        <w:t xml:space="preserve"> sp. D046 Fresh medium culture, Replicate A, on Day 8.</w:t>
       </w:r>
     </w:p>
     <w:p>
@@ -3404,7 +3224,6 @@
         </w:rPr>
         <w:t xml:space="preserve"> </w:t>
       </w:r>
-      <w:proofErr w:type="spellStart"/>
       <w:r>
         <w:rPr>
           <w:rFonts w:ascii="Arial" w:hAnsi="Arial" w:cs="Arial"/>
@@ -3412,7 +3231,6 @@
         </w:rPr>
         <w:t>Navicula</w:t>
       </w:r>
-      <w:proofErr w:type="spellEnd"/>
       <w:r>
         <w:rPr>
           <w:rFonts w:ascii="Arial" w:hAnsi="Arial" w:cs="Arial"/>
@@ -3488,7 +3306,6 @@
         </w:rPr>
         <w:t xml:space="preserve"> </w:t>
       </w:r>
-      <w:proofErr w:type="spellStart"/>
       <w:r>
         <w:rPr>
           <w:rFonts w:ascii="Arial" w:hAnsi="Arial" w:cs="Arial"/>
@@ -3496,7 +3313,6 @@
         </w:rPr>
         <w:t>Navicula</w:t>
       </w:r>
-      <w:proofErr w:type="spellEnd"/>
       <w:r>
         <w:rPr>
           <w:rFonts w:ascii="Arial" w:hAnsi="Arial" w:cs="Arial"/>
@@ -3507,21 +3323,7 @@
         <w:rPr>
           <w:rFonts w:ascii="Arial" w:hAnsi="Arial" w:cs="Arial"/>
         </w:rPr>
-        <w:t xml:space="preserve">Fresh medium </w:t>
-      </w:r>
-      <w:proofErr w:type="gramStart"/>
-      <w:r>
-        <w:rPr>
-          <w:rFonts w:ascii="Arial" w:hAnsi="Arial" w:cs="Arial"/>
-        </w:rPr>
-        <w:t>culture,</w:t>
-      </w:r>
-      <w:proofErr w:type="gramEnd"/>
-      <w:r>
-        <w:rPr>
-          <w:rFonts w:ascii="Arial" w:hAnsi="Arial" w:cs="Arial"/>
-        </w:rPr>
-        <w:t xml:space="preserve"> Replicate A, on Day 8.</w:t>
+        <w:t>Fresh medium culture, Replicate A, on Day 8.</w:t>
       </w:r>
     </w:p>
     <w:p>
@@ -3580,7 +3382,6 @@
         </w:rPr>
         <w:t xml:space="preserve"> </w:t>
       </w:r>
-      <w:proofErr w:type="spellStart"/>
       <w:r>
         <w:rPr>
           <w:rFonts w:ascii="Arial" w:hAnsi="Arial" w:cs="Arial"/>
@@ -3588,7 +3389,6 @@
         </w:rPr>
         <w:t>Navicula</w:t>
       </w:r>
-      <w:proofErr w:type="spellEnd"/>
       <w:r>
         <w:rPr>
           <w:rFonts w:ascii="Arial" w:hAnsi="Arial" w:cs="Arial"/>
@@ -3658,7 +3458,6 @@
         </w:rPr>
         <w:t xml:space="preserve"> </w:t>
       </w:r>
-      <w:proofErr w:type="spellStart"/>
       <w:r>
         <w:rPr>
           <w:rFonts w:ascii="Arial" w:hAnsi="Arial" w:cs="Arial"/>
@@ -3666,7 +3465,6 @@
         </w:rPr>
         <w:t>Navicula</w:t>
       </w:r>
-      <w:proofErr w:type="spellEnd"/>
       <w:r>
         <w:rPr>
           <w:rFonts w:ascii="Arial" w:hAnsi="Arial" w:cs="Arial"/>
@@ -3736,7 +3534,6 @@
         </w:rPr>
         <w:t xml:space="preserve"> </w:t>
       </w:r>
-      <w:proofErr w:type="spellStart"/>
       <w:r>
         <w:rPr>
           <w:rFonts w:ascii="Arial" w:hAnsi="Arial" w:cs="Arial"/>
@@ -3744,7 +3541,6 @@
         </w:rPr>
         <w:t>Navicula</w:t>
       </w:r>
-      <w:proofErr w:type="spellEnd"/>
       <w:r>
         <w:rPr>
           <w:rFonts w:ascii="Arial" w:hAnsi="Arial" w:cs="Arial"/>
@@ -3814,7 +3610,6 @@
         </w:rPr>
         <w:t xml:space="preserve"> </w:t>
       </w:r>
-      <w:proofErr w:type="spellStart"/>
       <w:r>
         <w:rPr>
           <w:rFonts w:ascii="Arial" w:hAnsi="Arial" w:cs="Arial"/>
@@ -3822,7 +3617,6 @@
         </w:rPr>
         <w:t>Navicula</w:t>
       </w:r>
-      <w:proofErr w:type="spellEnd"/>
       <w:r>
         <w:rPr>
           <w:rFonts w:ascii="Arial" w:hAnsi="Arial" w:cs="Arial"/>
@@ -3892,7 +3686,6 @@
         </w:rPr>
         <w:t xml:space="preserve"> </w:t>
       </w:r>
-      <w:proofErr w:type="spellStart"/>
       <w:r>
         <w:rPr>
           <w:rFonts w:ascii="Arial" w:hAnsi="Arial" w:cs="Arial"/>
@@ -3900,7 +3693,6 @@
         </w:rPr>
         <w:t>Navicula</w:t>
       </w:r>
-      <w:proofErr w:type="spellEnd"/>
       <w:r>
         <w:rPr>
           <w:rFonts w:ascii="Arial" w:hAnsi="Arial" w:cs="Arial"/>
@@ -3929,14 +3721,12 @@
           <w:rFonts w:ascii="Arial" w:hAnsi="Arial" w:cs="Arial"/>
         </w:rPr>
       </w:pPr>
-      <w:proofErr w:type="gramStart"/>
       <w:r>
         <w:rPr>
           <w:rFonts w:ascii="Arial" w:hAnsi="Arial" w:cs="Arial"/>
         </w:rPr>
         <w:t>taxonomy</w:t>
       </w:r>
-      <w:proofErr w:type="gramEnd"/>
     </w:p>
     <w:p>
       <w:pPr>
@@ -4019,259 +3809,6 @@
         <w:jc w:val="left"/>
         <w:rPr>
           <w:rFonts w:ascii="Arial" w:hAnsi="Arial" w:cs="Arial"/>
-        </w:rPr>
-      </w:pPr>
-    </w:p>
-    <w:p>
-      <w:pPr>
-        <w:tabs>
-          <w:tab w:val="left" w:pos="0"/>
-        </w:tabs>
-        <w:jc w:val="left"/>
-        <w:rPr>
-          <w:rFonts w:ascii="Arial" w:hAnsi="Arial" w:cs="Arial"/>
-        </w:rPr>
-      </w:pPr>
-    </w:p>
-    <w:p>
-      <w:pPr>
-        <w:tabs>
-          <w:tab w:val="left" w:pos="0"/>
-        </w:tabs>
-        <w:jc w:val="left"/>
-        <w:rPr>
-          <w:rFonts w:ascii="Arial" w:hAnsi="Arial" w:cs="Arial"/>
-        </w:rPr>
-      </w:pPr>
-    </w:p>
-    <w:p>
-      <w:pPr>
-        <w:tabs>
-          <w:tab w:val="left" w:pos="0"/>
-        </w:tabs>
-        <w:jc w:val="left"/>
-        <w:rPr>
-          <w:rFonts w:ascii="Arial" w:hAnsi="Arial" w:cs="Arial"/>
-        </w:rPr>
-      </w:pPr>
-    </w:p>
-    <w:p>
-      <w:pPr>
-        <w:tabs>
-          <w:tab w:val="left" w:pos="0"/>
-        </w:tabs>
-        <w:jc w:val="left"/>
-        <w:rPr>
-          <w:rFonts w:ascii="Arial" w:hAnsi="Arial" w:cs="Arial"/>
-        </w:rPr>
-      </w:pPr>
-    </w:p>
-    <w:p>
-      <w:pPr>
-        <w:tabs>
-          <w:tab w:val="left" w:pos="0"/>
-        </w:tabs>
-        <w:jc w:val="left"/>
-        <w:rPr>
-          <w:rFonts w:ascii="Arial" w:hAnsi="Arial" w:cs="Arial"/>
-        </w:rPr>
-      </w:pPr>
-    </w:p>
-    <w:p>
-      <w:pPr>
-        <w:tabs>
-          <w:tab w:val="left" w:pos="0"/>
-        </w:tabs>
-        <w:jc w:val="left"/>
-        <w:rPr>
-          <w:rFonts w:ascii="Arial" w:hAnsi="Arial" w:cs="Arial"/>
-        </w:rPr>
-      </w:pPr>
-    </w:p>
-    <w:p>
-      <w:pPr>
-        <w:tabs>
-          <w:tab w:val="left" w:pos="0"/>
-        </w:tabs>
-        <w:jc w:val="left"/>
-        <w:rPr>
-          <w:rFonts w:ascii="Arial" w:hAnsi="Arial" w:cs="Arial"/>
-        </w:rPr>
-      </w:pPr>
-    </w:p>
-    <w:p>
-      <w:pPr>
-        <w:tabs>
-          <w:tab w:val="left" w:pos="0"/>
-        </w:tabs>
-        <w:jc w:val="left"/>
-        <w:rPr>
-          <w:rFonts w:ascii="Arial" w:hAnsi="Arial" w:cs="Arial"/>
-        </w:rPr>
-      </w:pPr>
-    </w:p>
-    <w:p>
-      <w:pPr>
-        <w:tabs>
-          <w:tab w:val="left" w:pos="0"/>
-        </w:tabs>
-        <w:jc w:val="left"/>
-        <w:rPr>
-          <w:rFonts w:ascii="Arial" w:hAnsi="Arial" w:cs="Arial"/>
-        </w:rPr>
-      </w:pPr>
-    </w:p>
-    <w:p>
-      <w:pPr>
-        <w:tabs>
-          <w:tab w:val="left" w:pos="0"/>
-        </w:tabs>
-        <w:jc w:val="left"/>
-        <w:rPr>
-          <w:rFonts w:ascii="Arial" w:hAnsi="Arial" w:cs="Arial"/>
-        </w:rPr>
-      </w:pPr>
-    </w:p>
-    <w:p>
-      <w:pPr>
-        <w:tabs>
-          <w:tab w:val="left" w:pos="0"/>
-        </w:tabs>
-        <w:jc w:val="left"/>
-        <w:rPr>
-          <w:rFonts w:ascii="Arial" w:hAnsi="Arial" w:cs="Arial"/>
-        </w:rPr>
-      </w:pPr>
-    </w:p>
-    <w:p>
-      <w:pPr>
-        <w:tabs>
-          <w:tab w:val="left" w:pos="0"/>
-        </w:tabs>
-        <w:jc w:val="left"/>
-        <w:rPr>
-          <w:rFonts w:ascii="Arial" w:hAnsi="Arial" w:cs="Arial"/>
-        </w:rPr>
-      </w:pPr>
-    </w:p>
-    <w:p>
-      <w:pPr>
-        <w:tabs>
-          <w:tab w:val="left" w:pos="0"/>
-        </w:tabs>
-        <w:jc w:val="left"/>
-        <w:rPr>
-          <w:rFonts w:ascii="Arial" w:hAnsi="Arial" w:cs="Arial"/>
-        </w:rPr>
-      </w:pPr>
-    </w:p>
-    <w:p>
-      <w:pPr>
-        <w:tabs>
-          <w:tab w:val="left" w:pos="0"/>
-        </w:tabs>
-        <w:jc w:val="left"/>
-        <w:rPr>
-          <w:rFonts w:ascii="Arial" w:hAnsi="Arial" w:cs="Arial"/>
-        </w:rPr>
-      </w:pPr>
-    </w:p>
-    <w:p>
-      <w:pPr>
-        <w:tabs>
-          <w:tab w:val="left" w:pos="0"/>
-        </w:tabs>
-        <w:jc w:val="left"/>
-        <w:rPr>
-          <w:rFonts w:ascii="Arial" w:hAnsi="Arial" w:cs="Arial"/>
-        </w:rPr>
-      </w:pPr>
-    </w:p>
-    <w:p>
-      <w:pPr>
-        <w:tabs>
-          <w:tab w:val="left" w:pos="0"/>
-        </w:tabs>
-        <w:jc w:val="left"/>
-        <w:rPr>
-          <w:rFonts w:ascii="Arial" w:hAnsi="Arial" w:cs="Arial"/>
-        </w:rPr>
-      </w:pPr>
-    </w:p>
-    <w:p>
-      <w:pPr>
-        <w:tabs>
-          <w:tab w:val="left" w:pos="0"/>
-        </w:tabs>
-        <w:jc w:val="left"/>
-        <w:rPr>
-          <w:rFonts w:ascii="Arial" w:hAnsi="Arial" w:cs="Arial"/>
-        </w:rPr>
-      </w:pPr>
-    </w:p>
-    <w:p>
-      <w:pPr>
-        <w:tabs>
-          <w:tab w:val="left" w:pos="0"/>
-        </w:tabs>
-        <w:jc w:val="left"/>
-        <w:rPr>
-          <w:rFonts w:ascii="Arial" w:hAnsi="Arial" w:cs="Arial"/>
-        </w:rPr>
-      </w:pPr>
-    </w:p>
-    <w:p>
-      <w:pPr>
-        <w:tabs>
-          <w:tab w:val="left" w:pos="0"/>
-        </w:tabs>
-        <w:jc w:val="left"/>
-        <w:rPr>
-          <w:rFonts w:ascii="Arial" w:hAnsi="Arial" w:cs="Arial"/>
-        </w:rPr>
-      </w:pPr>
-    </w:p>
-    <w:p>
-      <w:pPr>
-        <w:tabs>
-          <w:tab w:val="left" w:pos="0"/>
-        </w:tabs>
-        <w:jc w:val="left"/>
-        <w:rPr>
-          <w:rFonts w:ascii="Arial" w:hAnsi="Arial" w:cs="Arial"/>
-        </w:rPr>
-      </w:pPr>
-    </w:p>
-    <w:p>
-      <w:pPr>
-        <w:tabs>
-          <w:tab w:val="left" w:pos="0"/>
-        </w:tabs>
-        <w:jc w:val="left"/>
-        <w:rPr>
-          <w:rFonts w:ascii="Arial" w:hAnsi="Arial" w:cs="Arial"/>
-        </w:rPr>
-      </w:pPr>
-    </w:p>
-    <w:p>
-      <w:pPr>
-        <w:tabs>
-          <w:tab w:val="left" w:pos="0"/>
-        </w:tabs>
-        <w:jc w:val="left"/>
-        <w:rPr>
-          <w:rFonts w:ascii="Arial" w:hAnsi="Arial" w:cs="Arial"/>
-        </w:rPr>
-      </w:pPr>
-    </w:p>
-    <w:p>
-      <w:pPr>
-        <w:tabs>
-          <w:tab w:val="left" w:pos="0"/>
-        </w:tabs>
-        <w:jc w:val="left"/>
-        <w:rPr>
-          <w:rFonts w:ascii="Arial" w:hAnsi="Arial" w:cs="Arial"/>
           <w:b/>
         </w:rPr>
       </w:pPr>
@@ -4358,21 +3895,7 @@
         <w:rPr>
           <w:rFonts w:ascii="Arial" w:hAnsi="Arial" w:cs="Arial"/>
         </w:rPr>
-        <w:t xml:space="preserve">The first line of this file reads “# Constructed from </w:t>
-      </w:r>
-      <w:proofErr w:type="spellStart"/>
-      <w:r>
-        <w:rPr>
-          <w:rFonts w:ascii="Arial" w:hAnsi="Arial" w:cs="Arial"/>
-        </w:rPr>
-        <w:t>biom</w:t>
-      </w:r>
-      <w:proofErr w:type="spellEnd"/>
-      <w:r>
-        <w:rPr>
-          <w:rFonts w:ascii="Arial" w:hAnsi="Arial" w:cs="Arial"/>
-        </w:rPr>
-        <w:t xml:space="preserve"> file” and contains no data. </w:t>
+        <w:t xml:space="preserve">The first line of this file reads “# Constructed from biom file” and contains no data. </w:t>
       </w:r>
     </w:p>
     <w:p>
@@ -4455,13 +3978,7 @@
         <w:rPr>
           <w:rFonts w:ascii="Arial" w:hAnsi="Arial" w:cs="Arial"/>
         </w:rPr>
-        <w:t xml:space="preserve">Same as </w:t>
-      </w:r>
-      <w:r>
-        <w:rPr>
-          <w:rFonts w:ascii="Arial" w:hAnsi="Arial" w:cs="Arial"/>
-        </w:rPr>
-        <w:t>Data4_Relative_OTUs.txt</w:t>
+        <w:t>Same as Data4_Relative_OTUs.txt</w:t>
       </w:r>
       <w:r>
         <w:rPr>
@@ -4473,21 +3990,7 @@
         <w:rPr>
           <w:rFonts w:ascii="Arial" w:hAnsi="Arial" w:cs="Arial"/>
         </w:rPr>
-        <w:t xml:space="preserve">family </w:t>
-      </w:r>
-      <w:proofErr w:type="spellStart"/>
-      <w:r>
-        <w:rPr>
-          <w:rFonts w:ascii="Arial" w:hAnsi="Arial" w:cs="Arial"/>
-        </w:rPr>
-        <w:t>Spirochaetacaceae</w:t>
-      </w:r>
-      <w:proofErr w:type="spellEnd"/>
-      <w:r>
-        <w:rPr>
-          <w:rFonts w:ascii="Arial" w:hAnsi="Arial" w:cs="Arial"/>
-        </w:rPr>
-        <w:t xml:space="preserve"> </w:t>
+        <w:t xml:space="preserve">family Spirochaetacaceae </w:t>
       </w:r>
       <w:r>
         <w:rPr>
@@ -4527,21 +4030,7 @@
         <w:rPr>
           <w:rFonts w:ascii="Arial" w:hAnsi="Arial" w:cs="Arial"/>
         </w:rPr>
-        <w:t xml:space="preserve">The first line of this file reads “# Constructed from </w:t>
-      </w:r>
-      <w:proofErr w:type="spellStart"/>
-      <w:r>
-        <w:rPr>
-          <w:rFonts w:ascii="Arial" w:hAnsi="Arial" w:cs="Arial"/>
-        </w:rPr>
-        <w:t>biom</w:t>
-      </w:r>
-      <w:proofErr w:type="spellEnd"/>
-      <w:r>
-        <w:rPr>
-          <w:rFonts w:ascii="Arial" w:hAnsi="Arial" w:cs="Arial"/>
-        </w:rPr>
-        <w:t xml:space="preserve"> file” and contains no data. </w:t>
+        <w:t xml:space="preserve">The first line of this file reads “# Constructed from biom file” and contains no data. </w:t>
       </w:r>
     </w:p>
     <w:p>
@@ -4588,11 +4077,47 @@
           <w:b/>
         </w:rPr>
       </w:pPr>
-      <w:r>
+    </w:p>
+    <w:p>
+      <w:pPr>
+        <w:tabs>
+          <w:tab w:val="left" w:pos="0"/>
+        </w:tabs>
+        <w:jc w:val="left"/>
         <w:rPr>
           <w:rFonts w:ascii="Arial" w:hAnsi="Arial" w:cs="Arial"/>
           <w:b/>
         </w:rPr>
+      </w:pPr>
+    </w:p>
+    <w:p>
+      <w:pPr>
+        <w:tabs>
+          <w:tab w:val="left" w:pos="0"/>
+        </w:tabs>
+        <w:jc w:val="left"/>
+        <w:rPr>
+          <w:rFonts w:ascii="Arial" w:hAnsi="Arial" w:cs="Arial"/>
+          <w:b/>
+        </w:rPr>
+      </w:pPr>
+    </w:p>
+    <w:p>
+      <w:pPr>
+        <w:tabs>
+          <w:tab w:val="left" w:pos="0"/>
+        </w:tabs>
+        <w:jc w:val="left"/>
+        <w:rPr>
+          <w:rFonts w:ascii="Arial" w:hAnsi="Arial" w:cs="Arial"/>
+          <w:b/>
+        </w:rPr>
+      </w:pPr>
+      <w:r>
+        <w:rPr>
+          <w:rFonts w:ascii="Arial" w:hAnsi="Arial" w:cs="Arial"/>
+          <w:b/>
+        </w:rPr>
         <w:t>RDP_OTU_family_key.txt</w:t>
       </w:r>
     </w:p>
@@ -4665,13 +4190,7 @@
         <w:rPr>
           <w:rFonts w:ascii="Arial" w:hAnsi="Arial" w:cs="Arial"/>
         </w:rPr>
-        <w:t>txt</w:t>
-      </w:r>
-      <w:r>
-        <w:rPr>
-          <w:rFonts w:ascii="Arial" w:hAnsi="Arial" w:cs="Arial"/>
-        </w:rPr>
-        <w:t xml:space="preserve"> file </w:t>
+        <w:t xml:space="preserve">txt file </w:t>
       </w:r>
       <w:r>
         <w:rPr>
@@ -4734,21 +4253,7 @@
         <w:rPr>
           <w:rFonts w:ascii="Arial" w:hAnsi="Arial" w:cs="Arial"/>
         </w:rPr>
-        <w:t xml:space="preserve">OTU ID number, where each OTU has a unique number based on the </w:t>
-      </w:r>
-      <w:proofErr w:type="gramStart"/>
-      <w:r>
-        <w:rPr>
-          <w:rFonts w:ascii="Arial" w:hAnsi="Arial" w:cs="Arial"/>
-        </w:rPr>
-        <w:t>sequence clustering</w:t>
-      </w:r>
-      <w:proofErr w:type="gramEnd"/>
-      <w:r>
-        <w:rPr>
-          <w:rFonts w:ascii="Arial" w:hAnsi="Arial" w:cs="Arial"/>
-        </w:rPr>
-        <w:t xml:space="preserve"> algorithm. </w:t>
+        <w:t xml:space="preserve">OTU ID number, where each OTU has a unique number based on the sequence clustering algorithm. </w:t>
       </w:r>
     </w:p>
     <w:p>
@@ -4788,14 +4293,12 @@
           <w:rFonts w:ascii="Arial" w:hAnsi="Arial" w:cs="Arial"/>
         </w:rPr>
       </w:pPr>
-      <w:proofErr w:type="gramStart"/>
       <w:r>
         <w:rPr>
           <w:rFonts w:ascii="Arial" w:hAnsi="Arial" w:cs="Arial"/>
         </w:rPr>
         <w:t>taxonomy</w:t>
       </w:r>
-      <w:proofErr w:type="gramEnd"/>
     </w:p>
     <w:p>
       <w:pPr>
@@ -4834,14 +4337,12 @@
           <w:rFonts w:ascii="Arial" w:hAnsi="Arial" w:cs="Arial"/>
         </w:rPr>
       </w:pPr>
-      <w:proofErr w:type="spellStart"/>
       <w:r>
         <w:rPr>
           <w:rFonts w:ascii="Arial" w:hAnsi="Arial" w:cs="Arial"/>
         </w:rPr>
         <w:t>Family_Legend</w:t>
       </w:r>
-      <w:proofErr w:type="spellEnd"/>
     </w:p>
     <w:p>
       <w:pPr>
@@ -4884,60 +4385,1590 @@
         <w:rPr>
           <w:rFonts w:ascii="Arial" w:hAnsi="Arial" w:cs="Arial"/>
         </w:rPr>
-        <w:t>If family level classification is unavailable, taxonomic</w:t>
+        <w:t>If family level classification is unavailable, taxonomic name is followed by a prefix and underscore, such as “Other_” or “Order_”.</w:t>
+      </w:r>
+    </w:p>
+    <w:p>
+      <w:pPr>
+        <w:tabs>
+          <w:tab w:val="left" w:pos="0"/>
+        </w:tabs>
+        <w:jc w:val="left"/>
+        <w:rPr>
+          <w:rFonts w:ascii="Arial" w:hAnsi="Arial" w:cs="Arial"/>
+        </w:rPr>
+      </w:pPr>
+    </w:p>
+    <w:p>
+      <w:pPr>
+        <w:tabs>
+          <w:tab w:val="left" w:pos="0"/>
+        </w:tabs>
+        <w:jc w:val="left"/>
+        <w:rPr>
+          <w:rFonts w:ascii="Arial" w:hAnsi="Arial" w:cs="Arial"/>
+        </w:rPr>
+      </w:pPr>
+    </w:p>
+    <w:p>
+      <w:pPr>
+        <w:tabs>
+          <w:tab w:val="left" w:pos="0"/>
+        </w:tabs>
+        <w:jc w:val="left"/>
+        <w:rPr>
+          <w:rFonts w:ascii="Arial" w:hAnsi="Arial" w:cs="Arial"/>
+          <w:b/>
+        </w:rPr>
+      </w:pPr>
+      <w:r>
+        <w:rPr>
+          <w:rFonts w:ascii="Arial" w:hAnsi="Arial" w:cs="Arial"/>
+          <w:b/>
+        </w:rPr>
+        <w:t>Data6_Pathways</w:t>
+      </w:r>
+      <w:r>
+        <w:rPr>
+          <w:rFonts w:ascii="Arial" w:hAnsi="Arial" w:cs="Arial"/>
+          <w:b/>
+        </w:rPr>
+        <w:t>.tsv</w:t>
+      </w:r>
+    </w:p>
+    <w:p>
+      <w:pPr>
+        <w:tabs>
+          <w:tab w:val="left" w:pos="0"/>
+        </w:tabs>
+        <w:jc w:val="left"/>
+        <w:rPr>
+          <w:rFonts w:ascii="Arial" w:hAnsi="Arial" w:cs="Arial"/>
+        </w:rPr>
+      </w:pPr>
+    </w:p>
+    <w:p>
+      <w:pPr>
+        <w:tabs>
+          <w:tab w:val="left" w:pos="0"/>
+        </w:tabs>
+        <w:jc w:val="left"/>
+        <w:rPr>
+          <w:rFonts w:ascii="Arial" w:hAnsi="Arial" w:cs="Arial"/>
+        </w:rPr>
+      </w:pPr>
+      <w:r>
+        <w:rPr>
+          <w:rFonts w:ascii="Arial" w:hAnsi="Arial" w:cs="Arial"/>
+        </w:rPr>
+        <w:t xml:space="preserve">Predicted functional pathways output data from PICRUSt2 pipeline. Values in the dataset represent pathway abundances, predicted from absolute OTU abundances and the 16s RNA sequence of each OTU. </w:t>
+      </w:r>
+    </w:p>
+    <w:p>
+      <w:pPr>
+        <w:tabs>
+          <w:tab w:val="left" w:pos="0"/>
+        </w:tabs>
+        <w:jc w:val="left"/>
+        <w:rPr>
+          <w:rFonts w:ascii="Arial" w:hAnsi="Arial" w:cs="Arial"/>
+        </w:rPr>
+      </w:pPr>
+      <w:r>
+        <w:rPr>
+          <w:rFonts w:ascii="Arial" w:hAnsi="Arial" w:cs="Arial"/>
+        </w:rPr>
+        <w:t>Ordered l</w:t>
+      </w:r>
+      <w:r>
+        <w:rPr>
+          <w:rFonts w:ascii="Arial" w:hAnsi="Arial" w:cs="Arial"/>
+        </w:rPr>
+        <w:t xml:space="preserve">etters below represent </w:t>
+      </w:r>
+      <w:r>
+        <w:rPr>
+          <w:rFonts w:ascii="Arial" w:hAnsi="Arial" w:cs="Arial"/>
+        </w:rPr>
+        <w:t>txt</w:t>
+      </w:r>
+      <w:r>
+        <w:rPr>
+          <w:rFonts w:ascii="Arial" w:hAnsi="Arial" w:cs="Arial"/>
+        </w:rPr>
+        <w:t xml:space="preserve"> file columns, in order.</w:t>
+      </w:r>
+    </w:p>
+    <w:p>
+      <w:pPr>
+        <w:tabs>
+          <w:tab w:val="left" w:pos="0"/>
+        </w:tabs>
+        <w:jc w:val="left"/>
+        <w:rPr>
+          <w:rFonts w:ascii="Arial" w:hAnsi="Arial" w:cs="Arial"/>
+        </w:rPr>
+      </w:pPr>
+    </w:p>
+    <w:p>
+      <w:pPr>
+        <w:pStyle w:val="ListParagraph"/>
+        <w:numPr>
+          <w:ilvl w:val="0"/>
+          <w:numId w:val="5"/>
+        </w:numPr>
+        <w:tabs>
+          <w:tab w:val="left" w:pos="0"/>
+        </w:tabs>
+        <w:jc w:val="left"/>
+        <w:rPr>
+          <w:rFonts w:ascii="Arial" w:hAnsi="Arial" w:cs="Arial"/>
+        </w:rPr>
+      </w:pPr>
+      <w:r>
+        <w:rPr>
+          <w:rFonts w:ascii="Arial" w:hAnsi="Arial" w:cs="Arial"/>
+        </w:rPr>
+        <w:t>pathway</w:t>
+      </w:r>
+    </w:p>
+    <w:p>
+      <w:pPr>
+        <w:pStyle w:val="ListParagraph"/>
+        <w:numPr>
+          <w:ilvl w:val="1"/>
+          <w:numId w:val="5"/>
+        </w:numPr>
+        <w:tabs>
+          <w:tab w:val="left" w:pos="0"/>
+        </w:tabs>
+        <w:jc w:val="left"/>
+        <w:rPr>
+          <w:rFonts w:ascii="Arial" w:hAnsi="Arial" w:cs="Arial"/>
+        </w:rPr>
+      </w:pPr>
+      <w:r>
+        <w:rPr>
+          <w:rFonts w:ascii="Arial" w:hAnsi="Arial" w:cs="Arial"/>
+        </w:rPr>
+        <w:t>Name of MetaCyc functional pathway</w:t>
+      </w:r>
+      <w:r>
+        <w:rPr>
+          <w:rFonts w:ascii="Arial" w:hAnsi="Arial" w:cs="Arial"/>
+        </w:rPr>
+        <w:t>.</w:t>
       </w:r>
       <w:bookmarkStart w:id="0" w:name="_GoBack"/>
       <w:bookmarkEnd w:id="0"/>
-      <w:r>
-        <w:rPr>
-          <w:rFonts w:ascii="Arial" w:hAnsi="Arial" w:cs="Arial"/>
-        </w:rPr>
-        <w:t xml:space="preserve"> name is followed by a prefix and underscore, such as “Other_” or “Order_”.</w:t>
-      </w:r>
-    </w:p>
-    <w:p>
-      <w:pPr>
-        <w:tabs>
-          <w:tab w:val="left" w:pos="0"/>
-        </w:tabs>
-        <w:jc w:val="left"/>
-        <w:rPr>
-          <w:rFonts w:ascii="Arial" w:hAnsi="Arial" w:cs="Arial"/>
-        </w:rPr>
-      </w:pPr>
-    </w:p>
-    <w:p>
-      <w:pPr>
-        <w:tabs>
-          <w:tab w:val="left" w:pos="0"/>
-        </w:tabs>
-        <w:jc w:val="left"/>
-        <w:rPr>
-          <w:rFonts w:ascii="Arial" w:hAnsi="Arial" w:cs="Arial"/>
-        </w:rPr>
-      </w:pPr>
-    </w:p>
-    <w:p>
-      <w:pPr>
-        <w:tabs>
-          <w:tab w:val="left" w:pos="0"/>
-        </w:tabs>
-        <w:jc w:val="left"/>
-        <w:rPr>
-          <w:rFonts w:ascii="Arial" w:hAnsi="Arial" w:cs="Arial"/>
-        </w:rPr>
-      </w:pPr>
-    </w:p>
-    <w:p>
-      <w:pPr>
-        <w:tabs>
-          <w:tab w:val="left" w:pos="0"/>
-        </w:tabs>
-        <w:jc w:val="left"/>
-        <w:rPr>
-          <w:rFonts w:ascii="Arial" w:hAnsi="Arial" w:cs="Arial"/>
-        </w:rPr>
-      </w:pPr>
+    </w:p>
+    <w:p>
+      <w:pPr>
+        <w:pStyle w:val="ListParagraph"/>
+        <w:numPr>
+          <w:ilvl w:val="0"/>
+          <w:numId w:val="5"/>
+        </w:numPr>
+        <w:tabs>
+          <w:tab w:val="left" w:pos="0"/>
+        </w:tabs>
+        <w:jc w:val="left"/>
+        <w:rPr>
+          <w:rFonts w:ascii="Arial" w:hAnsi="Arial" w:cs="Arial"/>
+        </w:rPr>
+      </w:pPr>
+      <w:r>
+        <w:rPr>
+          <w:rFonts w:ascii="Arial" w:hAnsi="Arial" w:cs="Arial"/>
+        </w:rPr>
+        <w:t>SL1</w:t>
+      </w:r>
+    </w:p>
+    <w:p>
+      <w:pPr>
+        <w:pStyle w:val="ListParagraph"/>
+        <w:numPr>
+          <w:ilvl w:val="1"/>
+          <w:numId w:val="5"/>
+        </w:numPr>
+        <w:tabs>
+          <w:tab w:val="left" w:pos="0"/>
+        </w:tabs>
+        <w:jc w:val="left"/>
+        <w:rPr>
+          <w:rFonts w:ascii="Arial" w:hAnsi="Arial" w:cs="Arial"/>
+        </w:rPr>
+      </w:pPr>
+      <w:r>
+        <w:rPr>
+          <w:rFonts w:ascii="Arial" w:hAnsi="Arial" w:cs="Arial"/>
+        </w:rPr>
+        <w:t xml:space="preserve">Sample representing </w:t>
+      </w:r>
+      <w:r>
+        <w:rPr>
+          <w:rFonts w:ascii="Arial" w:hAnsi="Arial" w:cs="Arial"/>
+          <w:i/>
+        </w:rPr>
+        <w:t>Staurosira</w:t>
+      </w:r>
+      <w:r>
+        <w:rPr>
+          <w:rFonts w:ascii="Arial" w:hAnsi="Arial" w:cs="Arial"/>
+        </w:rPr>
+        <w:t xml:space="preserve"> sp. C323 inoculum culture on Day 0.</w:t>
+      </w:r>
+    </w:p>
+    <w:p>
+      <w:pPr>
+        <w:pStyle w:val="ListParagraph"/>
+        <w:numPr>
+          <w:ilvl w:val="0"/>
+          <w:numId w:val="5"/>
+        </w:numPr>
+        <w:tabs>
+          <w:tab w:val="left" w:pos="0"/>
+        </w:tabs>
+        <w:jc w:val="left"/>
+        <w:rPr>
+          <w:rFonts w:ascii="Arial" w:hAnsi="Arial" w:cs="Arial"/>
+        </w:rPr>
+      </w:pPr>
+      <w:r>
+        <w:rPr>
+          <w:rFonts w:ascii="Arial" w:hAnsi="Arial" w:cs="Arial"/>
+        </w:rPr>
+        <w:t>SL2</w:t>
+      </w:r>
+    </w:p>
+    <w:p>
+      <w:pPr>
+        <w:pStyle w:val="ListParagraph"/>
+        <w:numPr>
+          <w:ilvl w:val="1"/>
+          <w:numId w:val="5"/>
+        </w:numPr>
+        <w:tabs>
+          <w:tab w:val="left" w:pos="0"/>
+        </w:tabs>
+        <w:jc w:val="left"/>
+        <w:rPr>
+          <w:rFonts w:ascii="Arial" w:hAnsi="Arial" w:cs="Arial"/>
+        </w:rPr>
+      </w:pPr>
+      <w:r>
+        <w:rPr>
+          <w:rFonts w:ascii="Arial" w:hAnsi="Arial" w:cs="Arial"/>
+        </w:rPr>
+        <w:t>Sample representing</w:t>
+      </w:r>
+      <w:r>
+        <w:rPr>
+          <w:rFonts w:ascii="Arial" w:hAnsi="Arial" w:cs="Arial"/>
+          <w:i/>
+        </w:rPr>
+        <w:t xml:space="preserve"> </w:t>
+      </w:r>
+      <w:r>
+        <w:rPr>
+          <w:rFonts w:ascii="Arial" w:hAnsi="Arial" w:cs="Arial"/>
+          <w:i/>
+        </w:rPr>
+        <w:t>Staurosira</w:t>
+      </w:r>
+      <w:r>
+        <w:rPr>
+          <w:rFonts w:ascii="Arial" w:hAnsi="Arial" w:cs="Arial"/>
+        </w:rPr>
+        <w:t xml:space="preserve"> sp. C323 Fresh medium culture, Replicate A, on Day 8.</w:t>
+      </w:r>
+    </w:p>
+    <w:p>
+      <w:pPr>
+        <w:pStyle w:val="ListParagraph"/>
+        <w:numPr>
+          <w:ilvl w:val="0"/>
+          <w:numId w:val="5"/>
+        </w:numPr>
+        <w:tabs>
+          <w:tab w:val="left" w:pos="0"/>
+        </w:tabs>
+        <w:jc w:val="left"/>
+        <w:rPr>
+          <w:rFonts w:ascii="Arial" w:hAnsi="Arial" w:cs="Arial"/>
+        </w:rPr>
+      </w:pPr>
+      <w:r>
+        <w:rPr>
+          <w:rFonts w:ascii="Arial" w:hAnsi="Arial" w:cs="Arial"/>
+        </w:rPr>
+        <w:t>SL3</w:t>
+      </w:r>
+    </w:p>
+    <w:p>
+      <w:pPr>
+        <w:pStyle w:val="ListParagraph"/>
+        <w:numPr>
+          <w:ilvl w:val="1"/>
+          <w:numId w:val="5"/>
+        </w:numPr>
+        <w:tabs>
+          <w:tab w:val="left" w:pos="0"/>
+        </w:tabs>
+        <w:jc w:val="left"/>
+        <w:rPr>
+          <w:rFonts w:ascii="Arial" w:hAnsi="Arial" w:cs="Arial"/>
+        </w:rPr>
+      </w:pPr>
+      <w:r>
+        <w:rPr>
+          <w:rFonts w:ascii="Arial" w:hAnsi="Arial" w:cs="Arial"/>
+        </w:rPr>
+        <w:t>Sample representing</w:t>
+      </w:r>
+      <w:r>
+        <w:rPr>
+          <w:rFonts w:ascii="Arial" w:hAnsi="Arial" w:cs="Arial"/>
+          <w:i/>
+        </w:rPr>
+        <w:t xml:space="preserve"> </w:t>
+      </w:r>
+      <w:r>
+        <w:rPr>
+          <w:rFonts w:ascii="Arial" w:hAnsi="Arial" w:cs="Arial"/>
+          <w:i/>
+        </w:rPr>
+        <w:t>Staurosira</w:t>
+      </w:r>
+      <w:r>
+        <w:rPr>
+          <w:rFonts w:ascii="Arial" w:hAnsi="Arial" w:cs="Arial"/>
+        </w:rPr>
+        <w:t xml:space="preserve"> sp. C323 Fresh medium culture, Replicate B, on Day 8.</w:t>
+      </w:r>
+    </w:p>
+    <w:p>
+      <w:pPr>
+        <w:pStyle w:val="ListParagraph"/>
+        <w:numPr>
+          <w:ilvl w:val="0"/>
+          <w:numId w:val="5"/>
+        </w:numPr>
+        <w:tabs>
+          <w:tab w:val="left" w:pos="0"/>
+        </w:tabs>
+        <w:jc w:val="left"/>
+        <w:rPr>
+          <w:rFonts w:ascii="Arial" w:hAnsi="Arial" w:cs="Arial"/>
+        </w:rPr>
+      </w:pPr>
+      <w:r>
+        <w:rPr>
+          <w:rFonts w:ascii="Arial" w:hAnsi="Arial" w:cs="Arial"/>
+        </w:rPr>
+        <w:t>SL4</w:t>
+      </w:r>
+    </w:p>
+    <w:p>
+      <w:pPr>
+        <w:pStyle w:val="ListParagraph"/>
+        <w:numPr>
+          <w:ilvl w:val="1"/>
+          <w:numId w:val="5"/>
+        </w:numPr>
+        <w:tabs>
+          <w:tab w:val="left" w:pos="0"/>
+        </w:tabs>
+        <w:jc w:val="left"/>
+        <w:rPr>
+          <w:rFonts w:ascii="Arial" w:hAnsi="Arial" w:cs="Arial"/>
+        </w:rPr>
+      </w:pPr>
+      <w:r>
+        <w:rPr>
+          <w:rFonts w:ascii="Arial" w:hAnsi="Arial" w:cs="Arial"/>
+        </w:rPr>
+        <w:t>Sample representing</w:t>
+      </w:r>
+      <w:r>
+        <w:rPr>
+          <w:rFonts w:ascii="Arial" w:hAnsi="Arial" w:cs="Arial"/>
+          <w:i/>
+        </w:rPr>
+        <w:t xml:space="preserve"> </w:t>
+      </w:r>
+      <w:r>
+        <w:rPr>
+          <w:rFonts w:ascii="Arial" w:hAnsi="Arial" w:cs="Arial"/>
+          <w:i/>
+        </w:rPr>
+        <w:t>Staurosira</w:t>
+      </w:r>
+      <w:r>
+        <w:rPr>
+          <w:rFonts w:ascii="Arial" w:hAnsi="Arial" w:cs="Arial"/>
+        </w:rPr>
+        <w:t xml:space="preserve"> sp. C323 Fresh medium culture, Replicate C, on Day 8.</w:t>
+      </w:r>
+    </w:p>
+    <w:p>
+      <w:pPr>
+        <w:pStyle w:val="ListParagraph"/>
+        <w:numPr>
+          <w:ilvl w:val="0"/>
+          <w:numId w:val="5"/>
+        </w:numPr>
+        <w:tabs>
+          <w:tab w:val="left" w:pos="0"/>
+        </w:tabs>
+        <w:jc w:val="left"/>
+        <w:rPr>
+          <w:rFonts w:ascii="Arial" w:hAnsi="Arial" w:cs="Arial"/>
+        </w:rPr>
+      </w:pPr>
+      <w:r>
+        <w:rPr>
+          <w:rFonts w:ascii="Arial" w:hAnsi="Arial" w:cs="Arial"/>
+        </w:rPr>
+        <w:t>SL5</w:t>
+      </w:r>
+    </w:p>
+    <w:p>
+      <w:pPr>
+        <w:pStyle w:val="ListParagraph"/>
+        <w:numPr>
+          <w:ilvl w:val="1"/>
+          <w:numId w:val="5"/>
+        </w:numPr>
+        <w:tabs>
+          <w:tab w:val="left" w:pos="0"/>
+        </w:tabs>
+        <w:jc w:val="left"/>
+        <w:rPr>
+          <w:rFonts w:ascii="Arial" w:hAnsi="Arial" w:cs="Arial"/>
+        </w:rPr>
+      </w:pPr>
+      <w:r>
+        <w:rPr>
+          <w:rFonts w:ascii="Arial" w:hAnsi="Arial" w:cs="Arial"/>
+        </w:rPr>
+        <w:t>Sample representing</w:t>
+      </w:r>
+      <w:r>
+        <w:rPr>
+          <w:rFonts w:ascii="Arial" w:hAnsi="Arial" w:cs="Arial"/>
+          <w:i/>
+        </w:rPr>
+        <w:t xml:space="preserve"> </w:t>
+      </w:r>
+      <w:r>
+        <w:rPr>
+          <w:rFonts w:ascii="Arial" w:hAnsi="Arial" w:cs="Arial"/>
+          <w:i/>
+        </w:rPr>
+        <w:t>Staurosira</w:t>
+      </w:r>
+      <w:r>
+        <w:rPr>
+          <w:rFonts w:ascii="Arial" w:hAnsi="Arial" w:cs="Arial"/>
+        </w:rPr>
+        <w:t xml:space="preserve"> sp. C323 Reused medium culture, Replicate D, on Day 8.</w:t>
+      </w:r>
+    </w:p>
+    <w:p>
+      <w:pPr>
+        <w:pStyle w:val="ListParagraph"/>
+        <w:numPr>
+          <w:ilvl w:val="0"/>
+          <w:numId w:val="5"/>
+        </w:numPr>
+        <w:tabs>
+          <w:tab w:val="left" w:pos="0"/>
+        </w:tabs>
+        <w:jc w:val="left"/>
+        <w:rPr>
+          <w:rFonts w:ascii="Arial" w:hAnsi="Arial" w:cs="Arial"/>
+        </w:rPr>
+      </w:pPr>
+      <w:r>
+        <w:rPr>
+          <w:rFonts w:ascii="Arial" w:hAnsi="Arial" w:cs="Arial"/>
+        </w:rPr>
+        <w:t>SL6</w:t>
+      </w:r>
+    </w:p>
+    <w:p>
+      <w:pPr>
+        <w:pStyle w:val="ListParagraph"/>
+        <w:numPr>
+          <w:ilvl w:val="1"/>
+          <w:numId w:val="5"/>
+        </w:numPr>
+        <w:tabs>
+          <w:tab w:val="left" w:pos="0"/>
+        </w:tabs>
+        <w:jc w:val="left"/>
+        <w:rPr>
+          <w:rFonts w:ascii="Arial" w:hAnsi="Arial" w:cs="Arial"/>
+        </w:rPr>
+      </w:pPr>
+      <w:r>
+        <w:rPr>
+          <w:rFonts w:ascii="Arial" w:hAnsi="Arial" w:cs="Arial"/>
+        </w:rPr>
+        <w:t>Sample representing</w:t>
+      </w:r>
+      <w:r>
+        <w:rPr>
+          <w:rFonts w:ascii="Arial" w:hAnsi="Arial" w:cs="Arial"/>
+          <w:i/>
+        </w:rPr>
+        <w:t xml:space="preserve"> </w:t>
+      </w:r>
+      <w:r>
+        <w:rPr>
+          <w:rFonts w:ascii="Arial" w:hAnsi="Arial" w:cs="Arial"/>
+          <w:i/>
+        </w:rPr>
+        <w:t>Staurosira</w:t>
+      </w:r>
+      <w:r>
+        <w:rPr>
+          <w:rFonts w:ascii="Arial" w:hAnsi="Arial" w:cs="Arial"/>
+        </w:rPr>
+        <w:t xml:space="preserve"> sp. C323 Reused medium culture, Replicate E, on Day 8.</w:t>
+      </w:r>
+    </w:p>
+    <w:p>
+      <w:pPr>
+        <w:pStyle w:val="ListParagraph"/>
+        <w:numPr>
+          <w:ilvl w:val="0"/>
+          <w:numId w:val="5"/>
+        </w:numPr>
+        <w:tabs>
+          <w:tab w:val="left" w:pos="0"/>
+        </w:tabs>
+        <w:jc w:val="left"/>
+        <w:rPr>
+          <w:rFonts w:ascii="Arial" w:hAnsi="Arial" w:cs="Arial"/>
+        </w:rPr>
+      </w:pPr>
+      <w:r>
+        <w:rPr>
+          <w:rFonts w:ascii="Arial" w:hAnsi="Arial" w:cs="Arial"/>
+        </w:rPr>
+        <w:t>SL7</w:t>
+      </w:r>
+    </w:p>
+    <w:p>
+      <w:pPr>
+        <w:pStyle w:val="ListParagraph"/>
+        <w:numPr>
+          <w:ilvl w:val="1"/>
+          <w:numId w:val="5"/>
+        </w:numPr>
+        <w:tabs>
+          <w:tab w:val="left" w:pos="0"/>
+        </w:tabs>
+        <w:jc w:val="left"/>
+        <w:rPr>
+          <w:rFonts w:ascii="Arial" w:hAnsi="Arial" w:cs="Arial"/>
+        </w:rPr>
+      </w:pPr>
+      <w:r>
+        <w:rPr>
+          <w:rFonts w:ascii="Arial" w:hAnsi="Arial" w:cs="Arial"/>
+        </w:rPr>
+        <w:t>Sample representing</w:t>
+      </w:r>
+      <w:r>
+        <w:rPr>
+          <w:rFonts w:ascii="Arial" w:hAnsi="Arial" w:cs="Arial"/>
+          <w:i/>
+        </w:rPr>
+        <w:t xml:space="preserve"> </w:t>
+      </w:r>
+      <w:r>
+        <w:rPr>
+          <w:rFonts w:ascii="Arial" w:hAnsi="Arial" w:cs="Arial"/>
+          <w:i/>
+        </w:rPr>
+        <w:t>Staurosira</w:t>
+      </w:r>
+      <w:r>
+        <w:rPr>
+          <w:rFonts w:ascii="Arial" w:hAnsi="Arial" w:cs="Arial"/>
+        </w:rPr>
+        <w:t xml:space="preserve"> sp. C323 Reused medium culture, Replicate F, on Day 8.</w:t>
+      </w:r>
+    </w:p>
+    <w:p>
+      <w:pPr>
+        <w:pStyle w:val="ListParagraph"/>
+        <w:numPr>
+          <w:ilvl w:val="0"/>
+          <w:numId w:val="5"/>
+        </w:numPr>
+        <w:tabs>
+          <w:tab w:val="left" w:pos="0"/>
+        </w:tabs>
+        <w:jc w:val="left"/>
+        <w:rPr>
+          <w:rFonts w:ascii="Arial" w:hAnsi="Arial" w:cs="Arial"/>
+        </w:rPr>
+      </w:pPr>
+      <w:r>
+        <w:rPr>
+          <w:rFonts w:ascii="Arial" w:hAnsi="Arial" w:cs="Arial"/>
+        </w:rPr>
+        <w:t>SL8</w:t>
+      </w:r>
+    </w:p>
+    <w:p>
+      <w:pPr>
+        <w:pStyle w:val="ListParagraph"/>
+        <w:numPr>
+          <w:ilvl w:val="1"/>
+          <w:numId w:val="5"/>
+        </w:numPr>
+        <w:tabs>
+          <w:tab w:val="left" w:pos="0"/>
+        </w:tabs>
+        <w:jc w:val="left"/>
+        <w:rPr>
+          <w:rFonts w:ascii="Arial" w:hAnsi="Arial" w:cs="Arial"/>
+        </w:rPr>
+      </w:pPr>
+      <w:r>
+        <w:rPr>
+          <w:rFonts w:ascii="Arial" w:hAnsi="Arial" w:cs="Arial"/>
+        </w:rPr>
+        <w:t>Sample representing</w:t>
+      </w:r>
+      <w:r>
+        <w:rPr>
+          <w:rFonts w:ascii="Arial" w:hAnsi="Arial" w:cs="Arial"/>
+          <w:i/>
+        </w:rPr>
+        <w:t xml:space="preserve"> Chlorella</w:t>
+      </w:r>
+      <w:r>
+        <w:rPr>
+          <w:rFonts w:ascii="Arial" w:hAnsi="Arial" w:cs="Arial"/>
+        </w:rPr>
+        <w:t xml:space="preserve"> sp. D046 </w:t>
+      </w:r>
+      <w:r>
+        <w:rPr>
+          <w:rFonts w:ascii="Arial" w:hAnsi="Arial" w:cs="Arial"/>
+        </w:rPr>
+        <w:t>inoculum culture on Day 0.</w:t>
+      </w:r>
+    </w:p>
+    <w:p>
+      <w:pPr>
+        <w:pStyle w:val="ListParagraph"/>
+        <w:numPr>
+          <w:ilvl w:val="0"/>
+          <w:numId w:val="5"/>
+        </w:numPr>
+        <w:tabs>
+          <w:tab w:val="left" w:pos="0"/>
+        </w:tabs>
+        <w:jc w:val="left"/>
+        <w:rPr>
+          <w:rFonts w:ascii="Arial" w:hAnsi="Arial" w:cs="Arial"/>
+        </w:rPr>
+      </w:pPr>
+      <w:r>
+        <w:rPr>
+          <w:rFonts w:ascii="Arial" w:hAnsi="Arial" w:cs="Arial"/>
+        </w:rPr>
+        <w:t>SL</w:t>
+      </w:r>
+      <w:r>
+        <w:rPr>
+          <w:rFonts w:ascii="Arial" w:hAnsi="Arial" w:cs="Arial"/>
+        </w:rPr>
+        <w:t>9</w:t>
+      </w:r>
+    </w:p>
+    <w:p>
+      <w:pPr>
+        <w:pStyle w:val="ListParagraph"/>
+        <w:numPr>
+          <w:ilvl w:val="1"/>
+          <w:numId w:val="5"/>
+        </w:numPr>
+        <w:tabs>
+          <w:tab w:val="left" w:pos="0"/>
+        </w:tabs>
+        <w:jc w:val="left"/>
+        <w:rPr>
+          <w:rFonts w:ascii="Arial" w:hAnsi="Arial" w:cs="Arial"/>
+        </w:rPr>
+      </w:pPr>
+      <w:r>
+        <w:rPr>
+          <w:rFonts w:ascii="Arial" w:hAnsi="Arial" w:cs="Arial"/>
+        </w:rPr>
+        <w:t>Sample representing</w:t>
+      </w:r>
+      <w:r>
+        <w:rPr>
+          <w:rFonts w:ascii="Arial" w:hAnsi="Arial" w:cs="Arial"/>
+          <w:i/>
+        </w:rPr>
+        <w:t xml:space="preserve"> </w:t>
+      </w:r>
+      <w:r>
+        <w:rPr>
+          <w:rFonts w:ascii="Arial" w:hAnsi="Arial" w:cs="Arial"/>
+          <w:i/>
+        </w:rPr>
+        <w:t>Chlorella</w:t>
+      </w:r>
+      <w:r>
+        <w:rPr>
+          <w:rFonts w:ascii="Arial" w:hAnsi="Arial" w:cs="Arial"/>
+        </w:rPr>
+        <w:t xml:space="preserve"> sp. D046 Fresh medium culture, Replicate A, on Day 8.</w:t>
+      </w:r>
+    </w:p>
+    <w:p>
+      <w:pPr>
+        <w:pStyle w:val="ListParagraph"/>
+        <w:numPr>
+          <w:ilvl w:val="0"/>
+          <w:numId w:val="5"/>
+        </w:numPr>
+        <w:tabs>
+          <w:tab w:val="left" w:pos="0"/>
+        </w:tabs>
+        <w:jc w:val="left"/>
+        <w:rPr>
+          <w:rFonts w:ascii="Arial" w:hAnsi="Arial" w:cs="Arial"/>
+        </w:rPr>
+      </w:pPr>
+      <w:r>
+        <w:rPr>
+          <w:rFonts w:ascii="Arial" w:hAnsi="Arial" w:cs="Arial"/>
+        </w:rPr>
+        <w:t>SL</w:t>
+      </w:r>
+      <w:r>
+        <w:rPr>
+          <w:rFonts w:ascii="Arial" w:hAnsi="Arial" w:cs="Arial"/>
+        </w:rPr>
+        <w:t>10</w:t>
+      </w:r>
+    </w:p>
+    <w:p>
+      <w:pPr>
+        <w:pStyle w:val="ListParagraph"/>
+        <w:numPr>
+          <w:ilvl w:val="1"/>
+          <w:numId w:val="5"/>
+        </w:numPr>
+        <w:tabs>
+          <w:tab w:val="left" w:pos="0"/>
+        </w:tabs>
+        <w:jc w:val="left"/>
+        <w:rPr>
+          <w:rFonts w:ascii="Arial" w:hAnsi="Arial" w:cs="Arial"/>
+        </w:rPr>
+      </w:pPr>
+      <w:r>
+        <w:rPr>
+          <w:rFonts w:ascii="Arial" w:hAnsi="Arial" w:cs="Arial"/>
+        </w:rPr>
+        <w:t>Sample representing</w:t>
+      </w:r>
+      <w:r>
+        <w:rPr>
+          <w:rFonts w:ascii="Arial" w:hAnsi="Arial" w:cs="Arial"/>
+          <w:i/>
+        </w:rPr>
+        <w:t xml:space="preserve"> </w:t>
+      </w:r>
+      <w:r>
+        <w:rPr>
+          <w:rFonts w:ascii="Arial" w:hAnsi="Arial" w:cs="Arial"/>
+          <w:i/>
+        </w:rPr>
+        <w:t>Chlorella</w:t>
+      </w:r>
+      <w:r>
+        <w:rPr>
+          <w:rFonts w:ascii="Arial" w:hAnsi="Arial" w:cs="Arial"/>
+        </w:rPr>
+        <w:t xml:space="preserve"> sp. D046 Fresh medium culture, Replicate B, on Day 8.</w:t>
+      </w:r>
+    </w:p>
+    <w:p>
+      <w:pPr>
+        <w:pStyle w:val="ListParagraph"/>
+        <w:numPr>
+          <w:ilvl w:val="0"/>
+          <w:numId w:val="5"/>
+        </w:numPr>
+        <w:tabs>
+          <w:tab w:val="left" w:pos="0"/>
+        </w:tabs>
+        <w:jc w:val="left"/>
+        <w:rPr>
+          <w:rFonts w:ascii="Arial" w:hAnsi="Arial" w:cs="Arial"/>
+        </w:rPr>
+      </w:pPr>
+      <w:r>
+        <w:rPr>
+          <w:rFonts w:ascii="Arial" w:hAnsi="Arial" w:cs="Arial"/>
+        </w:rPr>
+        <w:t>SL</w:t>
+      </w:r>
+      <w:r>
+        <w:rPr>
+          <w:rFonts w:ascii="Arial" w:hAnsi="Arial" w:cs="Arial"/>
+        </w:rPr>
+        <w:t>11</w:t>
+      </w:r>
+    </w:p>
+    <w:p>
+      <w:pPr>
+        <w:pStyle w:val="ListParagraph"/>
+        <w:numPr>
+          <w:ilvl w:val="1"/>
+          <w:numId w:val="5"/>
+        </w:numPr>
+        <w:tabs>
+          <w:tab w:val="left" w:pos="0"/>
+        </w:tabs>
+        <w:jc w:val="left"/>
+        <w:rPr>
+          <w:rFonts w:ascii="Arial" w:hAnsi="Arial" w:cs="Arial"/>
+        </w:rPr>
+      </w:pPr>
+      <w:r>
+        <w:rPr>
+          <w:rFonts w:ascii="Arial" w:hAnsi="Arial" w:cs="Arial"/>
+        </w:rPr>
+        <w:t>Sample representing</w:t>
+      </w:r>
+      <w:r>
+        <w:rPr>
+          <w:rFonts w:ascii="Arial" w:hAnsi="Arial" w:cs="Arial"/>
+          <w:i/>
+        </w:rPr>
+        <w:t xml:space="preserve"> </w:t>
+      </w:r>
+      <w:r>
+        <w:rPr>
+          <w:rFonts w:ascii="Arial" w:hAnsi="Arial" w:cs="Arial"/>
+          <w:i/>
+        </w:rPr>
+        <w:t>Chlorella</w:t>
+      </w:r>
+      <w:r>
+        <w:rPr>
+          <w:rFonts w:ascii="Arial" w:hAnsi="Arial" w:cs="Arial"/>
+        </w:rPr>
+        <w:t xml:space="preserve"> sp. D046 Fresh medium culture, Replicate C, on Day 8.</w:t>
+      </w:r>
+    </w:p>
+    <w:p>
+      <w:pPr>
+        <w:pStyle w:val="ListParagraph"/>
+        <w:numPr>
+          <w:ilvl w:val="0"/>
+          <w:numId w:val="5"/>
+        </w:numPr>
+        <w:tabs>
+          <w:tab w:val="left" w:pos="0"/>
+        </w:tabs>
+        <w:jc w:val="left"/>
+        <w:rPr>
+          <w:rFonts w:ascii="Arial" w:hAnsi="Arial" w:cs="Arial"/>
+        </w:rPr>
+      </w:pPr>
+      <w:r>
+        <w:rPr>
+          <w:rFonts w:ascii="Arial" w:hAnsi="Arial" w:cs="Arial"/>
+        </w:rPr>
+        <w:t>SL</w:t>
+      </w:r>
+      <w:r>
+        <w:rPr>
+          <w:rFonts w:ascii="Arial" w:hAnsi="Arial" w:cs="Arial"/>
+        </w:rPr>
+        <w:t>12</w:t>
+      </w:r>
+    </w:p>
+    <w:p>
+      <w:pPr>
+        <w:pStyle w:val="ListParagraph"/>
+        <w:numPr>
+          <w:ilvl w:val="1"/>
+          <w:numId w:val="5"/>
+        </w:numPr>
+        <w:tabs>
+          <w:tab w:val="left" w:pos="0"/>
+        </w:tabs>
+        <w:jc w:val="left"/>
+        <w:rPr>
+          <w:rFonts w:ascii="Arial" w:hAnsi="Arial" w:cs="Arial"/>
+        </w:rPr>
+      </w:pPr>
+      <w:r>
+        <w:rPr>
+          <w:rFonts w:ascii="Arial" w:hAnsi="Arial" w:cs="Arial"/>
+        </w:rPr>
+        <w:t>Sample representing</w:t>
+      </w:r>
+      <w:r>
+        <w:rPr>
+          <w:rFonts w:ascii="Arial" w:hAnsi="Arial" w:cs="Arial"/>
+          <w:i/>
+        </w:rPr>
+        <w:t xml:space="preserve"> </w:t>
+      </w:r>
+      <w:r>
+        <w:rPr>
+          <w:rFonts w:ascii="Arial" w:hAnsi="Arial" w:cs="Arial"/>
+          <w:i/>
+        </w:rPr>
+        <w:t>Chlorella</w:t>
+      </w:r>
+      <w:r>
+        <w:rPr>
+          <w:rFonts w:ascii="Arial" w:hAnsi="Arial" w:cs="Arial"/>
+        </w:rPr>
+        <w:t xml:space="preserve"> sp. D046 Reused medium culture, Replicate D, on Day 8.</w:t>
+      </w:r>
+    </w:p>
+    <w:p>
+      <w:pPr>
+        <w:pStyle w:val="ListParagraph"/>
+        <w:numPr>
+          <w:ilvl w:val="0"/>
+          <w:numId w:val="5"/>
+        </w:numPr>
+        <w:tabs>
+          <w:tab w:val="left" w:pos="0"/>
+        </w:tabs>
+        <w:jc w:val="left"/>
+        <w:rPr>
+          <w:rFonts w:ascii="Arial" w:hAnsi="Arial" w:cs="Arial"/>
+        </w:rPr>
+      </w:pPr>
+      <w:r>
+        <w:rPr>
+          <w:rFonts w:ascii="Arial" w:hAnsi="Arial" w:cs="Arial"/>
+        </w:rPr>
+        <w:t>SL</w:t>
+      </w:r>
+      <w:r>
+        <w:rPr>
+          <w:rFonts w:ascii="Arial" w:hAnsi="Arial" w:cs="Arial"/>
+        </w:rPr>
+        <w:t>13</w:t>
+      </w:r>
+    </w:p>
+    <w:p>
+      <w:pPr>
+        <w:pStyle w:val="ListParagraph"/>
+        <w:numPr>
+          <w:ilvl w:val="1"/>
+          <w:numId w:val="5"/>
+        </w:numPr>
+        <w:tabs>
+          <w:tab w:val="left" w:pos="0"/>
+        </w:tabs>
+        <w:jc w:val="left"/>
+        <w:rPr>
+          <w:rFonts w:ascii="Arial" w:hAnsi="Arial" w:cs="Arial"/>
+        </w:rPr>
+      </w:pPr>
+      <w:r>
+        <w:rPr>
+          <w:rFonts w:ascii="Arial" w:hAnsi="Arial" w:cs="Arial"/>
+        </w:rPr>
+        <w:t>Sample representing</w:t>
+      </w:r>
+      <w:r>
+        <w:rPr>
+          <w:rFonts w:ascii="Arial" w:hAnsi="Arial" w:cs="Arial"/>
+          <w:i/>
+        </w:rPr>
+        <w:t xml:space="preserve"> </w:t>
+      </w:r>
+      <w:r>
+        <w:rPr>
+          <w:rFonts w:ascii="Arial" w:hAnsi="Arial" w:cs="Arial"/>
+          <w:i/>
+        </w:rPr>
+        <w:t>Chlorella</w:t>
+      </w:r>
+      <w:r>
+        <w:rPr>
+          <w:rFonts w:ascii="Arial" w:hAnsi="Arial" w:cs="Arial"/>
+        </w:rPr>
+        <w:t xml:space="preserve"> sp. D046 Reused medium culture, Replicate E, on Day 8.</w:t>
+      </w:r>
+    </w:p>
+    <w:p>
+      <w:pPr>
+        <w:pStyle w:val="ListParagraph"/>
+        <w:numPr>
+          <w:ilvl w:val="0"/>
+          <w:numId w:val="5"/>
+        </w:numPr>
+        <w:tabs>
+          <w:tab w:val="left" w:pos="0"/>
+        </w:tabs>
+        <w:jc w:val="left"/>
+        <w:rPr>
+          <w:rFonts w:ascii="Arial" w:hAnsi="Arial" w:cs="Arial"/>
+        </w:rPr>
+      </w:pPr>
+      <w:r>
+        <w:rPr>
+          <w:rFonts w:ascii="Arial" w:hAnsi="Arial" w:cs="Arial"/>
+        </w:rPr>
+        <w:t>SL</w:t>
+      </w:r>
+      <w:r>
+        <w:rPr>
+          <w:rFonts w:ascii="Arial" w:hAnsi="Arial" w:cs="Arial"/>
+        </w:rPr>
+        <w:t>14</w:t>
+      </w:r>
+    </w:p>
+    <w:p>
+      <w:pPr>
+        <w:pStyle w:val="ListParagraph"/>
+        <w:numPr>
+          <w:ilvl w:val="1"/>
+          <w:numId w:val="5"/>
+        </w:numPr>
+        <w:tabs>
+          <w:tab w:val="left" w:pos="0"/>
+        </w:tabs>
+        <w:jc w:val="left"/>
+        <w:rPr>
+          <w:rFonts w:ascii="Arial" w:hAnsi="Arial" w:cs="Arial"/>
+        </w:rPr>
+      </w:pPr>
+      <w:r>
+        <w:rPr>
+          <w:rFonts w:ascii="Arial" w:hAnsi="Arial" w:cs="Arial"/>
+        </w:rPr>
+        <w:t>Sample representing</w:t>
+      </w:r>
+      <w:r>
+        <w:rPr>
+          <w:rFonts w:ascii="Arial" w:hAnsi="Arial" w:cs="Arial"/>
+          <w:i/>
+        </w:rPr>
+        <w:t xml:space="preserve"> </w:t>
+      </w:r>
+      <w:r>
+        <w:rPr>
+          <w:rFonts w:ascii="Arial" w:hAnsi="Arial" w:cs="Arial"/>
+          <w:i/>
+        </w:rPr>
+        <w:t>Chlorella</w:t>
+      </w:r>
+      <w:r>
+        <w:rPr>
+          <w:rFonts w:ascii="Arial" w:hAnsi="Arial" w:cs="Arial"/>
+        </w:rPr>
+        <w:t xml:space="preserve"> sp. D046 Reused medium culture, Replicate F, on Day 8.</w:t>
+      </w:r>
+    </w:p>
+    <w:p>
+      <w:pPr>
+        <w:pStyle w:val="ListParagraph"/>
+        <w:numPr>
+          <w:ilvl w:val="0"/>
+          <w:numId w:val="5"/>
+        </w:numPr>
+        <w:tabs>
+          <w:tab w:val="left" w:pos="0"/>
+        </w:tabs>
+        <w:jc w:val="left"/>
+        <w:rPr>
+          <w:rFonts w:ascii="Arial" w:hAnsi="Arial" w:cs="Arial"/>
+        </w:rPr>
+      </w:pPr>
+      <w:r>
+        <w:rPr>
+          <w:rFonts w:ascii="Arial" w:hAnsi="Arial" w:cs="Arial"/>
+        </w:rPr>
+        <w:t>SL15</w:t>
+      </w:r>
+    </w:p>
+    <w:p>
+      <w:pPr>
+        <w:pStyle w:val="ListParagraph"/>
+        <w:numPr>
+          <w:ilvl w:val="1"/>
+          <w:numId w:val="5"/>
+        </w:numPr>
+        <w:tabs>
+          <w:tab w:val="left" w:pos="0"/>
+        </w:tabs>
+        <w:jc w:val="left"/>
+        <w:rPr>
+          <w:rFonts w:ascii="Arial" w:hAnsi="Arial" w:cs="Arial"/>
+        </w:rPr>
+      </w:pPr>
+      <w:r>
+        <w:rPr>
+          <w:rFonts w:ascii="Arial" w:hAnsi="Arial" w:cs="Arial"/>
+        </w:rPr>
+        <w:t>Sample representing</w:t>
+      </w:r>
+      <w:r>
+        <w:rPr>
+          <w:rFonts w:ascii="Arial" w:hAnsi="Arial" w:cs="Arial"/>
+          <w:i/>
+        </w:rPr>
+        <w:t xml:space="preserve"> </w:t>
+      </w:r>
+      <w:r>
+        <w:rPr>
+          <w:rFonts w:ascii="Arial" w:hAnsi="Arial" w:cs="Arial"/>
+          <w:i/>
+        </w:rPr>
+        <w:t>Navicula</w:t>
+      </w:r>
+      <w:r>
+        <w:rPr>
+          <w:rFonts w:ascii="Arial" w:hAnsi="Arial" w:cs="Arial"/>
+        </w:rPr>
+        <w:t xml:space="preserve"> sp. SFP inoculum culture on Day 0.</w:t>
+      </w:r>
+    </w:p>
+    <w:p>
+      <w:pPr>
+        <w:pStyle w:val="ListParagraph"/>
+        <w:numPr>
+          <w:ilvl w:val="0"/>
+          <w:numId w:val="5"/>
+        </w:numPr>
+        <w:tabs>
+          <w:tab w:val="left" w:pos="0"/>
+        </w:tabs>
+        <w:jc w:val="left"/>
+        <w:rPr>
+          <w:rFonts w:ascii="Arial" w:hAnsi="Arial" w:cs="Arial"/>
+        </w:rPr>
+      </w:pPr>
+      <w:r>
+        <w:rPr>
+          <w:rFonts w:ascii="Arial" w:hAnsi="Arial" w:cs="Arial"/>
+        </w:rPr>
+        <w:t>SL</w:t>
+      </w:r>
+      <w:r>
+        <w:rPr>
+          <w:rFonts w:ascii="Arial" w:hAnsi="Arial" w:cs="Arial"/>
+        </w:rPr>
+        <w:t>16</w:t>
+      </w:r>
+    </w:p>
+    <w:p>
+      <w:pPr>
+        <w:pStyle w:val="ListParagraph"/>
+        <w:numPr>
+          <w:ilvl w:val="1"/>
+          <w:numId w:val="5"/>
+        </w:numPr>
+        <w:tabs>
+          <w:tab w:val="left" w:pos="0"/>
+        </w:tabs>
+        <w:jc w:val="left"/>
+        <w:rPr>
+          <w:rFonts w:ascii="Arial" w:hAnsi="Arial" w:cs="Arial"/>
+        </w:rPr>
+      </w:pPr>
+      <w:r>
+        <w:rPr>
+          <w:rFonts w:ascii="Arial" w:hAnsi="Arial" w:cs="Arial"/>
+        </w:rPr>
+        <w:t>Sample representing</w:t>
+      </w:r>
+      <w:r>
+        <w:rPr>
+          <w:rFonts w:ascii="Arial" w:hAnsi="Arial" w:cs="Arial"/>
+          <w:i/>
+        </w:rPr>
+        <w:t xml:space="preserve"> </w:t>
+      </w:r>
+      <w:r>
+        <w:rPr>
+          <w:rFonts w:ascii="Arial" w:hAnsi="Arial" w:cs="Arial"/>
+          <w:i/>
+        </w:rPr>
+        <w:t>Navicula</w:t>
+      </w:r>
+      <w:r>
+        <w:rPr>
+          <w:rFonts w:ascii="Arial" w:hAnsi="Arial" w:cs="Arial"/>
+        </w:rPr>
+        <w:t xml:space="preserve"> sp. SFP Fresh medium culture, Replicate A, on Day 8.</w:t>
+      </w:r>
+    </w:p>
+    <w:p>
+      <w:pPr>
+        <w:pStyle w:val="ListParagraph"/>
+        <w:numPr>
+          <w:ilvl w:val="0"/>
+          <w:numId w:val="5"/>
+        </w:numPr>
+        <w:tabs>
+          <w:tab w:val="left" w:pos="0"/>
+        </w:tabs>
+        <w:jc w:val="left"/>
+        <w:rPr>
+          <w:rFonts w:ascii="Arial" w:hAnsi="Arial" w:cs="Arial"/>
+        </w:rPr>
+      </w:pPr>
+      <w:r>
+        <w:rPr>
+          <w:rFonts w:ascii="Arial" w:hAnsi="Arial" w:cs="Arial"/>
+        </w:rPr>
+        <w:t>SL</w:t>
+      </w:r>
+      <w:r>
+        <w:rPr>
+          <w:rFonts w:ascii="Arial" w:hAnsi="Arial" w:cs="Arial"/>
+        </w:rPr>
+        <w:t>17</w:t>
+      </w:r>
+    </w:p>
+    <w:p>
+      <w:pPr>
+        <w:pStyle w:val="ListParagraph"/>
+        <w:numPr>
+          <w:ilvl w:val="1"/>
+          <w:numId w:val="5"/>
+        </w:numPr>
+        <w:tabs>
+          <w:tab w:val="left" w:pos="0"/>
+        </w:tabs>
+        <w:jc w:val="left"/>
+        <w:rPr>
+          <w:rFonts w:ascii="Arial" w:hAnsi="Arial" w:cs="Arial"/>
+        </w:rPr>
+      </w:pPr>
+      <w:r>
+        <w:rPr>
+          <w:rFonts w:ascii="Arial" w:hAnsi="Arial" w:cs="Arial"/>
+        </w:rPr>
+        <w:t>Sample representing</w:t>
+      </w:r>
+      <w:r>
+        <w:rPr>
+          <w:rFonts w:ascii="Arial" w:hAnsi="Arial" w:cs="Arial"/>
+          <w:i/>
+        </w:rPr>
+        <w:t xml:space="preserve"> </w:t>
+      </w:r>
+      <w:r>
+        <w:rPr>
+          <w:rFonts w:ascii="Arial" w:hAnsi="Arial" w:cs="Arial"/>
+          <w:i/>
+        </w:rPr>
+        <w:t>Navicula</w:t>
+      </w:r>
+      <w:r>
+        <w:rPr>
+          <w:rFonts w:ascii="Arial" w:hAnsi="Arial" w:cs="Arial"/>
+        </w:rPr>
+        <w:t xml:space="preserve"> sp. SFP Fresh medium culture, Replicate B, on Day 8.</w:t>
+      </w:r>
+    </w:p>
+    <w:p>
+      <w:pPr>
+        <w:pStyle w:val="ListParagraph"/>
+        <w:numPr>
+          <w:ilvl w:val="0"/>
+          <w:numId w:val="5"/>
+        </w:numPr>
+        <w:tabs>
+          <w:tab w:val="left" w:pos="0"/>
+        </w:tabs>
+        <w:jc w:val="left"/>
+        <w:rPr>
+          <w:rFonts w:ascii="Arial" w:hAnsi="Arial" w:cs="Arial"/>
+        </w:rPr>
+      </w:pPr>
+      <w:r>
+        <w:rPr>
+          <w:rFonts w:ascii="Arial" w:hAnsi="Arial" w:cs="Arial"/>
+        </w:rPr>
+        <w:t>SL</w:t>
+      </w:r>
+      <w:r>
+        <w:rPr>
+          <w:rFonts w:ascii="Arial" w:hAnsi="Arial" w:cs="Arial"/>
+        </w:rPr>
+        <w:t>18</w:t>
+      </w:r>
+    </w:p>
+    <w:p>
+      <w:pPr>
+        <w:pStyle w:val="ListParagraph"/>
+        <w:numPr>
+          <w:ilvl w:val="1"/>
+          <w:numId w:val="5"/>
+        </w:numPr>
+        <w:tabs>
+          <w:tab w:val="left" w:pos="0"/>
+        </w:tabs>
+        <w:jc w:val="left"/>
+        <w:rPr>
+          <w:rFonts w:ascii="Arial" w:hAnsi="Arial" w:cs="Arial"/>
+        </w:rPr>
+      </w:pPr>
+      <w:r>
+        <w:rPr>
+          <w:rFonts w:ascii="Arial" w:hAnsi="Arial" w:cs="Arial"/>
+        </w:rPr>
+        <w:t>Sample representing</w:t>
+      </w:r>
+      <w:r>
+        <w:rPr>
+          <w:rFonts w:ascii="Arial" w:hAnsi="Arial" w:cs="Arial"/>
+          <w:i/>
+        </w:rPr>
+        <w:t xml:space="preserve"> </w:t>
+      </w:r>
+      <w:r>
+        <w:rPr>
+          <w:rFonts w:ascii="Arial" w:hAnsi="Arial" w:cs="Arial"/>
+          <w:i/>
+        </w:rPr>
+        <w:t>Navicula</w:t>
+      </w:r>
+      <w:r>
+        <w:rPr>
+          <w:rFonts w:ascii="Arial" w:hAnsi="Arial" w:cs="Arial"/>
+        </w:rPr>
+        <w:t xml:space="preserve"> sp. SFP Fresh medium culture, Replicate C, on Day 8.</w:t>
+      </w:r>
+    </w:p>
+    <w:p>
+      <w:pPr>
+        <w:pStyle w:val="ListParagraph"/>
+        <w:numPr>
+          <w:ilvl w:val="0"/>
+          <w:numId w:val="5"/>
+        </w:numPr>
+        <w:tabs>
+          <w:tab w:val="left" w:pos="0"/>
+        </w:tabs>
+        <w:jc w:val="left"/>
+        <w:rPr>
+          <w:rFonts w:ascii="Arial" w:hAnsi="Arial" w:cs="Arial"/>
+        </w:rPr>
+      </w:pPr>
+      <w:r>
+        <w:rPr>
+          <w:rFonts w:ascii="Arial" w:hAnsi="Arial" w:cs="Arial"/>
+        </w:rPr>
+        <w:t>SL</w:t>
+      </w:r>
+      <w:r>
+        <w:rPr>
+          <w:rFonts w:ascii="Arial" w:hAnsi="Arial" w:cs="Arial"/>
+        </w:rPr>
+        <w:t>19</w:t>
+      </w:r>
+    </w:p>
+    <w:p>
+      <w:pPr>
+        <w:pStyle w:val="ListParagraph"/>
+        <w:numPr>
+          <w:ilvl w:val="1"/>
+          <w:numId w:val="5"/>
+        </w:numPr>
+        <w:tabs>
+          <w:tab w:val="left" w:pos="0"/>
+        </w:tabs>
+        <w:jc w:val="left"/>
+        <w:rPr>
+          <w:rFonts w:ascii="Arial" w:hAnsi="Arial" w:cs="Arial"/>
+        </w:rPr>
+      </w:pPr>
+      <w:r>
+        <w:rPr>
+          <w:rFonts w:ascii="Arial" w:hAnsi="Arial" w:cs="Arial"/>
+        </w:rPr>
+        <w:t>Sample representing</w:t>
+      </w:r>
+      <w:r>
+        <w:rPr>
+          <w:rFonts w:ascii="Arial" w:hAnsi="Arial" w:cs="Arial"/>
+          <w:i/>
+        </w:rPr>
+        <w:t xml:space="preserve"> </w:t>
+      </w:r>
+      <w:r>
+        <w:rPr>
+          <w:rFonts w:ascii="Arial" w:hAnsi="Arial" w:cs="Arial"/>
+          <w:i/>
+        </w:rPr>
+        <w:t>Navicula</w:t>
+      </w:r>
+      <w:r>
+        <w:rPr>
+          <w:rFonts w:ascii="Arial" w:hAnsi="Arial" w:cs="Arial"/>
+        </w:rPr>
+        <w:t xml:space="preserve"> sp. SFP Reused medium culture, Replicate D, on Day 8.</w:t>
+      </w:r>
+    </w:p>
+    <w:p>
+      <w:pPr>
+        <w:pStyle w:val="ListParagraph"/>
+        <w:numPr>
+          <w:ilvl w:val="0"/>
+          <w:numId w:val="5"/>
+        </w:numPr>
+        <w:tabs>
+          <w:tab w:val="left" w:pos="0"/>
+        </w:tabs>
+        <w:jc w:val="left"/>
+        <w:rPr>
+          <w:rFonts w:ascii="Arial" w:hAnsi="Arial" w:cs="Arial"/>
+        </w:rPr>
+      </w:pPr>
+      <w:r>
+        <w:rPr>
+          <w:rFonts w:ascii="Arial" w:hAnsi="Arial" w:cs="Arial"/>
+        </w:rPr>
+        <w:t>SL</w:t>
+      </w:r>
+      <w:r>
+        <w:rPr>
+          <w:rFonts w:ascii="Arial" w:hAnsi="Arial" w:cs="Arial"/>
+        </w:rPr>
+        <w:t>20</w:t>
+      </w:r>
+    </w:p>
+    <w:p>
+      <w:pPr>
+        <w:pStyle w:val="ListParagraph"/>
+        <w:numPr>
+          <w:ilvl w:val="1"/>
+          <w:numId w:val="5"/>
+        </w:numPr>
+        <w:tabs>
+          <w:tab w:val="left" w:pos="0"/>
+        </w:tabs>
+        <w:jc w:val="left"/>
+        <w:rPr>
+          <w:rFonts w:ascii="Arial" w:hAnsi="Arial" w:cs="Arial"/>
+        </w:rPr>
+      </w:pPr>
+      <w:r>
+        <w:rPr>
+          <w:rFonts w:ascii="Arial" w:hAnsi="Arial" w:cs="Arial"/>
+        </w:rPr>
+        <w:t>Sample representing</w:t>
+      </w:r>
+      <w:r>
+        <w:rPr>
+          <w:rFonts w:ascii="Arial" w:hAnsi="Arial" w:cs="Arial"/>
+          <w:i/>
+        </w:rPr>
+        <w:t xml:space="preserve"> </w:t>
+      </w:r>
+      <w:r>
+        <w:rPr>
+          <w:rFonts w:ascii="Arial" w:hAnsi="Arial" w:cs="Arial"/>
+          <w:i/>
+        </w:rPr>
+        <w:t>Navicula</w:t>
+      </w:r>
+      <w:r>
+        <w:rPr>
+          <w:rFonts w:ascii="Arial" w:hAnsi="Arial" w:cs="Arial"/>
+        </w:rPr>
+        <w:t xml:space="preserve"> sp. SFP Reused medium culture, Replicate E, on Day 8.</w:t>
+      </w:r>
+    </w:p>
+    <w:p>
+      <w:pPr>
+        <w:pStyle w:val="ListParagraph"/>
+        <w:numPr>
+          <w:ilvl w:val="0"/>
+          <w:numId w:val="5"/>
+        </w:numPr>
+        <w:tabs>
+          <w:tab w:val="left" w:pos="0"/>
+        </w:tabs>
+        <w:jc w:val="left"/>
+        <w:rPr>
+          <w:rFonts w:ascii="Arial" w:hAnsi="Arial" w:cs="Arial"/>
+        </w:rPr>
+      </w:pPr>
+      <w:r>
+        <w:rPr>
+          <w:rFonts w:ascii="Arial" w:hAnsi="Arial" w:cs="Arial"/>
+        </w:rPr>
+        <w:t>SL</w:t>
+      </w:r>
+      <w:r>
+        <w:rPr>
+          <w:rFonts w:ascii="Arial" w:hAnsi="Arial" w:cs="Arial"/>
+        </w:rPr>
+        <w:t>21</w:t>
+      </w:r>
+    </w:p>
+    <w:p>
+      <w:pPr>
+        <w:pStyle w:val="ListParagraph"/>
+        <w:numPr>
+          <w:ilvl w:val="1"/>
+          <w:numId w:val="5"/>
+        </w:numPr>
+        <w:tabs>
+          <w:tab w:val="left" w:pos="0"/>
+        </w:tabs>
+        <w:jc w:val="left"/>
+        <w:rPr>
+          <w:rFonts w:ascii="Arial" w:hAnsi="Arial" w:cs="Arial"/>
+        </w:rPr>
+      </w:pPr>
+      <w:r>
+        <w:rPr>
+          <w:rFonts w:ascii="Arial" w:hAnsi="Arial" w:cs="Arial"/>
+        </w:rPr>
+        <w:t>Sample representing</w:t>
+      </w:r>
+      <w:r>
+        <w:rPr>
+          <w:rFonts w:ascii="Arial" w:hAnsi="Arial" w:cs="Arial"/>
+          <w:i/>
+        </w:rPr>
+        <w:t xml:space="preserve"> </w:t>
+      </w:r>
+      <w:r>
+        <w:rPr>
+          <w:rFonts w:ascii="Arial" w:hAnsi="Arial" w:cs="Arial"/>
+          <w:i/>
+        </w:rPr>
+        <w:t>Navicula</w:t>
+      </w:r>
+      <w:r>
+        <w:rPr>
+          <w:rFonts w:ascii="Arial" w:hAnsi="Arial" w:cs="Arial"/>
+        </w:rPr>
+        <w:t xml:space="preserve"> sp. SFP Reused medium culture, Replicate F, on Day 8.</w:t>
+      </w:r>
     </w:p>
     <w:p>
       <w:pPr>
@@ -4961,6 +5992,200 @@
           <w:rFonts w:ascii="Arial" w:hAnsi="Arial" w:cs="Arial"/>
         </w:rPr>
       </w:pPr>
+    </w:p>
+    <w:p>
+      <w:pPr>
+        <w:tabs>
+          <w:tab w:val="left" w:pos="0"/>
+        </w:tabs>
+        <w:jc w:val="left"/>
+        <w:rPr>
+          <w:rFonts w:ascii="Arial" w:hAnsi="Arial" w:cs="Arial"/>
+          <w:b/>
+        </w:rPr>
+      </w:pPr>
+      <w:r>
+        <w:rPr>
+          <w:rFonts w:ascii="Arial" w:hAnsi="Arial" w:cs="Arial"/>
+          <w:b/>
+        </w:rPr>
+        <w:t>pathway_descriptions.csv</w:t>
+      </w:r>
+    </w:p>
+    <w:p>
+      <w:pPr>
+        <w:tabs>
+          <w:tab w:val="left" w:pos="0"/>
+        </w:tabs>
+        <w:jc w:val="left"/>
+        <w:rPr>
+          <w:rFonts w:ascii="Arial" w:hAnsi="Arial" w:cs="Arial"/>
+          <w:b/>
+        </w:rPr>
+      </w:pPr>
+    </w:p>
+    <w:p>
+      <w:pPr>
+        <w:tabs>
+          <w:tab w:val="left" w:pos="0"/>
+        </w:tabs>
+        <w:jc w:val="left"/>
+        <w:rPr>
+          <w:rFonts w:ascii="Arial" w:hAnsi="Arial" w:cs="Arial"/>
+        </w:rPr>
+      </w:pPr>
+      <w:r>
+        <w:rPr>
+          <w:rFonts w:ascii="Arial" w:hAnsi="Arial" w:cs="Arial"/>
+        </w:rPr>
+        <w:t>Key of MetaCyc pathways and their descriptions.</w:t>
+      </w:r>
+    </w:p>
+    <w:p>
+      <w:pPr>
+        <w:tabs>
+          <w:tab w:val="left" w:pos="0"/>
+        </w:tabs>
+        <w:jc w:val="left"/>
+        <w:rPr>
+          <w:rFonts w:ascii="Arial" w:hAnsi="Arial" w:cs="Arial"/>
+        </w:rPr>
+      </w:pPr>
+      <w:r>
+        <w:rPr>
+          <w:rFonts w:ascii="Arial" w:hAnsi="Arial" w:cs="Arial"/>
+        </w:rPr>
+        <w:t>Ordered l</w:t>
+      </w:r>
+      <w:r>
+        <w:rPr>
+          <w:rFonts w:ascii="Arial" w:hAnsi="Arial" w:cs="Arial"/>
+        </w:rPr>
+        <w:t xml:space="preserve">etters below represent </w:t>
+      </w:r>
+      <w:r>
+        <w:rPr>
+          <w:rFonts w:ascii="Arial" w:hAnsi="Arial" w:cs="Arial"/>
+        </w:rPr>
+        <w:t>txt</w:t>
+      </w:r>
+      <w:r>
+        <w:rPr>
+          <w:rFonts w:ascii="Arial" w:hAnsi="Arial" w:cs="Arial"/>
+        </w:rPr>
+        <w:t xml:space="preserve"> file columns, in order.</w:t>
+      </w:r>
+    </w:p>
+    <w:p>
+      <w:pPr>
+        <w:tabs>
+          <w:tab w:val="left" w:pos="0"/>
+        </w:tabs>
+        <w:jc w:val="left"/>
+        <w:rPr>
+          <w:rFonts w:ascii="Arial" w:hAnsi="Arial" w:cs="Arial"/>
+        </w:rPr>
+      </w:pPr>
+    </w:p>
+    <w:p>
+      <w:pPr>
+        <w:pStyle w:val="ListParagraph"/>
+        <w:numPr>
+          <w:ilvl w:val="0"/>
+          <w:numId w:val="6"/>
+        </w:numPr>
+        <w:tabs>
+          <w:tab w:val="left" w:pos="0"/>
+        </w:tabs>
+        <w:jc w:val="left"/>
+        <w:rPr>
+          <w:rFonts w:ascii="Arial" w:hAnsi="Arial" w:cs="Arial"/>
+        </w:rPr>
+      </w:pPr>
+      <w:r>
+        <w:rPr>
+          <w:rFonts w:ascii="Arial" w:hAnsi="Arial" w:cs="Arial"/>
+        </w:rPr>
+        <w:t>pathway</w:t>
+      </w:r>
+    </w:p>
+    <w:p>
+      <w:pPr>
+        <w:pStyle w:val="ListParagraph"/>
+        <w:numPr>
+          <w:ilvl w:val="1"/>
+          <w:numId w:val="6"/>
+        </w:numPr>
+        <w:tabs>
+          <w:tab w:val="left" w:pos="0"/>
+        </w:tabs>
+        <w:jc w:val="left"/>
+        <w:rPr>
+          <w:rFonts w:ascii="Arial" w:hAnsi="Arial" w:cs="Arial"/>
+        </w:rPr>
+      </w:pPr>
+      <w:r>
+        <w:rPr>
+          <w:rFonts w:ascii="Arial" w:hAnsi="Arial" w:cs="Arial"/>
+        </w:rPr>
+        <w:t>Name of MetaCyc functional pathway</w:t>
+      </w:r>
+      <w:r>
+        <w:rPr>
+          <w:rFonts w:ascii="Arial" w:hAnsi="Arial" w:cs="Arial"/>
+        </w:rPr>
+        <w:t>.</w:t>
+      </w:r>
+    </w:p>
+    <w:p>
+      <w:pPr>
+        <w:pStyle w:val="ListParagraph"/>
+        <w:numPr>
+          <w:ilvl w:val="0"/>
+          <w:numId w:val="6"/>
+        </w:numPr>
+        <w:tabs>
+          <w:tab w:val="left" w:pos="0"/>
+        </w:tabs>
+        <w:jc w:val="left"/>
+        <w:rPr>
+          <w:rFonts w:ascii="Arial" w:hAnsi="Arial" w:cs="Arial"/>
+        </w:rPr>
+      </w:pPr>
+      <w:r>
+        <w:rPr>
+          <w:rFonts w:ascii="Arial" w:hAnsi="Arial" w:cs="Arial"/>
+        </w:rPr>
+        <w:t>description</w:t>
+      </w:r>
+    </w:p>
+    <w:p>
+      <w:pPr>
+        <w:pStyle w:val="ListParagraph"/>
+        <w:numPr>
+          <w:ilvl w:val="1"/>
+          <w:numId w:val="6"/>
+        </w:numPr>
+        <w:tabs>
+          <w:tab w:val="left" w:pos="0"/>
+        </w:tabs>
+        <w:jc w:val="left"/>
+        <w:rPr>
+          <w:rFonts w:ascii="Arial" w:hAnsi="Arial" w:cs="Arial"/>
+        </w:rPr>
+      </w:pPr>
+      <w:r>
+        <w:rPr>
+          <w:rFonts w:ascii="Arial" w:hAnsi="Arial" w:cs="Arial"/>
+        </w:rPr>
+        <w:t>Description of MetaCyc functional pathway</w:t>
+      </w:r>
+      <w:r>
+        <w:rPr>
+          <w:rFonts w:ascii="Arial" w:hAnsi="Arial" w:cs="Arial"/>
+        </w:rPr>
+        <w:t>.</w:t>
+      </w:r>
     </w:p>
     <w:p>
       <w:pPr>
@@ -5161,6 +6386,92 @@
     </w:lvl>
   </w:abstractNum>
   <w:abstractNum w:abstractNumId="2">
+    <w:nsid w:val="28CF4AFD"/>
+    <w:multiLevelType w:val="hybridMultilevel"/>
+    <w:tmpl w:val="C0782CD4"/>
+    <w:lvl w:ilvl="0" w:tplc="04090015">
+      <w:start w:val="1"/>
+      <w:numFmt w:val="upperLetter"/>
+      <w:lvlText w:val="%1."/>
+      <w:lvlJc w:val="left"/>
+      <w:pPr>
+        <w:ind w:left="720" w:hanging="360"/>
+      </w:pPr>
+    </w:lvl>
+    <w:lvl w:ilvl="1" w:tplc="0409001B">
+      <w:start w:val="1"/>
+      <w:numFmt w:val="lowerRoman"/>
+      <w:lvlText w:val="%2."/>
+      <w:lvlJc w:val="right"/>
+      <w:pPr>
+        <w:ind w:left="1440" w:hanging="360"/>
+      </w:pPr>
+    </w:lvl>
+    <w:lvl w:ilvl="2" w:tplc="0409001B" w:tentative="1">
+      <w:start w:val="1"/>
+      <w:numFmt w:val="lowerRoman"/>
+      <w:lvlText w:val="%3."/>
+      <w:lvlJc w:val="right"/>
+      <w:pPr>
+        <w:ind w:left="2160" w:hanging="180"/>
+      </w:pPr>
+    </w:lvl>
+    <w:lvl w:ilvl="3" w:tplc="0409000F" w:tentative="1">
+      <w:start w:val="1"/>
+      <w:numFmt w:val="decimal"/>
+      <w:lvlText w:val="%4."/>
+      <w:lvlJc w:val="left"/>
+      <w:pPr>
+        <w:ind w:left="2880" w:hanging="360"/>
+      </w:pPr>
+    </w:lvl>
+    <w:lvl w:ilvl="4" w:tplc="04090019" w:tentative="1">
+      <w:start w:val="1"/>
+      <w:numFmt w:val="lowerLetter"/>
+      <w:lvlText w:val="%5."/>
+      <w:lvlJc w:val="left"/>
+      <w:pPr>
+        <w:ind w:left="3600" w:hanging="360"/>
+      </w:pPr>
+    </w:lvl>
+    <w:lvl w:ilvl="5" w:tplc="0409001B" w:tentative="1">
+      <w:start w:val="1"/>
+      <w:numFmt w:val="lowerRoman"/>
+      <w:lvlText w:val="%6."/>
+      <w:lvlJc w:val="right"/>
+      <w:pPr>
+        <w:ind w:left="4320" w:hanging="180"/>
+      </w:pPr>
+    </w:lvl>
+    <w:lvl w:ilvl="6" w:tplc="0409000F" w:tentative="1">
+      <w:start w:val="1"/>
+      <w:numFmt w:val="decimal"/>
+      <w:lvlText w:val="%7."/>
+      <w:lvlJc w:val="left"/>
+      <w:pPr>
+        <w:ind w:left="5040" w:hanging="360"/>
+      </w:pPr>
+    </w:lvl>
+    <w:lvl w:ilvl="7" w:tplc="04090019" w:tentative="1">
+      <w:start w:val="1"/>
+      <w:numFmt w:val="lowerLetter"/>
+      <w:lvlText w:val="%8."/>
+      <w:lvlJc w:val="left"/>
+      <w:pPr>
+        <w:ind w:left="5760" w:hanging="360"/>
+      </w:pPr>
+    </w:lvl>
+    <w:lvl w:ilvl="8" w:tplc="0409001B" w:tentative="1">
+      <w:start w:val="1"/>
+      <w:numFmt w:val="lowerRoman"/>
+      <w:lvlText w:val="%9."/>
+      <w:lvlJc w:val="right"/>
+      <w:pPr>
+        <w:ind w:left="6480" w:hanging="180"/>
+      </w:pPr>
+    </w:lvl>
+  </w:abstractNum>
+  <w:abstractNum w:abstractNumId="3">
     <w:nsid w:val="40CA4E91"/>
     <w:multiLevelType w:val="hybridMultilevel"/>
     <w:tmpl w:val="12D49EEA"/>
@@ -5249,7 +6560,7 @@
       </w:pPr>
     </w:lvl>
   </w:abstractNum>
-  <w:abstractNum w:abstractNumId="3">
+  <w:abstractNum w:abstractNumId="4">
     <w:nsid w:val="4AE15847"/>
     <w:multiLevelType w:val="hybridMultilevel"/>
     <w:tmpl w:val="12D49EEA"/>
@@ -5338,17 +6649,109 @@
       </w:pPr>
     </w:lvl>
   </w:abstractNum>
+  <w:abstractNum w:abstractNumId="5">
+    <w:nsid w:val="72EE5BE0"/>
+    <w:multiLevelType w:val="hybridMultilevel"/>
+    <w:tmpl w:val="C0782CD4"/>
+    <w:lvl w:ilvl="0" w:tplc="04090015">
+      <w:start w:val="1"/>
+      <w:numFmt w:val="upperLetter"/>
+      <w:lvlText w:val="%1."/>
+      <w:lvlJc w:val="left"/>
+      <w:pPr>
+        <w:ind w:left="720" w:hanging="360"/>
+      </w:pPr>
+    </w:lvl>
+    <w:lvl w:ilvl="1" w:tplc="0409001B">
+      <w:start w:val="1"/>
+      <w:numFmt w:val="lowerRoman"/>
+      <w:lvlText w:val="%2."/>
+      <w:lvlJc w:val="right"/>
+      <w:pPr>
+        <w:ind w:left="1440" w:hanging="360"/>
+      </w:pPr>
+    </w:lvl>
+    <w:lvl w:ilvl="2" w:tplc="0409001B" w:tentative="1">
+      <w:start w:val="1"/>
+      <w:numFmt w:val="lowerRoman"/>
+      <w:lvlText w:val="%3."/>
+      <w:lvlJc w:val="right"/>
+      <w:pPr>
+        <w:ind w:left="2160" w:hanging="180"/>
+      </w:pPr>
+    </w:lvl>
+    <w:lvl w:ilvl="3" w:tplc="0409000F" w:tentative="1">
+      <w:start w:val="1"/>
+      <w:numFmt w:val="decimal"/>
+      <w:lvlText w:val="%4."/>
+      <w:lvlJc w:val="left"/>
+      <w:pPr>
+        <w:ind w:left="2880" w:hanging="360"/>
+      </w:pPr>
+    </w:lvl>
+    <w:lvl w:ilvl="4" w:tplc="04090019" w:tentative="1">
+      <w:start w:val="1"/>
+      <w:numFmt w:val="lowerLetter"/>
+      <w:lvlText w:val="%5."/>
+      <w:lvlJc w:val="left"/>
+      <w:pPr>
+        <w:ind w:left="3600" w:hanging="360"/>
+      </w:pPr>
+    </w:lvl>
+    <w:lvl w:ilvl="5" w:tplc="0409001B" w:tentative="1">
+      <w:start w:val="1"/>
+      <w:numFmt w:val="lowerRoman"/>
+      <w:lvlText w:val="%6."/>
+      <w:lvlJc w:val="right"/>
+      <w:pPr>
+        <w:ind w:left="4320" w:hanging="180"/>
+      </w:pPr>
+    </w:lvl>
+    <w:lvl w:ilvl="6" w:tplc="0409000F" w:tentative="1">
+      <w:start w:val="1"/>
+      <w:numFmt w:val="decimal"/>
+      <w:lvlText w:val="%7."/>
+      <w:lvlJc w:val="left"/>
+      <w:pPr>
+        <w:ind w:left="5040" w:hanging="360"/>
+      </w:pPr>
+    </w:lvl>
+    <w:lvl w:ilvl="7" w:tplc="04090019" w:tentative="1">
+      <w:start w:val="1"/>
+      <w:numFmt w:val="lowerLetter"/>
+      <w:lvlText w:val="%8."/>
+      <w:lvlJc w:val="left"/>
+      <w:pPr>
+        <w:ind w:left="5760" w:hanging="360"/>
+      </w:pPr>
+    </w:lvl>
+    <w:lvl w:ilvl="8" w:tplc="0409001B" w:tentative="1">
+      <w:start w:val="1"/>
+      <w:numFmt w:val="lowerRoman"/>
+      <w:lvlText w:val="%9."/>
+      <w:lvlJc w:val="right"/>
+      <w:pPr>
+        <w:ind w:left="6480" w:hanging="180"/>
+      </w:pPr>
+    </w:lvl>
+  </w:abstractNum>
   <w:num w:numId="1">
-    <w:abstractNumId w:val="2"/>
+    <w:abstractNumId w:val="3"/>
   </w:num>
   <w:num w:numId="2">
-    <w:abstractNumId w:val="3"/>
+    <w:abstractNumId w:val="4"/>
   </w:num>
   <w:num w:numId="3">
     <w:abstractNumId w:val="0"/>
   </w:num>
   <w:num w:numId="4">
     <w:abstractNumId w:val="1"/>
+  </w:num>
+  <w:num w:numId="5">
+    <w:abstractNumId w:val="2"/>
+  </w:num>
+  <w:num w:numId="6">
+    <w:abstractNumId w:val="5"/>
   </w:num>
 </w:numbering>
 </file>

</xml_diff>

<commit_message>
added figure significant asterisks and updated metadata
</commit_message>
<xml_diff>
--- a/metadata/Cross-strain_Medium_Reuse_Metadata.docx
+++ b/metadata/Cross-strain_Medium_Reuse_Metadata.docx
@@ -130,11 +130,33 @@
           <w:rFonts w:ascii="Arial" w:hAnsi="Arial" w:cs="Arial"/>
         </w:rPr>
       </w:pPr>
-      <w:r>
-        <w:rPr>
-          <w:rFonts w:ascii="Arial" w:hAnsi="Arial" w:cs="Arial"/>
-        </w:rPr>
-        <w:t xml:space="preserve">Growth-related variables for each experimental replicate culture. Units in parentheses. </w:t>
+      <w:proofErr w:type="gramStart"/>
+      <w:r>
+        <w:rPr>
+          <w:rFonts w:ascii="Arial" w:hAnsi="Arial" w:cs="Arial"/>
+        </w:rPr>
+        <w:t>Growth-related variables for each experimental replicate culture.</w:t>
+      </w:r>
+      <w:proofErr w:type="gramEnd"/>
+      <w:r>
+        <w:rPr>
+          <w:rFonts w:ascii="Arial" w:hAnsi="Arial" w:cs="Arial"/>
+        </w:rPr>
+        <w:t xml:space="preserve"> </w:t>
+      </w:r>
+      <w:proofErr w:type="gramStart"/>
+      <w:r>
+        <w:rPr>
+          <w:rFonts w:ascii="Arial" w:hAnsi="Arial" w:cs="Arial"/>
+        </w:rPr>
+        <w:t>Units in parentheses.</w:t>
+      </w:r>
+      <w:proofErr w:type="gramEnd"/>
+      <w:r>
+        <w:rPr>
+          <w:rFonts w:ascii="Arial" w:hAnsi="Arial" w:cs="Arial"/>
+        </w:rPr>
+        <w:t xml:space="preserve"> </w:t>
       </w:r>
     </w:p>
     <w:p>
@@ -400,6 +422,7 @@
         </w:rPr>
         <w:t xml:space="preserve">‘C323’ = </w:t>
       </w:r>
+      <w:proofErr w:type="spellStart"/>
       <w:r>
         <w:rPr>
           <w:rFonts w:ascii="Arial" w:hAnsi="Arial" w:cs="Arial"/>
@@ -407,6 +430,7 @@
         </w:rPr>
         <w:t>Staurosira</w:t>
       </w:r>
+      <w:proofErr w:type="spellEnd"/>
       <w:r>
         <w:rPr>
           <w:rFonts w:ascii="Arial" w:hAnsi="Arial" w:cs="Arial"/>
@@ -424,15 +448,31 @@
         <w:rPr>
           <w:rFonts w:ascii="Arial" w:hAnsi="Arial" w:cs="Arial"/>
         </w:rPr>
-        <w:t xml:space="preserve"> sp. D046; ‘Navicula’ = </w:t>
-      </w:r>
-      <w:r>
-        <w:rPr>
-          <w:rFonts w:ascii="Arial" w:hAnsi="Arial" w:cs="Arial"/>
-          <w:i/>
+        <w:t xml:space="preserve"> sp. D046; ‘</w:t>
+      </w:r>
+      <w:proofErr w:type="spellStart"/>
+      <w:r>
+        <w:rPr>
+          <w:rFonts w:ascii="Arial" w:hAnsi="Arial" w:cs="Arial"/>
         </w:rPr>
         <w:t>Navicula</w:t>
       </w:r>
+      <w:proofErr w:type="spellEnd"/>
+      <w:r>
+        <w:rPr>
+          <w:rFonts w:ascii="Arial" w:hAnsi="Arial" w:cs="Arial"/>
+        </w:rPr>
+        <w:t xml:space="preserve">’ = </w:t>
+      </w:r>
+      <w:proofErr w:type="spellStart"/>
+      <w:r>
+        <w:rPr>
+          <w:rFonts w:ascii="Arial" w:hAnsi="Arial" w:cs="Arial"/>
+          <w:i/>
+        </w:rPr>
+        <w:t>Navicula</w:t>
+      </w:r>
+      <w:proofErr w:type="spellEnd"/>
       <w:r>
         <w:rPr>
           <w:rFonts w:ascii="Arial" w:hAnsi="Arial" w:cs="Arial"/>
@@ -617,12 +657,14 @@
           <w:rFonts w:ascii="Arial" w:hAnsi="Arial" w:cs="Arial"/>
         </w:rPr>
       </w:pPr>
+      <w:proofErr w:type="spellStart"/>
       <w:r>
         <w:rPr>
           <w:rFonts w:ascii="Arial" w:hAnsi="Arial" w:cs="Arial"/>
         </w:rPr>
         <w:t>Chl</w:t>
       </w:r>
+      <w:proofErr w:type="spellEnd"/>
     </w:p>
     <w:p>
       <w:pPr>
@@ -771,11 +813,19 @@
           <w:rFonts w:ascii="Arial" w:hAnsi="Arial" w:cs="Arial"/>
         </w:rPr>
       </w:pPr>
-      <w:r>
-        <w:rPr>
-          <w:rFonts w:ascii="Arial" w:hAnsi="Arial" w:cs="Arial"/>
-        </w:rPr>
-        <w:t>Biologically-derived d</w:t>
+      <w:proofErr w:type="gramStart"/>
+      <w:r>
+        <w:rPr>
+          <w:rFonts w:ascii="Arial" w:hAnsi="Arial" w:cs="Arial"/>
+        </w:rPr>
+        <w:t>Biologically-derived</w:t>
+      </w:r>
+      <w:proofErr w:type="gramEnd"/>
+      <w:r>
+        <w:rPr>
+          <w:rFonts w:ascii="Arial" w:hAnsi="Arial" w:cs="Arial"/>
+        </w:rPr>
+        <w:t xml:space="preserve"> d</w:t>
       </w:r>
       <w:r>
         <w:rPr>
@@ -893,6 +943,7 @@
         </w:rPr>
         <w:t>of 0.2-</w:t>
       </w:r>
+      <w:proofErr w:type="gramStart"/>
       <w:r>
         <w:rPr>
           <w:rFonts w:ascii="Arial" w:hAnsi="Arial" w:cs="Arial"/>
@@ -903,7 +954,14 @@
         <w:rPr>
           <w:rFonts w:ascii="Arial" w:hAnsi="Arial" w:cs="Arial"/>
         </w:rPr>
-        <w:t>m culture filtrate (</w:t>
+        <w:t>m culture</w:t>
+      </w:r>
+      <w:proofErr w:type="gramEnd"/>
+      <w:r>
+        <w:rPr>
+          <w:rFonts w:ascii="Arial" w:hAnsi="Arial" w:cs="Arial"/>
+        </w:rPr>
+        <w:t xml:space="preserve"> filtrate (</w:t>
       </w:r>
       <w:r>
         <w:rPr>
@@ -939,12 +997,14 @@
           <w:rFonts w:ascii="Arial" w:hAnsi="Arial" w:cs="Arial"/>
         </w:rPr>
       </w:pPr>
+      <w:proofErr w:type="spellStart"/>
       <w:r>
         <w:rPr>
           <w:rFonts w:ascii="Arial" w:hAnsi="Arial" w:cs="Arial"/>
         </w:rPr>
         <w:t>FvFm</w:t>
       </w:r>
+      <w:proofErr w:type="spellEnd"/>
     </w:p>
     <w:p>
       <w:pPr>
@@ -961,6 +1021,7 @@
           <w:rFonts w:ascii="Arial" w:hAnsi="Arial" w:cs="Arial"/>
         </w:rPr>
       </w:pPr>
+      <w:proofErr w:type="spellStart"/>
       <w:r>
         <w:rPr>
           <w:rFonts w:ascii="Arial" w:hAnsi="Arial" w:cs="Arial"/>
@@ -974,12 +1035,14 @@
         </w:rPr>
         <w:t>v</w:t>
       </w:r>
+      <w:proofErr w:type="spellEnd"/>
       <w:r>
         <w:rPr>
           <w:rFonts w:ascii="Arial" w:hAnsi="Arial" w:cs="Arial"/>
         </w:rPr>
         <w:t>/</w:t>
       </w:r>
+      <w:proofErr w:type="spellStart"/>
       <w:r>
         <w:rPr>
           <w:rFonts w:ascii="Arial" w:hAnsi="Arial" w:cs="Arial"/>
@@ -993,6 +1056,7 @@
         </w:rPr>
         <w:t>m</w:t>
       </w:r>
+      <w:proofErr w:type="spellEnd"/>
       <w:r>
         <w:rPr>
           <w:rFonts w:ascii="Arial" w:hAnsi="Arial" w:cs="Arial"/>
@@ -1003,7 +1067,21 @@
         <w:rPr>
           <w:rFonts w:ascii="Arial" w:hAnsi="Arial" w:cs="Arial"/>
         </w:rPr>
-        <w:t xml:space="preserve"> II (unitless)</w:t>
+        <w:t xml:space="preserve"> II (</w:t>
+      </w:r>
+      <w:proofErr w:type="spellStart"/>
+      <w:r>
+        <w:rPr>
+          <w:rFonts w:ascii="Arial" w:hAnsi="Arial" w:cs="Arial"/>
+        </w:rPr>
+        <w:t>unitless</w:t>
+      </w:r>
+      <w:proofErr w:type="spellEnd"/>
+      <w:r>
+        <w:rPr>
+          <w:rFonts w:ascii="Arial" w:hAnsi="Arial" w:cs="Arial"/>
+        </w:rPr>
+        <w:t>)</w:t>
       </w:r>
       <w:r>
         <w:rPr>
@@ -1033,12 +1111,14 @@
           <w:rFonts w:ascii="Arial" w:hAnsi="Arial" w:cs="Arial"/>
         </w:rPr>
       </w:pPr>
+      <w:proofErr w:type="gramStart"/>
       <w:r>
         <w:rPr>
           <w:rFonts w:ascii="Arial" w:hAnsi="Arial" w:cs="Arial"/>
         </w:rPr>
         <w:t>pH</w:t>
       </w:r>
+      <w:proofErr w:type="gramEnd"/>
     </w:p>
     <w:p>
       <w:pPr>
@@ -1055,11 +1135,19 @@
           <w:rFonts w:ascii="Arial" w:hAnsi="Arial" w:cs="Arial"/>
         </w:rPr>
       </w:pPr>
-      <w:r>
-        <w:rPr>
-          <w:rFonts w:ascii="Arial" w:hAnsi="Arial" w:cs="Arial"/>
-        </w:rPr>
-        <w:t>pH of whole culture.</w:t>
+      <w:proofErr w:type="gramStart"/>
+      <w:r>
+        <w:rPr>
+          <w:rFonts w:ascii="Arial" w:hAnsi="Arial" w:cs="Arial"/>
+        </w:rPr>
+        <w:t>pH</w:t>
+      </w:r>
+      <w:proofErr w:type="gramEnd"/>
+      <w:r>
+        <w:rPr>
+          <w:rFonts w:ascii="Arial" w:hAnsi="Arial" w:cs="Arial"/>
+        </w:rPr>
+        <w:t xml:space="preserve"> of whole culture.</w:t>
       </w:r>
     </w:p>
     <w:p>
@@ -1105,6 +1193,7 @@
         </w:rPr>
         <w:t>Orthophosphate concentration in 0.2-</w:t>
       </w:r>
+      <w:proofErr w:type="gramStart"/>
       <w:r>
         <w:rPr>
           <w:rFonts w:ascii="Arial" w:hAnsi="Arial" w:cs="Arial"/>
@@ -1115,7 +1204,14 @@
         <w:rPr>
           <w:rFonts w:ascii="Arial" w:hAnsi="Arial" w:cs="Arial"/>
         </w:rPr>
-        <w:t>m culture filtrate (</w:t>
+        <w:t>m culture</w:t>
+      </w:r>
+      <w:proofErr w:type="gramEnd"/>
+      <w:r>
+        <w:rPr>
+          <w:rFonts w:ascii="Arial" w:hAnsi="Arial" w:cs="Arial"/>
+        </w:rPr>
+        <w:t xml:space="preserve"> filtrate (</w:t>
       </w:r>
       <w:r>
         <w:rPr>
@@ -1186,6 +1282,7 @@
         </w:rPr>
         <w:t>Ammonium concentration in 0.2-</w:t>
       </w:r>
+      <w:proofErr w:type="gramStart"/>
       <w:r>
         <w:rPr>
           <w:rFonts w:ascii="Arial" w:hAnsi="Arial" w:cs="Arial"/>
@@ -1196,7 +1293,14 @@
         <w:rPr>
           <w:rFonts w:ascii="Arial" w:hAnsi="Arial" w:cs="Arial"/>
         </w:rPr>
-        <w:t>m culture filtrate (</w:t>
+        <w:t>m culture</w:t>
+      </w:r>
+      <w:proofErr w:type="gramEnd"/>
+      <w:r>
+        <w:rPr>
+          <w:rFonts w:ascii="Arial" w:hAnsi="Arial" w:cs="Arial"/>
+        </w:rPr>
+        <w:t xml:space="preserve"> filtrate (</w:t>
       </w:r>
       <w:r>
         <w:rPr>
@@ -1285,6 +1389,7 @@
         </w:rPr>
         <w:t>in 0.2-</w:t>
       </w:r>
+      <w:proofErr w:type="gramStart"/>
       <w:r>
         <w:rPr>
           <w:rFonts w:ascii="Arial" w:hAnsi="Arial" w:cs="Arial"/>
@@ -1295,7 +1400,14 @@
         <w:rPr>
           <w:rFonts w:ascii="Arial" w:hAnsi="Arial" w:cs="Arial"/>
         </w:rPr>
-        <w:t>m culture filtrate (</w:t>
+        <w:t>m culture</w:t>
+      </w:r>
+      <w:proofErr w:type="gramEnd"/>
+      <w:r>
+        <w:rPr>
+          <w:rFonts w:ascii="Arial" w:hAnsi="Arial" w:cs="Arial"/>
+        </w:rPr>
+        <w:t xml:space="preserve"> filtrate (</w:t>
       </w:r>
       <w:r>
         <w:rPr>
@@ -1645,12 +1757,14 @@
           <w:rFonts w:ascii="Arial" w:hAnsi="Arial" w:cs="Arial"/>
         </w:rPr>
       </w:pPr>
+      <w:proofErr w:type="spellStart"/>
       <w:r>
         <w:rPr>
           <w:rFonts w:ascii="Arial" w:hAnsi="Arial" w:cs="Arial"/>
         </w:rPr>
         <w:t>Tstart</w:t>
       </w:r>
+      <w:proofErr w:type="spellEnd"/>
     </w:p>
     <w:p>
       <w:pPr>
@@ -1733,12 +1847,14 @@
           <w:rFonts w:ascii="Arial" w:hAnsi="Arial" w:cs="Arial"/>
         </w:rPr>
       </w:pPr>
+      <w:proofErr w:type="spellStart"/>
       <w:r>
         <w:rPr>
           <w:rFonts w:ascii="Arial" w:hAnsi="Arial" w:cs="Arial"/>
         </w:rPr>
         <w:t>Chl_medium</w:t>
       </w:r>
+      <w:proofErr w:type="spellEnd"/>
     </w:p>
     <w:p>
       <w:pPr>
@@ -1991,11 +2107,19 @@
           <w:rFonts w:ascii="Arial" w:hAnsi="Arial" w:cs="Arial"/>
         </w:rPr>
       </w:pPr>
-      <w:r>
-        <w:rPr>
-          <w:rFonts w:ascii="Arial" w:hAnsi="Arial" w:cs="Arial"/>
-        </w:rPr>
-        <w:t xml:space="preserve">OTU table with samples as columns and OTUs as rows. </w:t>
+      <w:proofErr w:type="gramStart"/>
+      <w:r>
+        <w:rPr>
+          <w:rFonts w:ascii="Arial" w:hAnsi="Arial" w:cs="Arial"/>
+        </w:rPr>
+        <w:t>OTU table with samples as columns and OTUs as rows.</w:t>
+      </w:r>
+      <w:proofErr w:type="gramEnd"/>
+      <w:r>
+        <w:rPr>
+          <w:rFonts w:ascii="Arial" w:hAnsi="Arial" w:cs="Arial"/>
+        </w:rPr>
+        <w:t xml:space="preserve"> </w:t>
       </w:r>
     </w:p>
     <w:p>
@@ -2105,7 +2229,21 @@
         <w:rPr>
           <w:rFonts w:ascii="Arial" w:hAnsi="Arial" w:cs="Arial"/>
         </w:rPr>
-        <w:t xml:space="preserve">The first line of this file reads “# Constructed from biom file” and contains no data. </w:t>
+        <w:t xml:space="preserve">The first line of this file reads “# Constructed from </w:t>
+      </w:r>
+      <w:proofErr w:type="spellStart"/>
+      <w:r>
+        <w:rPr>
+          <w:rFonts w:ascii="Arial" w:hAnsi="Arial" w:cs="Arial"/>
+        </w:rPr>
+        <w:t>biom</w:t>
+      </w:r>
+      <w:proofErr w:type="spellEnd"/>
+      <w:r>
+        <w:rPr>
+          <w:rFonts w:ascii="Arial" w:hAnsi="Arial" w:cs="Arial"/>
+        </w:rPr>
+        <w:t xml:space="preserve"> file” and contains no data. </w:t>
       </w:r>
     </w:p>
     <w:p>
@@ -2245,6 +2383,7 @@
         </w:rPr>
         <w:t xml:space="preserve">Sample representing </w:t>
       </w:r>
+      <w:proofErr w:type="spellStart"/>
       <w:r>
         <w:rPr>
           <w:rFonts w:ascii="Arial" w:hAnsi="Arial" w:cs="Arial"/>
@@ -2252,6 +2391,7 @@
         </w:rPr>
         <w:t>Staurosira</w:t>
       </w:r>
+      <w:proofErr w:type="spellEnd"/>
       <w:r>
         <w:rPr>
           <w:rFonts w:ascii="Arial" w:hAnsi="Arial" w:cs="Arial"/>
@@ -2309,6 +2449,7 @@
         </w:rPr>
         <w:t xml:space="preserve"> </w:t>
       </w:r>
+      <w:proofErr w:type="spellStart"/>
       <w:r>
         <w:rPr>
           <w:rFonts w:ascii="Arial" w:hAnsi="Arial" w:cs="Arial"/>
@@ -2316,11 +2457,26 @@
         </w:rPr>
         <w:t>Staurosira</w:t>
       </w:r>
-      <w:r>
-        <w:rPr>
-          <w:rFonts w:ascii="Arial" w:hAnsi="Arial" w:cs="Arial"/>
-        </w:rPr>
-        <w:t xml:space="preserve"> sp. C323 Fresh medium culture, Replicate A, on Day 8.</w:t>
+      <w:proofErr w:type="spellEnd"/>
+      <w:r>
+        <w:rPr>
+          <w:rFonts w:ascii="Arial" w:hAnsi="Arial" w:cs="Arial"/>
+        </w:rPr>
+        <w:t xml:space="preserve"> sp. C323 Fresh medium </w:t>
+      </w:r>
+      <w:proofErr w:type="gramStart"/>
+      <w:r>
+        <w:rPr>
+          <w:rFonts w:ascii="Arial" w:hAnsi="Arial" w:cs="Arial"/>
+        </w:rPr>
+        <w:t>culture,</w:t>
+      </w:r>
+      <w:proofErr w:type="gramEnd"/>
+      <w:r>
+        <w:rPr>
+          <w:rFonts w:ascii="Arial" w:hAnsi="Arial" w:cs="Arial"/>
+        </w:rPr>
+        <w:t xml:space="preserve"> Replicate A, on Day 8.</w:t>
       </w:r>
     </w:p>
     <w:p>
@@ -2373,6 +2529,7 @@
         </w:rPr>
         <w:t xml:space="preserve"> </w:t>
       </w:r>
+      <w:proofErr w:type="spellStart"/>
       <w:r>
         <w:rPr>
           <w:rFonts w:ascii="Arial" w:hAnsi="Arial" w:cs="Arial"/>
@@ -2380,6 +2537,7 @@
         </w:rPr>
         <w:t>Staurosira</w:t>
       </w:r>
+      <w:proofErr w:type="spellEnd"/>
       <w:r>
         <w:rPr>
           <w:rFonts w:ascii="Arial" w:hAnsi="Arial" w:cs="Arial"/>
@@ -2437,6 +2595,7 @@
         </w:rPr>
         <w:t xml:space="preserve"> </w:t>
       </w:r>
+      <w:proofErr w:type="spellStart"/>
       <w:r>
         <w:rPr>
           <w:rFonts w:ascii="Arial" w:hAnsi="Arial" w:cs="Arial"/>
@@ -2444,6 +2603,7 @@
         </w:rPr>
         <w:t>Staurosira</w:t>
       </w:r>
+      <w:proofErr w:type="spellEnd"/>
       <w:r>
         <w:rPr>
           <w:rFonts w:ascii="Arial" w:hAnsi="Arial" w:cs="Arial"/>
@@ -2501,6 +2661,7 @@
         </w:rPr>
         <w:t xml:space="preserve"> </w:t>
       </w:r>
+      <w:proofErr w:type="spellStart"/>
       <w:r>
         <w:rPr>
           <w:rFonts w:ascii="Arial" w:hAnsi="Arial" w:cs="Arial"/>
@@ -2508,6 +2669,7 @@
         </w:rPr>
         <w:t>Staurosira</w:t>
       </w:r>
+      <w:proofErr w:type="spellEnd"/>
       <w:r>
         <w:rPr>
           <w:rFonts w:ascii="Arial" w:hAnsi="Arial" w:cs="Arial"/>
@@ -2565,6 +2727,7 @@
         </w:rPr>
         <w:t xml:space="preserve"> </w:t>
       </w:r>
+      <w:proofErr w:type="spellStart"/>
       <w:r>
         <w:rPr>
           <w:rFonts w:ascii="Arial" w:hAnsi="Arial" w:cs="Arial"/>
@@ -2572,6 +2735,7 @@
         </w:rPr>
         <w:t>Staurosira</w:t>
       </w:r>
+      <w:proofErr w:type="spellEnd"/>
       <w:r>
         <w:rPr>
           <w:rFonts w:ascii="Arial" w:hAnsi="Arial" w:cs="Arial"/>
@@ -2629,6 +2793,7 @@
         </w:rPr>
         <w:t xml:space="preserve"> </w:t>
       </w:r>
+      <w:proofErr w:type="spellStart"/>
       <w:r>
         <w:rPr>
           <w:rFonts w:ascii="Arial" w:hAnsi="Arial" w:cs="Arial"/>
@@ -2636,6 +2801,7 @@
         </w:rPr>
         <w:t>Staurosira</w:t>
       </w:r>
+      <w:proofErr w:type="spellEnd"/>
       <w:r>
         <w:rPr>
           <w:rFonts w:ascii="Arial" w:hAnsi="Arial" w:cs="Arial"/>
@@ -2773,7 +2939,21 @@
         <w:rPr>
           <w:rFonts w:ascii="Arial" w:hAnsi="Arial" w:cs="Arial"/>
         </w:rPr>
-        <w:t xml:space="preserve"> sp. D046 Fresh medium culture, Replicate A, on Day 8.</w:t>
+        <w:t xml:space="preserve"> sp. D046 Fresh medium </w:t>
+      </w:r>
+      <w:proofErr w:type="gramStart"/>
+      <w:r>
+        <w:rPr>
+          <w:rFonts w:ascii="Arial" w:hAnsi="Arial" w:cs="Arial"/>
+        </w:rPr>
+        <w:t>culture,</w:t>
+      </w:r>
+      <w:proofErr w:type="gramEnd"/>
+      <w:r>
+        <w:rPr>
+          <w:rFonts w:ascii="Arial" w:hAnsi="Arial" w:cs="Arial"/>
+        </w:rPr>
+        <w:t xml:space="preserve"> Replicate A, on Day 8.</w:t>
       </w:r>
     </w:p>
     <w:p>
@@ -3224,6 +3404,7 @@
         </w:rPr>
         <w:t xml:space="preserve"> </w:t>
       </w:r>
+      <w:proofErr w:type="spellStart"/>
       <w:r>
         <w:rPr>
           <w:rFonts w:ascii="Arial" w:hAnsi="Arial" w:cs="Arial"/>
@@ -3231,6 +3412,7 @@
         </w:rPr>
         <w:t>Navicula</w:t>
       </w:r>
+      <w:proofErr w:type="spellEnd"/>
       <w:r>
         <w:rPr>
           <w:rFonts w:ascii="Arial" w:hAnsi="Arial" w:cs="Arial"/>
@@ -3306,6 +3488,7 @@
         </w:rPr>
         <w:t xml:space="preserve"> </w:t>
       </w:r>
+      <w:proofErr w:type="spellStart"/>
       <w:r>
         <w:rPr>
           <w:rFonts w:ascii="Arial" w:hAnsi="Arial" w:cs="Arial"/>
@@ -3313,6 +3496,7 @@
         </w:rPr>
         <w:t>Navicula</w:t>
       </w:r>
+      <w:proofErr w:type="spellEnd"/>
       <w:r>
         <w:rPr>
           <w:rFonts w:ascii="Arial" w:hAnsi="Arial" w:cs="Arial"/>
@@ -3323,7 +3507,21 @@
         <w:rPr>
           <w:rFonts w:ascii="Arial" w:hAnsi="Arial" w:cs="Arial"/>
         </w:rPr>
-        <w:t>Fresh medium culture, Replicate A, on Day 8.</w:t>
+        <w:t xml:space="preserve">Fresh medium </w:t>
+      </w:r>
+      <w:proofErr w:type="gramStart"/>
+      <w:r>
+        <w:rPr>
+          <w:rFonts w:ascii="Arial" w:hAnsi="Arial" w:cs="Arial"/>
+        </w:rPr>
+        <w:t>culture,</w:t>
+      </w:r>
+      <w:proofErr w:type="gramEnd"/>
+      <w:r>
+        <w:rPr>
+          <w:rFonts w:ascii="Arial" w:hAnsi="Arial" w:cs="Arial"/>
+        </w:rPr>
+        <w:t xml:space="preserve"> Replicate A, on Day 8.</w:t>
       </w:r>
     </w:p>
     <w:p>
@@ -3382,6 +3580,7 @@
         </w:rPr>
         <w:t xml:space="preserve"> </w:t>
       </w:r>
+      <w:proofErr w:type="spellStart"/>
       <w:r>
         <w:rPr>
           <w:rFonts w:ascii="Arial" w:hAnsi="Arial" w:cs="Arial"/>
@@ -3389,6 +3588,7 @@
         </w:rPr>
         <w:t>Navicula</w:t>
       </w:r>
+      <w:proofErr w:type="spellEnd"/>
       <w:r>
         <w:rPr>
           <w:rFonts w:ascii="Arial" w:hAnsi="Arial" w:cs="Arial"/>
@@ -3458,6 +3658,7 @@
         </w:rPr>
         <w:t xml:space="preserve"> </w:t>
       </w:r>
+      <w:proofErr w:type="spellStart"/>
       <w:r>
         <w:rPr>
           <w:rFonts w:ascii="Arial" w:hAnsi="Arial" w:cs="Arial"/>
@@ -3465,6 +3666,7 @@
         </w:rPr>
         <w:t>Navicula</w:t>
       </w:r>
+      <w:proofErr w:type="spellEnd"/>
       <w:r>
         <w:rPr>
           <w:rFonts w:ascii="Arial" w:hAnsi="Arial" w:cs="Arial"/>
@@ -3534,6 +3736,7 @@
         </w:rPr>
         <w:t xml:space="preserve"> </w:t>
       </w:r>
+      <w:proofErr w:type="spellStart"/>
       <w:r>
         <w:rPr>
           <w:rFonts w:ascii="Arial" w:hAnsi="Arial" w:cs="Arial"/>
@@ -3541,6 +3744,7 @@
         </w:rPr>
         <w:t>Navicula</w:t>
       </w:r>
+      <w:proofErr w:type="spellEnd"/>
       <w:r>
         <w:rPr>
           <w:rFonts w:ascii="Arial" w:hAnsi="Arial" w:cs="Arial"/>
@@ -3610,6 +3814,7 @@
         </w:rPr>
         <w:t xml:space="preserve"> </w:t>
       </w:r>
+      <w:proofErr w:type="spellStart"/>
       <w:r>
         <w:rPr>
           <w:rFonts w:ascii="Arial" w:hAnsi="Arial" w:cs="Arial"/>
@@ -3617,6 +3822,7 @@
         </w:rPr>
         <w:t>Navicula</w:t>
       </w:r>
+      <w:proofErr w:type="spellEnd"/>
       <w:r>
         <w:rPr>
           <w:rFonts w:ascii="Arial" w:hAnsi="Arial" w:cs="Arial"/>
@@ -3686,6 +3892,7 @@
         </w:rPr>
         <w:t xml:space="preserve"> </w:t>
       </w:r>
+      <w:proofErr w:type="spellStart"/>
       <w:r>
         <w:rPr>
           <w:rFonts w:ascii="Arial" w:hAnsi="Arial" w:cs="Arial"/>
@@ -3693,6 +3900,7 @@
         </w:rPr>
         <w:t>Navicula</w:t>
       </w:r>
+      <w:proofErr w:type="spellEnd"/>
       <w:r>
         <w:rPr>
           <w:rFonts w:ascii="Arial" w:hAnsi="Arial" w:cs="Arial"/>
@@ -3721,12 +3929,14 @@
           <w:rFonts w:ascii="Arial" w:hAnsi="Arial" w:cs="Arial"/>
         </w:rPr>
       </w:pPr>
+      <w:proofErr w:type="gramStart"/>
       <w:r>
         <w:rPr>
           <w:rFonts w:ascii="Arial" w:hAnsi="Arial" w:cs="Arial"/>
         </w:rPr>
         <w:t>taxonomy</w:t>
       </w:r>
+      <w:proofErr w:type="gramEnd"/>
     </w:p>
     <w:p>
       <w:pPr>
@@ -3895,7 +4105,21 @@
         <w:rPr>
           <w:rFonts w:ascii="Arial" w:hAnsi="Arial" w:cs="Arial"/>
         </w:rPr>
-        <w:t xml:space="preserve">The first line of this file reads “# Constructed from biom file” and contains no data. </w:t>
+        <w:t xml:space="preserve">The first line of this file reads “# Constructed from </w:t>
+      </w:r>
+      <w:proofErr w:type="spellStart"/>
+      <w:r>
+        <w:rPr>
+          <w:rFonts w:ascii="Arial" w:hAnsi="Arial" w:cs="Arial"/>
+        </w:rPr>
+        <w:t>biom</w:t>
+      </w:r>
+      <w:proofErr w:type="spellEnd"/>
+      <w:r>
+        <w:rPr>
+          <w:rFonts w:ascii="Arial" w:hAnsi="Arial" w:cs="Arial"/>
+        </w:rPr>
+        <w:t xml:space="preserve"> file” and contains no data. </w:t>
       </w:r>
     </w:p>
     <w:p>
@@ -3990,7 +4214,21 @@
         <w:rPr>
           <w:rFonts w:ascii="Arial" w:hAnsi="Arial" w:cs="Arial"/>
         </w:rPr>
-        <w:t xml:space="preserve">family Spirochaetacaceae </w:t>
+        <w:t xml:space="preserve">family </w:t>
+      </w:r>
+      <w:proofErr w:type="spellStart"/>
+      <w:r>
+        <w:rPr>
+          <w:rFonts w:ascii="Arial" w:hAnsi="Arial" w:cs="Arial"/>
+        </w:rPr>
+        <w:t>Spirochaetacaceae</w:t>
+      </w:r>
+      <w:proofErr w:type="spellEnd"/>
+      <w:r>
+        <w:rPr>
+          <w:rFonts w:ascii="Arial" w:hAnsi="Arial" w:cs="Arial"/>
+        </w:rPr>
+        <w:t xml:space="preserve"> </w:t>
       </w:r>
       <w:r>
         <w:rPr>
@@ -4030,7 +4268,21 @@
         <w:rPr>
           <w:rFonts w:ascii="Arial" w:hAnsi="Arial" w:cs="Arial"/>
         </w:rPr>
-        <w:t xml:space="preserve">The first line of this file reads “# Constructed from biom file” and contains no data. </w:t>
+        <w:t xml:space="preserve">The first line of this file reads “# Constructed from </w:t>
+      </w:r>
+      <w:proofErr w:type="spellStart"/>
+      <w:r>
+        <w:rPr>
+          <w:rFonts w:ascii="Arial" w:hAnsi="Arial" w:cs="Arial"/>
+        </w:rPr>
+        <w:t>biom</w:t>
+      </w:r>
+      <w:proofErr w:type="spellEnd"/>
+      <w:r>
+        <w:rPr>
+          <w:rFonts w:ascii="Arial" w:hAnsi="Arial" w:cs="Arial"/>
+        </w:rPr>
+        <w:t xml:space="preserve"> file” and contains no data. </w:t>
       </w:r>
     </w:p>
     <w:p>
@@ -4253,7 +4505,21 @@
         <w:rPr>
           <w:rFonts w:ascii="Arial" w:hAnsi="Arial" w:cs="Arial"/>
         </w:rPr>
-        <w:t xml:space="preserve">OTU ID number, where each OTU has a unique number based on the sequence clustering algorithm. </w:t>
+        <w:t xml:space="preserve">OTU ID number, where each OTU has a unique number based on the </w:t>
+      </w:r>
+      <w:proofErr w:type="gramStart"/>
+      <w:r>
+        <w:rPr>
+          <w:rFonts w:ascii="Arial" w:hAnsi="Arial" w:cs="Arial"/>
+        </w:rPr>
+        <w:t>sequence clustering</w:t>
+      </w:r>
+      <w:proofErr w:type="gramEnd"/>
+      <w:r>
+        <w:rPr>
+          <w:rFonts w:ascii="Arial" w:hAnsi="Arial" w:cs="Arial"/>
+        </w:rPr>
+        <w:t xml:space="preserve"> algorithm. </w:t>
       </w:r>
     </w:p>
     <w:p>
@@ -4293,12 +4559,14 @@
           <w:rFonts w:ascii="Arial" w:hAnsi="Arial" w:cs="Arial"/>
         </w:rPr>
       </w:pPr>
+      <w:proofErr w:type="gramStart"/>
       <w:r>
         <w:rPr>
           <w:rFonts w:ascii="Arial" w:hAnsi="Arial" w:cs="Arial"/>
         </w:rPr>
         <w:t>taxonomy</w:t>
       </w:r>
+      <w:proofErr w:type="gramEnd"/>
     </w:p>
     <w:p>
       <w:pPr>
@@ -4337,12 +4605,14 @@
           <w:rFonts w:ascii="Arial" w:hAnsi="Arial" w:cs="Arial"/>
         </w:rPr>
       </w:pPr>
+      <w:proofErr w:type="spellStart"/>
       <w:r>
         <w:rPr>
           <w:rFonts w:ascii="Arial" w:hAnsi="Arial" w:cs="Arial"/>
         </w:rPr>
         <w:t>Family_Legend</w:t>
       </w:r>
+      <w:proofErr w:type="spellEnd"/>
     </w:p>
     <w:p>
       <w:pPr>
@@ -4461,7 +4731,19 @@
         <w:rPr>
           <w:rFonts w:ascii="Arial" w:hAnsi="Arial" w:cs="Arial"/>
         </w:rPr>
-        <w:t xml:space="preserve">Predicted functional pathways output data from PICRUSt2 pipeline. Values in the dataset represent pathway abundances, predicted from absolute OTU abundances and the 16s RNA sequence of each OTU. </w:t>
+        <w:t xml:space="preserve">Predicted </w:t>
+      </w:r>
+      <w:r>
+        <w:rPr>
+          <w:rFonts w:ascii="Arial" w:hAnsi="Arial" w:cs="Arial"/>
+        </w:rPr>
+        <w:t>metabolic</w:t>
+      </w:r>
+      <w:r>
+        <w:rPr>
+          <w:rFonts w:ascii="Arial" w:hAnsi="Arial" w:cs="Arial"/>
+        </w:rPr>
+        <w:t xml:space="preserve"> pathways output data from PICRUSt2 pipeline. Values in the dataset represent pathway abundances, predicted from absolute OTU abundances and the 16s RNA sequence of each OTU. </w:t>
       </w:r>
     </w:p>
     <w:p>
@@ -4525,12 +4807,14 @@
           <w:rFonts w:ascii="Arial" w:hAnsi="Arial" w:cs="Arial"/>
         </w:rPr>
       </w:pPr>
+      <w:proofErr w:type="gramStart"/>
       <w:r>
         <w:rPr>
           <w:rFonts w:ascii="Arial" w:hAnsi="Arial" w:cs="Arial"/>
         </w:rPr>
         <w:t>pathway</w:t>
       </w:r>
+      <w:proofErr w:type="gramEnd"/>
     </w:p>
     <w:p>
       <w:pPr>
@@ -4551,7 +4835,21 @@
         <w:rPr>
           <w:rFonts w:ascii="Arial" w:hAnsi="Arial" w:cs="Arial"/>
         </w:rPr>
-        <w:t>Name of MetaCyc functional pathway</w:t>
+        <w:t xml:space="preserve">Name of </w:t>
+      </w:r>
+      <w:proofErr w:type="spellStart"/>
+      <w:r>
+        <w:rPr>
+          <w:rFonts w:ascii="Arial" w:hAnsi="Arial" w:cs="Arial"/>
+        </w:rPr>
+        <w:t>MetaCyc</w:t>
+      </w:r>
+      <w:proofErr w:type="spellEnd"/>
+      <w:r>
+        <w:rPr>
+          <w:rFonts w:ascii="Arial" w:hAnsi="Arial" w:cs="Arial"/>
+        </w:rPr>
+        <w:t xml:space="preserve"> functional pathway</w:t>
       </w:r>
       <w:r>
         <w:rPr>
@@ -4559,1419 +4857,1732 @@
         </w:rPr>
         <w:t>.</w:t>
       </w:r>
+    </w:p>
+    <w:p>
+      <w:pPr>
+        <w:pStyle w:val="ListParagraph"/>
+        <w:numPr>
+          <w:ilvl w:val="0"/>
+          <w:numId w:val="5"/>
+        </w:numPr>
+        <w:tabs>
+          <w:tab w:val="left" w:pos="0"/>
+        </w:tabs>
+        <w:jc w:val="left"/>
+        <w:rPr>
+          <w:rFonts w:ascii="Arial" w:hAnsi="Arial" w:cs="Arial"/>
+        </w:rPr>
+      </w:pPr>
+      <w:r>
+        <w:rPr>
+          <w:rFonts w:ascii="Arial" w:hAnsi="Arial" w:cs="Arial"/>
+        </w:rPr>
+        <w:t>SL1</w:t>
+      </w:r>
+    </w:p>
+    <w:p>
+      <w:pPr>
+        <w:pStyle w:val="ListParagraph"/>
+        <w:numPr>
+          <w:ilvl w:val="1"/>
+          <w:numId w:val="5"/>
+        </w:numPr>
+        <w:tabs>
+          <w:tab w:val="left" w:pos="0"/>
+        </w:tabs>
+        <w:jc w:val="left"/>
+        <w:rPr>
+          <w:rFonts w:ascii="Arial" w:hAnsi="Arial" w:cs="Arial"/>
+        </w:rPr>
+      </w:pPr>
+      <w:r>
+        <w:rPr>
+          <w:rFonts w:ascii="Arial" w:hAnsi="Arial" w:cs="Arial"/>
+        </w:rPr>
+        <w:t xml:space="preserve">Sample representing </w:t>
+      </w:r>
+      <w:proofErr w:type="spellStart"/>
+      <w:r>
+        <w:rPr>
+          <w:rFonts w:ascii="Arial" w:hAnsi="Arial" w:cs="Arial"/>
+          <w:i/>
+        </w:rPr>
+        <w:t>Staurosira</w:t>
+      </w:r>
+      <w:proofErr w:type="spellEnd"/>
+      <w:r>
+        <w:rPr>
+          <w:rFonts w:ascii="Arial" w:hAnsi="Arial" w:cs="Arial"/>
+        </w:rPr>
+        <w:t xml:space="preserve"> sp. C323 inoculum culture on Day 0.</w:t>
+      </w:r>
+    </w:p>
+    <w:p>
+      <w:pPr>
+        <w:pStyle w:val="ListParagraph"/>
+        <w:numPr>
+          <w:ilvl w:val="0"/>
+          <w:numId w:val="5"/>
+        </w:numPr>
+        <w:tabs>
+          <w:tab w:val="left" w:pos="0"/>
+        </w:tabs>
+        <w:jc w:val="left"/>
+        <w:rPr>
+          <w:rFonts w:ascii="Arial" w:hAnsi="Arial" w:cs="Arial"/>
+        </w:rPr>
+      </w:pPr>
+      <w:r>
+        <w:rPr>
+          <w:rFonts w:ascii="Arial" w:hAnsi="Arial" w:cs="Arial"/>
+        </w:rPr>
+        <w:t>SL2</w:t>
+      </w:r>
+    </w:p>
+    <w:p>
+      <w:pPr>
+        <w:pStyle w:val="ListParagraph"/>
+        <w:numPr>
+          <w:ilvl w:val="1"/>
+          <w:numId w:val="5"/>
+        </w:numPr>
+        <w:tabs>
+          <w:tab w:val="left" w:pos="0"/>
+        </w:tabs>
+        <w:jc w:val="left"/>
+        <w:rPr>
+          <w:rFonts w:ascii="Arial" w:hAnsi="Arial" w:cs="Arial"/>
+        </w:rPr>
+      </w:pPr>
+      <w:r>
+        <w:rPr>
+          <w:rFonts w:ascii="Arial" w:hAnsi="Arial" w:cs="Arial"/>
+        </w:rPr>
+        <w:t>Sample representing</w:t>
+      </w:r>
+      <w:r>
+        <w:rPr>
+          <w:rFonts w:ascii="Arial" w:hAnsi="Arial" w:cs="Arial"/>
+          <w:i/>
+        </w:rPr>
+        <w:t xml:space="preserve"> </w:t>
+      </w:r>
+      <w:proofErr w:type="spellStart"/>
+      <w:r>
+        <w:rPr>
+          <w:rFonts w:ascii="Arial" w:hAnsi="Arial" w:cs="Arial"/>
+          <w:i/>
+        </w:rPr>
+        <w:t>Staurosira</w:t>
+      </w:r>
+      <w:proofErr w:type="spellEnd"/>
+      <w:r>
+        <w:rPr>
+          <w:rFonts w:ascii="Arial" w:hAnsi="Arial" w:cs="Arial"/>
+        </w:rPr>
+        <w:t xml:space="preserve"> sp. C323 Fresh medium </w:t>
+      </w:r>
+      <w:proofErr w:type="gramStart"/>
+      <w:r>
+        <w:rPr>
+          <w:rFonts w:ascii="Arial" w:hAnsi="Arial" w:cs="Arial"/>
+        </w:rPr>
+        <w:t>culture,</w:t>
+      </w:r>
+      <w:proofErr w:type="gramEnd"/>
+      <w:r>
+        <w:rPr>
+          <w:rFonts w:ascii="Arial" w:hAnsi="Arial" w:cs="Arial"/>
+        </w:rPr>
+        <w:t xml:space="preserve"> Replicate A, on Day 8.</w:t>
+      </w:r>
+    </w:p>
+    <w:p>
+      <w:pPr>
+        <w:pStyle w:val="ListParagraph"/>
+        <w:numPr>
+          <w:ilvl w:val="0"/>
+          <w:numId w:val="5"/>
+        </w:numPr>
+        <w:tabs>
+          <w:tab w:val="left" w:pos="0"/>
+        </w:tabs>
+        <w:jc w:val="left"/>
+        <w:rPr>
+          <w:rFonts w:ascii="Arial" w:hAnsi="Arial" w:cs="Arial"/>
+        </w:rPr>
+      </w:pPr>
+      <w:r>
+        <w:rPr>
+          <w:rFonts w:ascii="Arial" w:hAnsi="Arial" w:cs="Arial"/>
+        </w:rPr>
+        <w:t>SL3</w:t>
+      </w:r>
+    </w:p>
+    <w:p>
+      <w:pPr>
+        <w:pStyle w:val="ListParagraph"/>
+        <w:numPr>
+          <w:ilvl w:val="1"/>
+          <w:numId w:val="5"/>
+        </w:numPr>
+        <w:tabs>
+          <w:tab w:val="left" w:pos="0"/>
+        </w:tabs>
+        <w:jc w:val="left"/>
+        <w:rPr>
+          <w:rFonts w:ascii="Arial" w:hAnsi="Arial" w:cs="Arial"/>
+        </w:rPr>
+      </w:pPr>
+      <w:r>
+        <w:rPr>
+          <w:rFonts w:ascii="Arial" w:hAnsi="Arial" w:cs="Arial"/>
+        </w:rPr>
+        <w:t>Sample representing</w:t>
+      </w:r>
+      <w:r>
+        <w:rPr>
+          <w:rFonts w:ascii="Arial" w:hAnsi="Arial" w:cs="Arial"/>
+          <w:i/>
+        </w:rPr>
+        <w:t xml:space="preserve"> </w:t>
+      </w:r>
+      <w:proofErr w:type="spellStart"/>
+      <w:r>
+        <w:rPr>
+          <w:rFonts w:ascii="Arial" w:hAnsi="Arial" w:cs="Arial"/>
+          <w:i/>
+        </w:rPr>
+        <w:t>Staurosira</w:t>
+      </w:r>
+      <w:proofErr w:type="spellEnd"/>
+      <w:r>
+        <w:rPr>
+          <w:rFonts w:ascii="Arial" w:hAnsi="Arial" w:cs="Arial"/>
+        </w:rPr>
+        <w:t xml:space="preserve"> sp. C323 Fresh medium culture, Replicate B, on Day 8.</w:t>
+      </w:r>
+    </w:p>
+    <w:p>
+      <w:pPr>
+        <w:pStyle w:val="ListParagraph"/>
+        <w:numPr>
+          <w:ilvl w:val="0"/>
+          <w:numId w:val="5"/>
+        </w:numPr>
+        <w:tabs>
+          <w:tab w:val="left" w:pos="0"/>
+        </w:tabs>
+        <w:jc w:val="left"/>
+        <w:rPr>
+          <w:rFonts w:ascii="Arial" w:hAnsi="Arial" w:cs="Arial"/>
+        </w:rPr>
+      </w:pPr>
+      <w:r>
+        <w:rPr>
+          <w:rFonts w:ascii="Arial" w:hAnsi="Arial" w:cs="Arial"/>
+        </w:rPr>
+        <w:t>SL4</w:t>
+      </w:r>
+    </w:p>
+    <w:p>
+      <w:pPr>
+        <w:pStyle w:val="ListParagraph"/>
+        <w:numPr>
+          <w:ilvl w:val="1"/>
+          <w:numId w:val="5"/>
+        </w:numPr>
+        <w:tabs>
+          <w:tab w:val="left" w:pos="0"/>
+        </w:tabs>
+        <w:jc w:val="left"/>
+        <w:rPr>
+          <w:rFonts w:ascii="Arial" w:hAnsi="Arial" w:cs="Arial"/>
+        </w:rPr>
+      </w:pPr>
+      <w:r>
+        <w:rPr>
+          <w:rFonts w:ascii="Arial" w:hAnsi="Arial" w:cs="Arial"/>
+        </w:rPr>
+        <w:t>Sample representing</w:t>
+      </w:r>
+      <w:r>
+        <w:rPr>
+          <w:rFonts w:ascii="Arial" w:hAnsi="Arial" w:cs="Arial"/>
+          <w:i/>
+        </w:rPr>
+        <w:t xml:space="preserve"> </w:t>
+      </w:r>
+      <w:proofErr w:type="spellStart"/>
+      <w:r>
+        <w:rPr>
+          <w:rFonts w:ascii="Arial" w:hAnsi="Arial" w:cs="Arial"/>
+          <w:i/>
+        </w:rPr>
+        <w:t>Staurosira</w:t>
+      </w:r>
+      <w:proofErr w:type="spellEnd"/>
+      <w:r>
+        <w:rPr>
+          <w:rFonts w:ascii="Arial" w:hAnsi="Arial" w:cs="Arial"/>
+        </w:rPr>
+        <w:t xml:space="preserve"> sp. C323 Fresh medium culture, Replicate C, on Day 8.</w:t>
+      </w:r>
+    </w:p>
+    <w:p>
+      <w:pPr>
+        <w:pStyle w:val="ListParagraph"/>
+        <w:numPr>
+          <w:ilvl w:val="0"/>
+          <w:numId w:val="5"/>
+        </w:numPr>
+        <w:tabs>
+          <w:tab w:val="left" w:pos="0"/>
+        </w:tabs>
+        <w:jc w:val="left"/>
+        <w:rPr>
+          <w:rFonts w:ascii="Arial" w:hAnsi="Arial" w:cs="Arial"/>
+        </w:rPr>
+      </w:pPr>
+      <w:r>
+        <w:rPr>
+          <w:rFonts w:ascii="Arial" w:hAnsi="Arial" w:cs="Arial"/>
+        </w:rPr>
+        <w:t>SL5</w:t>
+      </w:r>
+    </w:p>
+    <w:p>
+      <w:pPr>
+        <w:pStyle w:val="ListParagraph"/>
+        <w:numPr>
+          <w:ilvl w:val="1"/>
+          <w:numId w:val="5"/>
+        </w:numPr>
+        <w:tabs>
+          <w:tab w:val="left" w:pos="0"/>
+        </w:tabs>
+        <w:jc w:val="left"/>
+        <w:rPr>
+          <w:rFonts w:ascii="Arial" w:hAnsi="Arial" w:cs="Arial"/>
+        </w:rPr>
+      </w:pPr>
+      <w:r>
+        <w:rPr>
+          <w:rFonts w:ascii="Arial" w:hAnsi="Arial" w:cs="Arial"/>
+        </w:rPr>
+        <w:t>Sample representing</w:t>
+      </w:r>
+      <w:r>
+        <w:rPr>
+          <w:rFonts w:ascii="Arial" w:hAnsi="Arial" w:cs="Arial"/>
+          <w:i/>
+        </w:rPr>
+        <w:t xml:space="preserve"> </w:t>
+      </w:r>
+      <w:proofErr w:type="spellStart"/>
+      <w:r>
+        <w:rPr>
+          <w:rFonts w:ascii="Arial" w:hAnsi="Arial" w:cs="Arial"/>
+          <w:i/>
+        </w:rPr>
+        <w:t>Staurosira</w:t>
+      </w:r>
+      <w:proofErr w:type="spellEnd"/>
+      <w:r>
+        <w:rPr>
+          <w:rFonts w:ascii="Arial" w:hAnsi="Arial" w:cs="Arial"/>
+        </w:rPr>
+        <w:t xml:space="preserve"> sp. C323 Reused medium culture, Replicate D, on Day 8.</w:t>
+      </w:r>
+    </w:p>
+    <w:p>
+      <w:pPr>
+        <w:pStyle w:val="ListParagraph"/>
+        <w:numPr>
+          <w:ilvl w:val="0"/>
+          <w:numId w:val="5"/>
+        </w:numPr>
+        <w:tabs>
+          <w:tab w:val="left" w:pos="0"/>
+        </w:tabs>
+        <w:jc w:val="left"/>
+        <w:rPr>
+          <w:rFonts w:ascii="Arial" w:hAnsi="Arial" w:cs="Arial"/>
+        </w:rPr>
+      </w:pPr>
+      <w:r>
+        <w:rPr>
+          <w:rFonts w:ascii="Arial" w:hAnsi="Arial" w:cs="Arial"/>
+        </w:rPr>
+        <w:t>SL6</w:t>
+      </w:r>
+    </w:p>
+    <w:p>
+      <w:pPr>
+        <w:pStyle w:val="ListParagraph"/>
+        <w:numPr>
+          <w:ilvl w:val="1"/>
+          <w:numId w:val="5"/>
+        </w:numPr>
+        <w:tabs>
+          <w:tab w:val="left" w:pos="0"/>
+        </w:tabs>
+        <w:jc w:val="left"/>
+        <w:rPr>
+          <w:rFonts w:ascii="Arial" w:hAnsi="Arial" w:cs="Arial"/>
+        </w:rPr>
+      </w:pPr>
+      <w:r>
+        <w:rPr>
+          <w:rFonts w:ascii="Arial" w:hAnsi="Arial" w:cs="Arial"/>
+        </w:rPr>
+        <w:t>Sample representing</w:t>
+      </w:r>
+      <w:r>
+        <w:rPr>
+          <w:rFonts w:ascii="Arial" w:hAnsi="Arial" w:cs="Arial"/>
+          <w:i/>
+        </w:rPr>
+        <w:t xml:space="preserve"> </w:t>
+      </w:r>
+      <w:proofErr w:type="spellStart"/>
+      <w:r>
+        <w:rPr>
+          <w:rFonts w:ascii="Arial" w:hAnsi="Arial" w:cs="Arial"/>
+          <w:i/>
+        </w:rPr>
+        <w:t>Staurosira</w:t>
+      </w:r>
+      <w:proofErr w:type="spellEnd"/>
+      <w:r>
+        <w:rPr>
+          <w:rFonts w:ascii="Arial" w:hAnsi="Arial" w:cs="Arial"/>
+        </w:rPr>
+        <w:t xml:space="preserve"> sp. C323 Reused medium culture, Replicate E, on Day 8.</w:t>
+      </w:r>
+    </w:p>
+    <w:p>
+      <w:pPr>
+        <w:pStyle w:val="ListParagraph"/>
+        <w:numPr>
+          <w:ilvl w:val="0"/>
+          <w:numId w:val="5"/>
+        </w:numPr>
+        <w:tabs>
+          <w:tab w:val="left" w:pos="0"/>
+        </w:tabs>
+        <w:jc w:val="left"/>
+        <w:rPr>
+          <w:rFonts w:ascii="Arial" w:hAnsi="Arial" w:cs="Arial"/>
+        </w:rPr>
+      </w:pPr>
+      <w:r>
+        <w:rPr>
+          <w:rFonts w:ascii="Arial" w:hAnsi="Arial" w:cs="Arial"/>
+        </w:rPr>
+        <w:t>SL7</w:t>
+      </w:r>
+    </w:p>
+    <w:p>
+      <w:pPr>
+        <w:pStyle w:val="ListParagraph"/>
+        <w:numPr>
+          <w:ilvl w:val="1"/>
+          <w:numId w:val="5"/>
+        </w:numPr>
+        <w:tabs>
+          <w:tab w:val="left" w:pos="0"/>
+        </w:tabs>
+        <w:jc w:val="left"/>
+        <w:rPr>
+          <w:rFonts w:ascii="Arial" w:hAnsi="Arial" w:cs="Arial"/>
+        </w:rPr>
+      </w:pPr>
+      <w:r>
+        <w:rPr>
+          <w:rFonts w:ascii="Arial" w:hAnsi="Arial" w:cs="Arial"/>
+        </w:rPr>
+        <w:t>Sample representing</w:t>
+      </w:r>
+      <w:r>
+        <w:rPr>
+          <w:rFonts w:ascii="Arial" w:hAnsi="Arial" w:cs="Arial"/>
+          <w:i/>
+        </w:rPr>
+        <w:t xml:space="preserve"> </w:t>
+      </w:r>
+      <w:proofErr w:type="spellStart"/>
+      <w:r>
+        <w:rPr>
+          <w:rFonts w:ascii="Arial" w:hAnsi="Arial" w:cs="Arial"/>
+          <w:i/>
+        </w:rPr>
+        <w:t>Staurosira</w:t>
+      </w:r>
+      <w:proofErr w:type="spellEnd"/>
+      <w:r>
+        <w:rPr>
+          <w:rFonts w:ascii="Arial" w:hAnsi="Arial" w:cs="Arial"/>
+        </w:rPr>
+        <w:t xml:space="preserve"> sp. C323 Reused medium culture, Replicate F, on Day 8.</w:t>
+      </w:r>
+    </w:p>
+    <w:p>
+      <w:pPr>
+        <w:pStyle w:val="ListParagraph"/>
+        <w:numPr>
+          <w:ilvl w:val="0"/>
+          <w:numId w:val="5"/>
+        </w:numPr>
+        <w:tabs>
+          <w:tab w:val="left" w:pos="0"/>
+        </w:tabs>
+        <w:jc w:val="left"/>
+        <w:rPr>
+          <w:rFonts w:ascii="Arial" w:hAnsi="Arial" w:cs="Arial"/>
+        </w:rPr>
+      </w:pPr>
+      <w:r>
+        <w:rPr>
+          <w:rFonts w:ascii="Arial" w:hAnsi="Arial" w:cs="Arial"/>
+        </w:rPr>
+        <w:t>SL8</w:t>
+      </w:r>
+    </w:p>
+    <w:p>
+      <w:pPr>
+        <w:pStyle w:val="ListParagraph"/>
+        <w:numPr>
+          <w:ilvl w:val="1"/>
+          <w:numId w:val="5"/>
+        </w:numPr>
+        <w:tabs>
+          <w:tab w:val="left" w:pos="0"/>
+        </w:tabs>
+        <w:jc w:val="left"/>
+        <w:rPr>
+          <w:rFonts w:ascii="Arial" w:hAnsi="Arial" w:cs="Arial"/>
+        </w:rPr>
+      </w:pPr>
+      <w:r>
+        <w:rPr>
+          <w:rFonts w:ascii="Arial" w:hAnsi="Arial" w:cs="Arial"/>
+        </w:rPr>
+        <w:t>Sample representing</w:t>
+      </w:r>
+      <w:r>
+        <w:rPr>
+          <w:rFonts w:ascii="Arial" w:hAnsi="Arial" w:cs="Arial"/>
+          <w:i/>
+        </w:rPr>
+        <w:t xml:space="preserve"> Chlorella</w:t>
+      </w:r>
+      <w:r>
+        <w:rPr>
+          <w:rFonts w:ascii="Arial" w:hAnsi="Arial" w:cs="Arial"/>
+        </w:rPr>
+        <w:t xml:space="preserve"> sp. D046 </w:t>
+      </w:r>
+      <w:r>
+        <w:rPr>
+          <w:rFonts w:ascii="Arial" w:hAnsi="Arial" w:cs="Arial"/>
+        </w:rPr>
+        <w:t>inoculum culture on Day 0.</w:t>
+      </w:r>
+    </w:p>
+    <w:p>
+      <w:pPr>
+        <w:pStyle w:val="ListParagraph"/>
+        <w:numPr>
+          <w:ilvl w:val="0"/>
+          <w:numId w:val="5"/>
+        </w:numPr>
+        <w:tabs>
+          <w:tab w:val="left" w:pos="0"/>
+        </w:tabs>
+        <w:jc w:val="left"/>
+        <w:rPr>
+          <w:rFonts w:ascii="Arial" w:hAnsi="Arial" w:cs="Arial"/>
+        </w:rPr>
+      </w:pPr>
+      <w:r>
+        <w:rPr>
+          <w:rFonts w:ascii="Arial" w:hAnsi="Arial" w:cs="Arial"/>
+        </w:rPr>
+        <w:t>SL</w:t>
+      </w:r>
+      <w:r>
+        <w:rPr>
+          <w:rFonts w:ascii="Arial" w:hAnsi="Arial" w:cs="Arial"/>
+        </w:rPr>
+        <w:t>9</w:t>
+      </w:r>
+    </w:p>
+    <w:p>
+      <w:pPr>
+        <w:pStyle w:val="ListParagraph"/>
+        <w:numPr>
+          <w:ilvl w:val="1"/>
+          <w:numId w:val="5"/>
+        </w:numPr>
+        <w:tabs>
+          <w:tab w:val="left" w:pos="0"/>
+        </w:tabs>
+        <w:jc w:val="left"/>
+        <w:rPr>
+          <w:rFonts w:ascii="Arial" w:hAnsi="Arial" w:cs="Arial"/>
+        </w:rPr>
+      </w:pPr>
+      <w:r>
+        <w:rPr>
+          <w:rFonts w:ascii="Arial" w:hAnsi="Arial" w:cs="Arial"/>
+        </w:rPr>
+        <w:t>Sample representing</w:t>
+      </w:r>
+      <w:r>
+        <w:rPr>
+          <w:rFonts w:ascii="Arial" w:hAnsi="Arial" w:cs="Arial"/>
+          <w:i/>
+        </w:rPr>
+        <w:t xml:space="preserve"> </w:t>
+      </w:r>
+      <w:r>
+        <w:rPr>
+          <w:rFonts w:ascii="Arial" w:hAnsi="Arial" w:cs="Arial"/>
+          <w:i/>
+        </w:rPr>
+        <w:t>Chlorella</w:t>
+      </w:r>
+      <w:r>
+        <w:rPr>
+          <w:rFonts w:ascii="Arial" w:hAnsi="Arial" w:cs="Arial"/>
+        </w:rPr>
+        <w:t xml:space="preserve"> sp. D046 Fresh medium </w:t>
+      </w:r>
+      <w:proofErr w:type="gramStart"/>
+      <w:r>
+        <w:rPr>
+          <w:rFonts w:ascii="Arial" w:hAnsi="Arial" w:cs="Arial"/>
+        </w:rPr>
+        <w:t>culture,</w:t>
+      </w:r>
+      <w:proofErr w:type="gramEnd"/>
+      <w:r>
+        <w:rPr>
+          <w:rFonts w:ascii="Arial" w:hAnsi="Arial" w:cs="Arial"/>
+        </w:rPr>
+        <w:t xml:space="preserve"> Replicate A, on Day 8.</w:t>
+      </w:r>
+    </w:p>
+    <w:p>
+      <w:pPr>
+        <w:pStyle w:val="ListParagraph"/>
+        <w:numPr>
+          <w:ilvl w:val="0"/>
+          <w:numId w:val="5"/>
+        </w:numPr>
+        <w:tabs>
+          <w:tab w:val="left" w:pos="0"/>
+        </w:tabs>
+        <w:jc w:val="left"/>
+        <w:rPr>
+          <w:rFonts w:ascii="Arial" w:hAnsi="Arial" w:cs="Arial"/>
+        </w:rPr>
+      </w:pPr>
+      <w:r>
+        <w:rPr>
+          <w:rFonts w:ascii="Arial" w:hAnsi="Arial" w:cs="Arial"/>
+        </w:rPr>
+        <w:t>SL</w:t>
+      </w:r>
+      <w:r>
+        <w:rPr>
+          <w:rFonts w:ascii="Arial" w:hAnsi="Arial" w:cs="Arial"/>
+        </w:rPr>
+        <w:t>10</w:t>
+      </w:r>
+    </w:p>
+    <w:p>
+      <w:pPr>
+        <w:pStyle w:val="ListParagraph"/>
+        <w:numPr>
+          <w:ilvl w:val="1"/>
+          <w:numId w:val="5"/>
+        </w:numPr>
+        <w:tabs>
+          <w:tab w:val="left" w:pos="0"/>
+        </w:tabs>
+        <w:jc w:val="left"/>
+        <w:rPr>
+          <w:rFonts w:ascii="Arial" w:hAnsi="Arial" w:cs="Arial"/>
+        </w:rPr>
+      </w:pPr>
+      <w:r>
+        <w:rPr>
+          <w:rFonts w:ascii="Arial" w:hAnsi="Arial" w:cs="Arial"/>
+        </w:rPr>
+        <w:t>Sample representing</w:t>
+      </w:r>
+      <w:r>
+        <w:rPr>
+          <w:rFonts w:ascii="Arial" w:hAnsi="Arial" w:cs="Arial"/>
+          <w:i/>
+        </w:rPr>
+        <w:t xml:space="preserve"> </w:t>
+      </w:r>
+      <w:r>
+        <w:rPr>
+          <w:rFonts w:ascii="Arial" w:hAnsi="Arial" w:cs="Arial"/>
+          <w:i/>
+        </w:rPr>
+        <w:t>Chlorella</w:t>
+      </w:r>
+      <w:r>
+        <w:rPr>
+          <w:rFonts w:ascii="Arial" w:hAnsi="Arial" w:cs="Arial"/>
+        </w:rPr>
+        <w:t xml:space="preserve"> sp. D046 Fresh medium culture, Replicate B, on Day 8.</w:t>
+      </w:r>
+    </w:p>
+    <w:p>
+      <w:pPr>
+        <w:pStyle w:val="ListParagraph"/>
+        <w:numPr>
+          <w:ilvl w:val="0"/>
+          <w:numId w:val="5"/>
+        </w:numPr>
+        <w:tabs>
+          <w:tab w:val="left" w:pos="0"/>
+        </w:tabs>
+        <w:jc w:val="left"/>
+        <w:rPr>
+          <w:rFonts w:ascii="Arial" w:hAnsi="Arial" w:cs="Arial"/>
+        </w:rPr>
+      </w:pPr>
+      <w:r>
+        <w:rPr>
+          <w:rFonts w:ascii="Arial" w:hAnsi="Arial" w:cs="Arial"/>
+        </w:rPr>
+        <w:t>SL</w:t>
+      </w:r>
+      <w:r>
+        <w:rPr>
+          <w:rFonts w:ascii="Arial" w:hAnsi="Arial" w:cs="Arial"/>
+        </w:rPr>
+        <w:t>11</w:t>
+      </w:r>
+    </w:p>
+    <w:p>
+      <w:pPr>
+        <w:pStyle w:val="ListParagraph"/>
+        <w:numPr>
+          <w:ilvl w:val="1"/>
+          <w:numId w:val="5"/>
+        </w:numPr>
+        <w:tabs>
+          <w:tab w:val="left" w:pos="0"/>
+        </w:tabs>
+        <w:jc w:val="left"/>
+        <w:rPr>
+          <w:rFonts w:ascii="Arial" w:hAnsi="Arial" w:cs="Arial"/>
+        </w:rPr>
+      </w:pPr>
+      <w:r>
+        <w:rPr>
+          <w:rFonts w:ascii="Arial" w:hAnsi="Arial" w:cs="Arial"/>
+        </w:rPr>
+        <w:t>Sample representing</w:t>
+      </w:r>
+      <w:r>
+        <w:rPr>
+          <w:rFonts w:ascii="Arial" w:hAnsi="Arial" w:cs="Arial"/>
+          <w:i/>
+        </w:rPr>
+        <w:t xml:space="preserve"> </w:t>
+      </w:r>
+      <w:r>
+        <w:rPr>
+          <w:rFonts w:ascii="Arial" w:hAnsi="Arial" w:cs="Arial"/>
+          <w:i/>
+        </w:rPr>
+        <w:t>Chlorella</w:t>
+      </w:r>
+      <w:r>
+        <w:rPr>
+          <w:rFonts w:ascii="Arial" w:hAnsi="Arial" w:cs="Arial"/>
+        </w:rPr>
+        <w:t xml:space="preserve"> sp. D046 Fresh medium culture, Replicate C, on Day 8.</w:t>
+      </w:r>
+    </w:p>
+    <w:p>
+      <w:pPr>
+        <w:pStyle w:val="ListParagraph"/>
+        <w:numPr>
+          <w:ilvl w:val="0"/>
+          <w:numId w:val="5"/>
+        </w:numPr>
+        <w:tabs>
+          <w:tab w:val="left" w:pos="0"/>
+        </w:tabs>
+        <w:jc w:val="left"/>
+        <w:rPr>
+          <w:rFonts w:ascii="Arial" w:hAnsi="Arial" w:cs="Arial"/>
+        </w:rPr>
+      </w:pPr>
+      <w:r>
+        <w:rPr>
+          <w:rFonts w:ascii="Arial" w:hAnsi="Arial" w:cs="Arial"/>
+        </w:rPr>
+        <w:t>SL</w:t>
+      </w:r>
+      <w:r>
+        <w:rPr>
+          <w:rFonts w:ascii="Arial" w:hAnsi="Arial" w:cs="Arial"/>
+        </w:rPr>
+        <w:t>12</w:t>
+      </w:r>
+    </w:p>
+    <w:p>
+      <w:pPr>
+        <w:pStyle w:val="ListParagraph"/>
+        <w:numPr>
+          <w:ilvl w:val="1"/>
+          <w:numId w:val="5"/>
+        </w:numPr>
+        <w:tabs>
+          <w:tab w:val="left" w:pos="0"/>
+        </w:tabs>
+        <w:jc w:val="left"/>
+        <w:rPr>
+          <w:rFonts w:ascii="Arial" w:hAnsi="Arial" w:cs="Arial"/>
+        </w:rPr>
+      </w:pPr>
+      <w:r>
+        <w:rPr>
+          <w:rFonts w:ascii="Arial" w:hAnsi="Arial" w:cs="Arial"/>
+        </w:rPr>
+        <w:t>Sample representing</w:t>
+      </w:r>
+      <w:r>
+        <w:rPr>
+          <w:rFonts w:ascii="Arial" w:hAnsi="Arial" w:cs="Arial"/>
+          <w:i/>
+        </w:rPr>
+        <w:t xml:space="preserve"> </w:t>
+      </w:r>
+      <w:r>
+        <w:rPr>
+          <w:rFonts w:ascii="Arial" w:hAnsi="Arial" w:cs="Arial"/>
+          <w:i/>
+        </w:rPr>
+        <w:t>Chlorella</w:t>
+      </w:r>
+      <w:r>
+        <w:rPr>
+          <w:rFonts w:ascii="Arial" w:hAnsi="Arial" w:cs="Arial"/>
+        </w:rPr>
+        <w:t xml:space="preserve"> sp. D046 Reused medium culture, Replicate D, on Day 8.</w:t>
+      </w:r>
+    </w:p>
+    <w:p>
+      <w:pPr>
+        <w:pStyle w:val="ListParagraph"/>
+        <w:numPr>
+          <w:ilvl w:val="0"/>
+          <w:numId w:val="5"/>
+        </w:numPr>
+        <w:tabs>
+          <w:tab w:val="left" w:pos="0"/>
+        </w:tabs>
+        <w:jc w:val="left"/>
+        <w:rPr>
+          <w:rFonts w:ascii="Arial" w:hAnsi="Arial" w:cs="Arial"/>
+        </w:rPr>
+      </w:pPr>
+      <w:r>
+        <w:rPr>
+          <w:rFonts w:ascii="Arial" w:hAnsi="Arial" w:cs="Arial"/>
+        </w:rPr>
+        <w:t>SL</w:t>
+      </w:r>
+      <w:r>
+        <w:rPr>
+          <w:rFonts w:ascii="Arial" w:hAnsi="Arial" w:cs="Arial"/>
+        </w:rPr>
+        <w:t>13</w:t>
+      </w:r>
+    </w:p>
+    <w:p>
+      <w:pPr>
+        <w:pStyle w:val="ListParagraph"/>
+        <w:numPr>
+          <w:ilvl w:val="1"/>
+          <w:numId w:val="5"/>
+        </w:numPr>
+        <w:tabs>
+          <w:tab w:val="left" w:pos="0"/>
+        </w:tabs>
+        <w:jc w:val="left"/>
+        <w:rPr>
+          <w:rFonts w:ascii="Arial" w:hAnsi="Arial" w:cs="Arial"/>
+        </w:rPr>
+      </w:pPr>
+      <w:r>
+        <w:rPr>
+          <w:rFonts w:ascii="Arial" w:hAnsi="Arial" w:cs="Arial"/>
+        </w:rPr>
+        <w:t>Sample representing</w:t>
+      </w:r>
+      <w:r>
+        <w:rPr>
+          <w:rFonts w:ascii="Arial" w:hAnsi="Arial" w:cs="Arial"/>
+          <w:i/>
+        </w:rPr>
+        <w:t xml:space="preserve"> </w:t>
+      </w:r>
+      <w:r>
+        <w:rPr>
+          <w:rFonts w:ascii="Arial" w:hAnsi="Arial" w:cs="Arial"/>
+          <w:i/>
+        </w:rPr>
+        <w:t>Chlorella</w:t>
+      </w:r>
+      <w:r>
+        <w:rPr>
+          <w:rFonts w:ascii="Arial" w:hAnsi="Arial" w:cs="Arial"/>
+        </w:rPr>
+        <w:t xml:space="preserve"> sp. D046 Reused medium culture, Replicate E, on Day 8.</w:t>
+      </w:r>
+    </w:p>
+    <w:p>
+      <w:pPr>
+        <w:pStyle w:val="ListParagraph"/>
+        <w:numPr>
+          <w:ilvl w:val="0"/>
+          <w:numId w:val="5"/>
+        </w:numPr>
+        <w:tabs>
+          <w:tab w:val="left" w:pos="0"/>
+        </w:tabs>
+        <w:jc w:val="left"/>
+        <w:rPr>
+          <w:rFonts w:ascii="Arial" w:hAnsi="Arial" w:cs="Arial"/>
+        </w:rPr>
+      </w:pPr>
+      <w:r>
+        <w:rPr>
+          <w:rFonts w:ascii="Arial" w:hAnsi="Arial" w:cs="Arial"/>
+        </w:rPr>
+        <w:t>SL</w:t>
+      </w:r>
+      <w:r>
+        <w:rPr>
+          <w:rFonts w:ascii="Arial" w:hAnsi="Arial" w:cs="Arial"/>
+        </w:rPr>
+        <w:t>14</w:t>
+      </w:r>
+    </w:p>
+    <w:p>
+      <w:pPr>
+        <w:pStyle w:val="ListParagraph"/>
+        <w:numPr>
+          <w:ilvl w:val="1"/>
+          <w:numId w:val="5"/>
+        </w:numPr>
+        <w:tabs>
+          <w:tab w:val="left" w:pos="0"/>
+        </w:tabs>
+        <w:jc w:val="left"/>
+        <w:rPr>
+          <w:rFonts w:ascii="Arial" w:hAnsi="Arial" w:cs="Arial"/>
+        </w:rPr>
+      </w:pPr>
+      <w:r>
+        <w:rPr>
+          <w:rFonts w:ascii="Arial" w:hAnsi="Arial" w:cs="Arial"/>
+        </w:rPr>
+        <w:t>Sample representing</w:t>
+      </w:r>
+      <w:r>
+        <w:rPr>
+          <w:rFonts w:ascii="Arial" w:hAnsi="Arial" w:cs="Arial"/>
+          <w:i/>
+        </w:rPr>
+        <w:t xml:space="preserve"> </w:t>
+      </w:r>
+      <w:r>
+        <w:rPr>
+          <w:rFonts w:ascii="Arial" w:hAnsi="Arial" w:cs="Arial"/>
+          <w:i/>
+        </w:rPr>
+        <w:t>Chlorella</w:t>
+      </w:r>
+      <w:r>
+        <w:rPr>
+          <w:rFonts w:ascii="Arial" w:hAnsi="Arial" w:cs="Arial"/>
+        </w:rPr>
+        <w:t xml:space="preserve"> sp. D046 Reused medium culture, Replicate F, on Day 8.</w:t>
+      </w:r>
+    </w:p>
+    <w:p>
+      <w:pPr>
+        <w:pStyle w:val="ListParagraph"/>
+        <w:numPr>
+          <w:ilvl w:val="0"/>
+          <w:numId w:val="5"/>
+        </w:numPr>
+        <w:tabs>
+          <w:tab w:val="left" w:pos="0"/>
+        </w:tabs>
+        <w:jc w:val="left"/>
+        <w:rPr>
+          <w:rFonts w:ascii="Arial" w:hAnsi="Arial" w:cs="Arial"/>
+        </w:rPr>
+      </w:pPr>
+      <w:r>
+        <w:rPr>
+          <w:rFonts w:ascii="Arial" w:hAnsi="Arial" w:cs="Arial"/>
+        </w:rPr>
+        <w:t>SL15</w:t>
+      </w:r>
+    </w:p>
+    <w:p>
+      <w:pPr>
+        <w:pStyle w:val="ListParagraph"/>
+        <w:numPr>
+          <w:ilvl w:val="1"/>
+          <w:numId w:val="5"/>
+        </w:numPr>
+        <w:tabs>
+          <w:tab w:val="left" w:pos="0"/>
+        </w:tabs>
+        <w:jc w:val="left"/>
+        <w:rPr>
+          <w:rFonts w:ascii="Arial" w:hAnsi="Arial" w:cs="Arial"/>
+        </w:rPr>
+      </w:pPr>
+      <w:r>
+        <w:rPr>
+          <w:rFonts w:ascii="Arial" w:hAnsi="Arial" w:cs="Arial"/>
+        </w:rPr>
+        <w:t>Sample representing</w:t>
+      </w:r>
+      <w:r>
+        <w:rPr>
+          <w:rFonts w:ascii="Arial" w:hAnsi="Arial" w:cs="Arial"/>
+          <w:i/>
+        </w:rPr>
+        <w:t xml:space="preserve"> </w:t>
+      </w:r>
+      <w:proofErr w:type="spellStart"/>
+      <w:r>
+        <w:rPr>
+          <w:rFonts w:ascii="Arial" w:hAnsi="Arial" w:cs="Arial"/>
+          <w:i/>
+        </w:rPr>
+        <w:t>Navicula</w:t>
+      </w:r>
+      <w:proofErr w:type="spellEnd"/>
+      <w:r>
+        <w:rPr>
+          <w:rFonts w:ascii="Arial" w:hAnsi="Arial" w:cs="Arial"/>
+        </w:rPr>
+        <w:t xml:space="preserve"> sp. SFP inoculum culture on Day 0.</w:t>
+      </w:r>
+    </w:p>
+    <w:p>
+      <w:pPr>
+        <w:pStyle w:val="ListParagraph"/>
+        <w:numPr>
+          <w:ilvl w:val="0"/>
+          <w:numId w:val="5"/>
+        </w:numPr>
+        <w:tabs>
+          <w:tab w:val="left" w:pos="0"/>
+        </w:tabs>
+        <w:jc w:val="left"/>
+        <w:rPr>
+          <w:rFonts w:ascii="Arial" w:hAnsi="Arial" w:cs="Arial"/>
+        </w:rPr>
+      </w:pPr>
+      <w:r>
+        <w:rPr>
+          <w:rFonts w:ascii="Arial" w:hAnsi="Arial" w:cs="Arial"/>
+        </w:rPr>
+        <w:t>SL</w:t>
+      </w:r>
+      <w:r>
+        <w:rPr>
+          <w:rFonts w:ascii="Arial" w:hAnsi="Arial" w:cs="Arial"/>
+        </w:rPr>
+        <w:t>16</w:t>
+      </w:r>
+    </w:p>
+    <w:p>
+      <w:pPr>
+        <w:pStyle w:val="ListParagraph"/>
+        <w:numPr>
+          <w:ilvl w:val="1"/>
+          <w:numId w:val="5"/>
+        </w:numPr>
+        <w:tabs>
+          <w:tab w:val="left" w:pos="0"/>
+        </w:tabs>
+        <w:jc w:val="left"/>
+        <w:rPr>
+          <w:rFonts w:ascii="Arial" w:hAnsi="Arial" w:cs="Arial"/>
+        </w:rPr>
+      </w:pPr>
+      <w:r>
+        <w:rPr>
+          <w:rFonts w:ascii="Arial" w:hAnsi="Arial" w:cs="Arial"/>
+        </w:rPr>
+        <w:t>Sample representing</w:t>
+      </w:r>
+      <w:r>
+        <w:rPr>
+          <w:rFonts w:ascii="Arial" w:hAnsi="Arial" w:cs="Arial"/>
+          <w:i/>
+        </w:rPr>
+        <w:t xml:space="preserve"> </w:t>
+      </w:r>
+      <w:proofErr w:type="spellStart"/>
+      <w:r>
+        <w:rPr>
+          <w:rFonts w:ascii="Arial" w:hAnsi="Arial" w:cs="Arial"/>
+          <w:i/>
+        </w:rPr>
+        <w:t>Navicula</w:t>
+      </w:r>
+      <w:proofErr w:type="spellEnd"/>
+      <w:r>
+        <w:rPr>
+          <w:rFonts w:ascii="Arial" w:hAnsi="Arial" w:cs="Arial"/>
+        </w:rPr>
+        <w:t xml:space="preserve"> sp. SFP Fresh medium </w:t>
+      </w:r>
+      <w:proofErr w:type="gramStart"/>
+      <w:r>
+        <w:rPr>
+          <w:rFonts w:ascii="Arial" w:hAnsi="Arial" w:cs="Arial"/>
+        </w:rPr>
+        <w:t>culture,</w:t>
+      </w:r>
+      <w:proofErr w:type="gramEnd"/>
+      <w:r>
+        <w:rPr>
+          <w:rFonts w:ascii="Arial" w:hAnsi="Arial" w:cs="Arial"/>
+        </w:rPr>
+        <w:t xml:space="preserve"> Replicate A, on Day 8.</w:t>
+      </w:r>
+    </w:p>
+    <w:p>
+      <w:pPr>
+        <w:pStyle w:val="ListParagraph"/>
+        <w:numPr>
+          <w:ilvl w:val="0"/>
+          <w:numId w:val="5"/>
+        </w:numPr>
+        <w:tabs>
+          <w:tab w:val="left" w:pos="0"/>
+        </w:tabs>
+        <w:jc w:val="left"/>
+        <w:rPr>
+          <w:rFonts w:ascii="Arial" w:hAnsi="Arial" w:cs="Arial"/>
+        </w:rPr>
+      </w:pPr>
+      <w:r>
+        <w:rPr>
+          <w:rFonts w:ascii="Arial" w:hAnsi="Arial" w:cs="Arial"/>
+        </w:rPr>
+        <w:t>SL</w:t>
+      </w:r>
+      <w:r>
+        <w:rPr>
+          <w:rFonts w:ascii="Arial" w:hAnsi="Arial" w:cs="Arial"/>
+        </w:rPr>
+        <w:t>17</w:t>
+      </w:r>
+    </w:p>
+    <w:p>
+      <w:pPr>
+        <w:pStyle w:val="ListParagraph"/>
+        <w:numPr>
+          <w:ilvl w:val="1"/>
+          <w:numId w:val="5"/>
+        </w:numPr>
+        <w:tabs>
+          <w:tab w:val="left" w:pos="0"/>
+        </w:tabs>
+        <w:jc w:val="left"/>
+        <w:rPr>
+          <w:rFonts w:ascii="Arial" w:hAnsi="Arial" w:cs="Arial"/>
+        </w:rPr>
+      </w:pPr>
+      <w:r>
+        <w:rPr>
+          <w:rFonts w:ascii="Arial" w:hAnsi="Arial" w:cs="Arial"/>
+        </w:rPr>
+        <w:t>Sample representing</w:t>
+      </w:r>
+      <w:r>
+        <w:rPr>
+          <w:rFonts w:ascii="Arial" w:hAnsi="Arial" w:cs="Arial"/>
+          <w:i/>
+        </w:rPr>
+        <w:t xml:space="preserve"> </w:t>
+      </w:r>
+      <w:proofErr w:type="spellStart"/>
+      <w:r>
+        <w:rPr>
+          <w:rFonts w:ascii="Arial" w:hAnsi="Arial" w:cs="Arial"/>
+          <w:i/>
+        </w:rPr>
+        <w:t>Navicula</w:t>
+      </w:r>
+      <w:proofErr w:type="spellEnd"/>
+      <w:r>
+        <w:rPr>
+          <w:rFonts w:ascii="Arial" w:hAnsi="Arial" w:cs="Arial"/>
+        </w:rPr>
+        <w:t xml:space="preserve"> sp. SFP Fresh medium culture, Replicate B, on Day 8.</w:t>
+      </w:r>
+    </w:p>
+    <w:p>
+      <w:pPr>
+        <w:pStyle w:val="ListParagraph"/>
+        <w:numPr>
+          <w:ilvl w:val="0"/>
+          <w:numId w:val="5"/>
+        </w:numPr>
+        <w:tabs>
+          <w:tab w:val="left" w:pos="0"/>
+        </w:tabs>
+        <w:jc w:val="left"/>
+        <w:rPr>
+          <w:rFonts w:ascii="Arial" w:hAnsi="Arial" w:cs="Arial"/>
+        </w:rPr>
+      </w:pPr>
+      <w:r>
+        <w:rPr>
+          <w:rFonts w:ascii="Arial" w:hAnsi="Arial" w:cs="Arial"/>
+        </w:rPr>
+        <w:t>SL</w:t>
+      </w:r>
+      <w:r>
+        <w:rPr>
+          <w:rFonts w:ascii="Arial" w:hAnsi="Arial" w:cs="Arial"/>
+        </w:rPr>
+        <w:t>18</w:t>
+      </w:r>
+    </w:p>
+    <w:p>
+      <w:pPr>
+        <w:pStyle w:val="ListParagraph"/>
+        <w:numPr>
+          <w:ilvl w:val="1"/>
+          <w:numId w:val="5"/>
+        </w:numPr>
+        <w:tabs>
+          <w:tab w:val="left" w:pos="0"/>
+        </w:tabs>
+        <w:jc w:val="left"/>
+        <w:rPr>
+          <w:rFonts w:ascii="Arial" w:hAnsi="Arial" w:cs="Arial"/>
+        </w:rPr>
+      </w:pPr>
+      <w:r>
+        <w:rPr>
+          <w:rFonts w:ascii="Arial" w:hAnsi="Arial" w:cs="Arial"/>
+        </w:rPr>
+        <w:t>Sample representing</w:t>
+      </w:r>
+      <w:r>
+        <w:rPr>
+          <w:rFonts w:ascii="Arial" w:hAnsi="Arial" w:cs="Arial"/>
+          <w:i/>
+        </w:rPr>
+        <w:t xml:space="preserve"> </w:t>
+      </w:r>
+      <w:proofErr w:type="spellStart"/>
+      <w:r>
+        <w:rPr>
+          <w:rFonts w:ascii="Arial" w:hAnsi="Arial" w:cs="Arial"/>
+          <w:i/>
+        </w:rPr>
+        <w:t>Navicula</w:t>
+      </w:r>
+      <w:proofErr w:type="spellEnd"/>
+      <w:r>
+        <w:rPr>
+          <w:rFonts w:ascii="Arial" w:hAnsi="Arial" w:cs="Arial"/>
+        </w:rPr>
+        <w:t xml:space="preserve"> sp. SFP Fresh medium culture, Replicate C, on Day 8.</w:t>
+      </w:r>
+    </w:p>
+    <w:p>
+      <w:pPr>
+        <w:pStyle w:val="ListParagraph"/>
+        <w:numPr>
+          <w:ilvl w:val="0"/>
+          <w:numId w:val="5"/>
+        </w:numPr>
+        <w:tabs>
+          <w:tab w:val="left" w:pos="0"/>
+        </w:tabs>
+        <w:jc w:val="left"/>
+        <w:rPr>
+          <w:rFonts w:ascii="Arial" w:hAnsi="Arial" w:cs="Arial"/>
+        </w:rPr>
+      </w:pPr>
+      <w:r>
+        <w:rPr>
+          <w:rFonts w:ascii="Arial" w:hAnsi="Arial" w:cs="Arial"/>
+        </w:rPr>
+        <w:t>SL</w:t>
+      </w:r>
+      <w:r>
+        <w:rPr>
+          <w:rFonts w:ascii="Arial" w:hAnsi="Arial" w:cs="Arial"/>
+        </w:rPr>
+        <w:t>19</w:t>
+      </w:r>
+    </w:p>
+    <w:p>
+      <w:pPr>
+        <w:pStyle w:val="ListParagraph"/>
+        <w:numPr>
+          <w:ilvl w:val="1"/>
+          <w:numId w:val="5"/>
+        </w:numPr>
+        <w:tabs>
+          <w:tab w:val="left" w:pos="0"/>
+        </w:tabs>
+        <w:jc w:val="left"/>
+        <w:rPr>
+          <w:rFonts w:ascii="Arial" w:hAnsi="Arial" w:cs="Arial"/>
+        </w:rPr>
+      </w:pPr>
+      <w:r>
+        <w:rPr>
+          <w:rFonts w:ascii="Arial" w:hAnsi="Arial" w:cs="Arial"/>
+        </w:rPr>
+        <w:t>Sample representing</w:t>
+      </w:r>
+      <w:r>
+        <w:rPr>
+          <w:rFonts w:ascii="Arial" w:hAnsi="Arial" w:cs="Arial"/>
+          <w:i/>
+        </w:rPr>
+        <w:t xml:space="preserve"> </w:t>
+      </w:r>
+      <w:proofErr w:type="spellStart"/>
+      <w:r>
+        <w:rPr>
+          <w:rFonts w:ascii="Arial" w:hAnsi="Arial" w:cs="Arial"/>
+          <w:i/>
+        </w:rPr>
+        <w:t>Navicula</w:t>
+      </w:r>
+      <w:proofErr w:type="spellEnd"/>
+      <w:r>
+        <w:rPr>
+          <w:rFonts w:ascii="Arial" w:hAnsi="Arial" w:cs="Arial"/>
+        </w:rPr>
+        <w:t xml:space="preserve"> sp. SFP Reused medium culture, Replicate D, on Day 8.</w:t>
+      </w:r>
+    </w:p>
+    <w:p>
+      <w:pPr>
+        <w:pStyle w:val="ListParagraph"/>
+        <w:numPr>
+          <w:ilvl w:val="0"/>
+          <w:numId w:val="5"/>
+        </w:numPr>
+        <w:tabs>
+          <w:tab w:val="left" w:pos="0"/>
+        </w:tabs>
+        <w:jc w:val="left"/>
+        <w:rPr>
+          <w:rFonts w:ascii="Arial" w:hAnsi="Arial" w:cs="Arial"/>
+        </w:rPr>
+      </w:pPr>
+      <w:r>
+        <w:rPr>
+          <w:rFonts w:ascii="Arial" w:hAnsi="Arial" w:cs="Arial"/>
+        </w:rPr>
+        <w:t>SL</w:t>
+      </w:r>
+      <w:r>
+        <w:rPr>
+          <w:rFonts w:ascii="Arial" w:hAnsi="Arial" w:cs="Arial"/>
+        </w:rPr>
+        <w:t>20</w:t>
+      </w:r>
+    </w:p>
+    <w:p>
+      <w:pPr>
+        <w:pStyle w:val="ListParagraph"/>
+        <w:numPr>
+          <w:ilvl w:val="1"/>
+          <w:numId w:val="5"/>
+        </w:numPr>
+        <w:tabs>
+          <w:tab w:val="left" w:pos="0"/>
+        </w:tabs>
+        <w:jc w:val="left"/>
+        <w:rPr>
+          <w:rFonts w:ascii="Arial" w:hAnsi="Arial" w:cs="Arial"/>
+        </w:rPr>
+      </w:pPr>
+      <w:r>
+        <w:rPr>
+          <w:rFonts w:ascii="Arial" w:hAnsi="Arial" w:cs="Arial"/>
+        </w:rPr>
+        <w:t>Sample representing</w:t>
+      </w:r>
+      <w:r>
+        <w:rPr>
+          <w:rFonts w:ascii="Arial" w:hAnsi="Arial" w:cs="Arial"/>
+          <w:i/>
+        </w:rPr>
+        <w:t xml:space="preserve"> </w:t>
+      </w:r>
+      <w:proofErr w:type="spellStart"/>
+      <w:r>
+        <w:rPr>
+          <w:rFonts w:ascii="Arial" w:hAnsi="Arial" w:cs="Arial"/>
+          <w:i/>
+        </w:rPr>
+        <w:t>Navicula</w:t>
+      </w:r>
+      <w:proofErr w:type="spellEnd"/>
+      <w:r>
+        <w:rPr>
+          <w:rFonts w:ascii="Arial" w:hAnsi="Arial" w:cs="Arial"/>
+        </w:rPr>
+        <w:t xml:space="preserve"> sp. SFP Reused medium culture, Replicate E, on Day 8.</w:t>
+      </w:r>
+    </w:p>
+    <w:p>
+      <w:pPr>
+        <w:pStyle w:val="ListParagraph"/>
+        <w:numPr>
+          <w:ilvl w:val="0"/>
+          <w:numId w:val="5"/>
+        </w:numPr>
+        <w:tabs>
+          <w:tab w:val="left" w:pos="0"/>
+        </w:tabs>
+        <w:jc w:val="left"/>
+        <w:rPr>
+          <w:rFonts w:ascii="Arial" w:hAnsi="Arial" w:cs="Arial"/>
+        </w:rPr>
+      </w:pPr>
+      <w:r>
+        <w:rPr>
+          <w:rFonts w:ascii="Arial" w:hAnsi="Arial" w:cs="Arial"/>
+        </w:rPr>
+        <w:t>SL</w:t>
+      </w:r>
+      <w:r>
+        <w:rPr>
+          <w:rFonts w:ascii="Arial" w:hAnsi="Arial" w:cs="Arial"/>
+        </w:rPr>
+        <w:t>21</w:t>
+      </w:r>
+    </w:p>
+    <w:p>
+      <w:pPr>
+        <w:pStyle w:val="ListParagraph"/>
+        <w:numPr>
+          <w:ilvl w:val="1"/>
+          <w:numId w:val="5"/>
+        </w:numPr>
+        <w:tabs>
+          <w:tab w:val="left" w:pos="0"/>
+        </w:tabs>
+        <w:jc w:val="left"/>
+        <w:rPr>
+          <w:rFonts w:ascii="Arial" w:hAnsi="Arial" w:cs="Arial"/>
+        </w:rPr>
+      </w:pPr>
+      <w:r>
+        <w:rPr>
+          <w:rFonts w:ascii="Arial" w:hAnsi="Arial" w:cs="Arial"/>
+        </w:rPr>
+        <w:t>Sample representing</w:t>
+      </w:r>
+      <w:r>
+        <w:rPr>
+          <w:rFonts w:ascii="Arial" w:hAnsi="Arial" w:cs="Arial"/>
+          <w:i/>
+        </w:rPr>
+        <w:t xml:space="preserve"> </w:t>
+      </w:r>
+      <w:proofErr w:type="spellStart"/>
+      <w:r>
+        <w:rPr>
+          <w:rFonts w:ascii="Arial" w:hAnsi="Arial" w:cs="Arial"/>
+          <w:i/>
+        </w:rPr>
+        <w:t>Navicula</w:t>
+      </w:r>
+      <w:proofErr w:type="spellEnd"/>
+      <w:r>
+        <w:rPr>
+          <w:rFonts w:ascii="Arial" w:hAnsi="Arial" w:cs="Arial"/>
+        </w:rPr>
+        <w:t xml:space="preserve"> sp. SFP Reused medium culture, Replicate F, on Day 8.</w:t>
+      </w:r>
+    </w:p>
+    <w:p>
+      <w:pPr>
+        <w:tabs>
+          <w:tab w:val="left" w:pos="0"/>
+        </w:tabs>
+        <w:jc w:val="left"/>
+        <w:rPr>
+          <w:rFonts w:ascii="Arial" w:hAnsi="Arial" w:cs="Arial"/>
+          <w:b/>
+        </w:rPr>
+      </w:pPr>
+    </w:p>
+    <w:p>
+      <w:pPr>
+        <w:tabs>
+          <w:tab w:val="left" w:pos="0"/>
+        </w:tabs>
+        <w:jc w:val="left"/>
+        <w:rPr>
+          <w:rFonts w:ascii="Arial" w:hAnsi="Arial" w:cs="Arial"/>
+          <w:b/>
+        </w:rPr>
+      </w:pPr>
+    </w:p>
+    <w:p>
+      <w:pPr>
+        <w:tabs>
+          <w:tab w:val="left" w:pos="0"/>
+        </w:tabs>
+        <w:jc w:val="left"/>
+        <w:rPr>
+          <w:rFonts w:ascii="Arial" w:hAnsi="Arial" w:cs="Arial"/>
+          <w:b/>
+        </w:rPr>
+      </w:pPr>
+    </w:p>
+    <w:p>
+      <w:pPr>
+        <w:tabs>
+          <w:tab w:val="left" w:pos="0"/>
+        </w:tabs>
+        <w:jc w:val="left"/>
+        <w:rPr>
+          <w:rFonts w:ascii="Arial" w:hAnsi="Arial" w:cs="Arial"/>
+          <w:b/>
+        </w:rPr>
+      </w:pPr>
+      <w:r>
+        <w:rPr>
+          <w:rFonts w:ascii="Arial" w:hAnsi="Arial" w:cs="Arial"/>
+          <w:b/>
+        </w:rPr>
+        <w:t>Data</w:t>
+      </w:r>
+      <w:r>
+        <w:rPr>
+          <w:rFonts w:ascii="Arial" w:hAnsi="Arial" w:cs="Arial"/>
+          <w:b/>
+        </w:rPr>
+        <w:t>7</w:t>
+      </w:r>
+      <w:r>
+        <w:rPr>
+          <w:rFonts w:ascii="Arial" w:hAnsi="Arial" w:cs="Arial"/>
+          <w:b/>
+        </w:rPr>
+        <w:t>_Pathways</w:t>
+      </w:r>
+      <w:r>
+        <w:rPr>
+          <w:rFonts w:ascii="Arial" w:hAnsi="Arial" w:cs="Arial"/>
+          <w:b/>
+        </w:rPr>
+        <w:t>_noSpiro</w:t>
+      </w:r>
+      <w:r>
+        <w:rPr>
+          <w:rFonts w:ascii="Arial" w:hAnsi="Arial" w:cs="Arial"/>
+          <w:b/>
+        </w:rPr>
+        <w:t>.tsv</w:t>
+      </w:r>
+    </w:p>
+    <w:p>
+      <w:pPr>
+        <w:tabs>
+          <w:tab w:val="left" w:pos="0"/>
+        </w:tabs>
+        <w:jc w:val="left"/>
+        <w:rPr>
+          <w:rFonts w:ascii="Arial" w:hAnsi="Arial" w:cs="Arial"/>
+        </w:rPr>
+      </w:pPr>
+    </w:p>
+    <w:p>
+      <w:pPr>
+        <w:tabs>
+          <w:tab w:val="left" w:pos="0"/>
+        </w:tabs>
+        <w:jc w:val="left"/>
+        <w:rPr>
+          <w:rFonts w:ascii="Arial" w:hAnsi="Arial" w:cs="Arial"/>
+        </w:rPr>
+      </w:pPr>
+      <w:r>
+        <w:rPr>
+          <w:rFonts w:ascii="Arial" w:hAnsi="Arial" w:cs="Arial"/>
+        </w:rPr>
+        <w:t xml:space="preserve">Same as </w:t>
+      </w:r>
+      <w:r>
+        <w:rPr>
+          <w:rFonts w:ascii="Arial" w:hAnsi="Arial" w:cs="Arial"/>
+        </w:rPr>
+        <w:t>Data6_Pathways.tsv</w:t>
+      </w:r>
+      <w:r>
+        <w:rPr>
+          <w:rFonts w:ascii="Arial" w:hAnsi="Arial" w:cs="Arial"/>
+        </w:rPr>
+        <w:t xml:space="preserve">, </w:t>
+      </w:r>
+      <w:r>
+        <w:rPr>
+          <w:rFonts w:ascii="Arial" w:hAnsi="Arial" w:cs="Arial"/>
+        </w:rPr>
+        <w:t xml:space="preserve">except all OTUs within the family </w:t>
+      </w:r>
+      <w:proofErr w:type="spellStart"/>
+      <w:r>
+        <w:rPr>
+          <w:rFonts w:ascii="Arial" w:hAnsi="Arial" w:cs="Arial"/>
+        </w:rPr>
+        <w:t>Spirochaetacaceae</w:t>
+      </w:r>
+      <w:proofErr w:type="spellEnd"/>
+      <w:r>
+        <w:rPr>
+          <w:rFonts w:ascii="Arial" w:hAnsi="Arial" w:cs="Arial"/>
+        </w:rPr>
+        <w:t xml:space="preserve"> (OTUs 16 and 27) were removed prior to </w:t>
+      </w:r>
+      <w:r>
+        <w:rPr>
+          <w:rFonts w:ascii="Arial" w:hAnsi="Arial" w:cs="Arial"/>
+        </w:rPr>
+        <w:t>performing PICRUSt2 analyses for predicted metabolic pathways</w:t>
+      </w:r>
+      <w:r>
+        <w:rPr>
+          <w:rFonts w:ascii="Arial" w:hAnsi="Arial" w:cs="Arial"/>
+        </w:rPr>
+        <w:t>.</w:t>
+      </w:r>
+    </w:p>
+    <w:p>
+      <w:pPr>
+        <w:tabs>
+          <w:tab w:val="left" w:pos="0"/>
+        </w:tabs>
+        <w:jc w:val="left"/>
+        <w:rPr>
+          <w:rFonts w:ascii="Arial" w:hAnsi="Arial" w:cs="Arial"/>
+        </w:rPr>
+      </w:pPr>
+    </w:p>
+    <w:p>
+      <w:pPr>
+        <w:tabs>
+          <w:tab w:val="left" w:pos="0"/>
+        </w:tabs>
+        <w:jc w:val="left"/>
+        <w:rPr>
+          <w:rFonts w:ascii="Arial" w:hAnsi="Arial" w:cs="Arial"/>
+        </w:rPr>
+      </w:pPr>
+    </w:p>
+    <w:p>
+      <w:pPr>
+        <w:tabs>
+          <w:tab w:val="left" w:pos="0"/>
+        </w:tabs>
+        <w:jc w:val="left"/>
+        <w:rPr>
+          <w:rFonts w:ascii="Arial" w:hAnsi="Arial" w:cs="Arial"/>
+        </w:rPr>
+      </w:pPr>
+    </w:p>
+    <w:p>
+      <w:pPr>
+        <w:tabs>
+          <w:tab w:val="left" w:pos="0"/>
+        </w:tabs>
+        <w:jc w:val="left"/>
+        <w:rPr>
+          <w:rFonts w:ascii="Arial" w:hAnsi="Arial" w:cs="Arial"/>
+        </w:rPr>
+      </w:pPr>
+    </w:p>
+    <w:p>
+      <w:pPr>
+        <w:tabs>
+          <w:tab w:val="left" w:pos="0"/>
+        </w:tabs>
+        <w:jc w:val="left"/>
+        <w:rPr>
+          <w:rFonts w:ascii="Arial" w:hAnsi="Arial" w:cs="Arial"/>
+        </w:rPr>
+      </w:pPr>
+    </w:p>
+    <w:p>
+      <w:pPr>
+        <w:tabs>
+          <w:tab w:val="left" w:pos="0"/>
+        </w:tabs>
+        <w:jc w:val="left"/>
+        <w:rPr>
+          <w:rFonts w:ascii="Arial" w:hAnsi="Arial" w:cs="Arial"/>
+        </w:rPr>
+      </w:pPr>
+    </w:p>
+    <w:p>
+      <w:pPr>
+        <w:tabs>
+          <w:tab w:val="left" w:pos="0"/>
+        </w:tabs>
+        <w:jc w:val="left"/>
+        <w:rPr>
+          <w:rFonts w:ascii="Arial" w:hAnsi="Arial" w:cs="Arial"/>
+        </w:rPr>
+      </w:pPr>
+    </w:p>
+    <w:p>
+      <w:pPr>
+        <w:tabs>
+          <w:tab w:val="left" w:pos="0"/>
+        </w:tabs>
+        <w:jc w:val="left"/>
+        <w:rPr>
+          <w:rFonts w:ascii="Arial" w:hAnsi="Arial" w:cs="Arial"/>
+        </w:rPr>
+      </w:pPr>
       <w:bookmarkStart w:id="0" w:name="_GoBack"/>
       <w:bookmarkEnd w:id="0"/>
     </w:p>
     <w:p>
       <w:pPr>
-        <w:pStyle w:val="ListParagraph"/>
-        <w:numPr>
-          <w:ilvl w:val="0"/>
-          <w:numId w:val="5"/>
-        </w:numPr>
-        <w:tabs>
-          <w:tab w:val="left" w:pos="0"/>
-        </w:tabs>
-        <w:jc w:val="left"/>
-        <w:rPr>
-          <w:rFonts w:ascii="Arial" w:hAnsi="Arial" w:cs="Arial"/>
-        </w:rPr>
-      </w:pPr>
-      <w:r>
-        <w:rPr>
-          <w:rFonts w:ascii="Arial" w:hAnsi="Arial" w:cs="Arial"/>
-        </w:rPr>
-        <w:t>SL1</w:t>
-      </w:r>
-    </w:p>
-    <w:p>
-      <w:pPr>
-        <w:pStyle w:val="ListParagraph"/>
-        <w:numPr>
-          <w:ilvl w:val="1"/>
-          <w:numId w:val="5"/>
-        </w:numPr>
-        <w:tabs>
-          <w:tab w:val="left" w:pos="0"/>
-        </w:tabs>
-        <w:jc w:val="left"/>
-        <w:rPr>
-          <w:rFonts w:ascii="Arial" w:hAnsi="Arial" w:cs="Arial"/>
-        </w:rPr>
-      </w:pPr>
-      <w:r>
-        <w:rPr>
-          <w:rFonts w:ascii="Arial" w:hAnsi="Arial" w:cs="Arial"/>
-        </w:rPr>
-        <w:t xml:space="preserve">Sample representing </w:t>
-      </w:r>
-      <w:r>
-        <w:rPr>
-          <w:rFonts w:ascii="Arial" w:hAnsi="Arial" w:cs="Arial"/>
-          <w:i/>
-        </w:rPr>
-        <w:t>Staurosira</w:t>
-      </w:r>
-      <w:r>
-        <w:rPr>
-          <w:rFonts w:ascii="Arial" w:hAnsi="Arial" w:cs="Arial"/>
-        </w:rPr>
-        <w:t xml:space="preserve"> sp. C323 inoculum culture on Day 0.</w:t>
-      </w:r>
-    </w:p>
-    <w:p>
-      <w:pPr>
-        <w:pStyle w:val="ListParagraph"/>
-        <w:numPr>
-          <w:ilvl w:val="0"/>
-          <w:numId w:val="5"/>
-        </w:numPr>
-        <w:tabs>
-          <w:tab w:val="left" w:pos="0"/>
-        </w:tabs>
-        <w:jc w:val="left"/>
-        <w:rPr>
-          <w:rFonts w:ascii="Arial" w:hAnsi="Arial" w:cs="Arial"/>
-        </w:rPr>
-      </w:pPr>
-      <w:r>
-        <w:rPr>
-          <w:rFonts w:ascii="Arial" w:hAnsi="Arial" w:cs="Arial"/>
-        </w:rPr>
-        <w:t>SL2</w:t>
-      </w:r>
-    </w:p>
-    <w:p>
-      <w:pPr>
-        <w:pStyle w:val="ListParagraph"/>
-        <w:numPr>
-          <w:ilvl w:val="1"/>
-          <w:numId w:val="5"/>
-        </w:numPr>
-        <w:tabs>
-          <w:tab w:val="left" w:pos="0"/>
-        </w:tabs>
-        <w:jc w:val="left"/>
-        <w:rPr>
-          <w:rFonts w:ascii="Arial" w:hAnsi="Arial" w:cs="Arial"/>
-        </w:rPr>
-      </w:pPr>
-      <w:r>
-        <w:rPr>
-          <w:rFonts w:ascii="Arial" w:hAnsi="Arial" w:cs="Arial"/>
-        </w:rPr>
-        <w:t>Sample representing</w:t>
-      </w:r>
-      <w:r>
-        <w:rPr>
-          <w:rFonts w:ascii="Arial" w:hAnsi="Arial" w:cs="Arial"/>
-          <w:i/>
-        </w:rPr>
-        <w:t xml:space="preserve"> </w:t>
-      </w:r>
-      <w:r>
-        <w:rPr>
-          <w:rFonts w:ascii="Arial" w:hAnsi="Arial" w:cs="Arial"/>
-          <w:i/>
-        </w:rPr>
-        <w:t>Staurosira</w:t>
-      </w:r>
-      <w:r>
-        <w:rPr>
-          <w:rFonts w:ascii="Arial" w:hAnsi="Arial" w:cs="Arial"/>
-        </w:rPr>
-        <w:t xml:space="preserve"> sp. C323 Fresh medium culture, Replicate A, on Day 8.</w:t>
-      </w:r>
-    </w:p>
-    <w:p>
-      <w:pPr>
-        <w:pStyle w:val="ListParagraph"/>
-        <w:numPr>
-          <w:ilvl w:val="0"/>
-          <w:numId w:val="5"/>
-        </w:numPr>
-        <w:tabs>
-          <w:tab w:val="left" w:pos="0"/>
-        </w:tabs>
-        <w:jc w:val="left"/>
-        <w:rPr>
-          <w:rFonts w:ascii="Arial" w:hAnsi="Arial" w:cs="Arial"/>
-        </w:rPr>
-      </w:pPr>
-      <w:r>
-        <w:rPr>
-          <w:rFonts w:ascii="Arial" w:hAnsi="Arial" w:cs="Arial"/>
-        </w:rPr>
-        <w:t>SL3</w:t>
-      </w:r>
-    </w:p>
-    <w:p>
-      <w:pPr>
-        <w:pStyle w:val="ListParagraph"/>
-        <w:numPr>
-          <w:ilvl w:val="1"/>
-          <w:numId w:val="5"/>
-        </w:numPr>
-        <w:tabs>
-          <w:tab w:val="left" w:pos="0"/>
-        </w:tabs>
-        <w:jc w:val="left"/>
-        <w:rPr>
-          <w:rFonts w:ascii="Arial" w:hAnsi="Arial" w:cs="Arial"/>
-        </w:rPr>
-      </w:pPr>
-      <w:r>
-        <w:rPr>
-          <w:rFonts w:ascii="Arial" w:hAnsi="Arial" w:cs="Arial"/>
-        </w:rPr>
-        <w:t>Sample representing</w:t>
-      </w:r>
-      <w:r>
-        <w:rPr>
-          <w:rFonts w:ascii="Arial" w:hAnsi="Arial" w:cs="Arial"/>
-          <w:i/>
-        </w:rPr>
-        <w:t xml:space="preserve"> </w:t>
-      </w:r>
-      <w:r>
-        <w:rPr>
-          <w:rFonts w:ascii="Arial" w:hAnsi="Arial" w:cs="Arial"/>
-          <w:i/>
-        </w:rPr>
-        <w:t>Staurosira</w:t>
-      </w:r>
-      <w:r>
-        <w:rPr>
-          <w:rFonts w:ascii="Arial" w:hAnsi="Arial" w:cs="Arial"/>
-        </w:rPr>
-        <w:t xml:space="preserve"> sp. C323 Fresh medium culture, Replicate B, on Day 8.</w:t>
-      </w:r>
-    </w:p>
-    <w:p>
-      <w:pPr>
-        <w:pStyle w:val="ListParagraph"/>
-        <w:numPr>
-          <w:ilvl w:val="0"/>
-          <w:numId w:val="5"/>
-        </w:numPr>
-        <w:tabs>
-          <w:tab w:val="left" w:pos="0"/>
-        </w:tabs>
-        <w:jc w:val="left"/>
-        <w:rPr>
-          <w:rFonts w:ascii="Arial" w:hAnsi="Arial" w:cs="Arial"/>
-        </w:rPr>
-      </w:pPr>
-      <w:r>
-        <w:rPr>
-          <w:rFonts w:ascii="Arial" w:hAnsi="Arial" w:cs="Arial"/>
-        </w:rPr>
-        <w:t>SL4</w:t>
-      </w:r>
-    </w:p>
-    <w:p>
-      <w:pPr>
-        <w:pStyle w:val="ListParagraph"/>
-        <w:numPr>
-          <w:ilvl w:val="1"/>
-          <w:numId w:val="5"/>
-        </w:numPr>
-        <w:tabs>
-          <w:tab w:val="left" w:pos="0"/>
-        </w:tabs>
-        <w:jc w:val="left"/>
-        <w:rPr>
-          <w:rFonts w:ascii="Arial" w:hAnsi="Arial" w:cs="Arial"/>
-        </w:rPr>
-      </w:pPr>
-      <w:r>
-        <w:rPr>
-          <w:rFonts w:ascii="Arial" w:hAnsi="Arial" w:cs="Arial"/>
-        </w:rPr>
-        <w:t>Sample representing</w:t>
-      </w:r>
-      <w:r>
-        <w:rPr>
-          <w:rFonts w:ascii="Arial" w:hAnsi="Arial" w:cs="Arial"/>
-          <w:i/>
-        </w:rPr>
-        <w:t xml:space="preserve"> </w:t>
-      </w:r>
-      <w:r>
-        <w:rPr>
-          <w:rFonts w:ascii="Arial" w:hAnsi="Arial" w:cs="Arial"/>
-          <w:i/>
-        </w:rPr>
-        <w:t>Staurosira</w:t>
-      </w:r>
-      <w:r>
-        <w:rPr>
-          <w:rFonts w:ascii="Arial" w:hAnsi="Arial" w:cs="Arial"/>
-        </w:rPr>
-        <w:t xml:space="preserve"> sp. C323 Fresh medium culture, Replicate C, on Day 8.</w:t>
-      </w:r>
-    </w:p>
-    <w:p>
-      <w:pPr>
-        <w:pStyle w:val="ListParagraph"/>
-        <w:numPr>
-          <w:ilvl w:val="0"/>
-          <w:numId w:val="5"/>
-        </w:numPr>
-        <w:tabs>
-          <w:tab w:val="left" w:pos="0"/>
-        </w:tabs>
-        <w:jc w:val="left"/>
-        <w:rPr>
-          <w:rFonts w:ascii="Arial" w:hAnsi="Arial" w:cs="Arial"/>
-        </w:rPr>
-      </w:pPr>
-      <w:r>
-        <w:rPr>
-          <w:rFonts w:ascii="Arial" w:hAnsi="Arial" w:cs="Arial"/>
-        </w:rPr>
-        <w:t>SL5</w:t>
-      </w:r>
-    </w:p>
-    <w:p>
-      <w:pPr>
-        <w:pStyle w:val="ListParagraph"/>
-        <w:numPr>
-          <w:ilvl w:val="1"/>
-          <w:numId w:val="5"/>
-        </w:numPr>
-        <w:tabs>
-          <w:tab w:val="left" w:pos="0"/>
-        </w:tabs>
-        <w:jc w:val="left"/>
-        <w:rPr>
-          <w:rFonts w:ascii="Arial" w:hAnsi="Arial" w:cs="Arial"/>
-        </w:rPr>
-      </w:pPr>
-      <w:r>
-        <w:rPr>
-          <w:rFonts w:ascii="Arial" w:hAnsi="Arial" w:cs="Arial"/>
-        </w:rPr>
-        <w:t>Sample representing</w:t>
-      </w:r>
-      <w:r>
-        <w:rPr>
-          <w:rFonts w:ascii="Arial" w:hAnsi="Arial" w:cs="Arial"/>
-          <w:i/>
-        </w:rPr>
-        <w:t xml:space="preserve"> </w:t>
-      </w:r>
-      <w:r>
-        <w:rPr>
-          <w:rFonts w:ascii="Arial" w:hAnsi="Arial" w:cs="Arial"/>
-          <w:i/>
-        </w:rPr>
-        <w:t>Staurosira</w:t>
-      </w:r>
-      <w:r>
-        <w:rPr>
-          <w:rFonts w:ascii="Arial" w:hAnsi="Arial" w:cs="Arial"/>
-        </w:rPr>
-        <w:t xml:space="preserve"> sp. C323 Reused medium culture, Replicate D, on Day 8.</w:t>
-      </w:r>
-    </w:p>
-    <w:p>
-      <w:pPr>
-        <w:pStyle w:val="ListParagraph"/>
-        <w:numPr>
-          <w:ilvl w:val="0"/>
-          <w:numId w:val="5"/>
-        </w:numPr>
-        <w:tabs>
-          <w:tab w:val="left" w:pos="0"/>
-        </w:tabs>
-        <w:jc w:val="left"/>
-        <w:rPr>
-          <w:rFonts w:ascii="Arial" w:hAnsi="Arial" w:cs="Arial"/>
-        </w:rPr>
-      </w:pPr>
-      <w:r>
-        <w:rPr>
-          <w:rFonts w:ascii="Arial" w:hAnsi="Arial" w:cs="Arial"/>
-        </w:rPr>
-        <w:t>SL6</w:t>
-      </w:r>
-    </w:p>
-    <w:p>
-      <w:pPr>
-        <w:pStyle w:val="ListParagraph"/>
-        <w:numPr>
-          <w:ilvl w:val="1"/>
-          <w:numId w:val="5"/>
-        </w:numPr>
-        <w:tabs>
-          <w:tab w:val="left" w:pos="0"/>
-        </w:tabs>
-        <w:jc w:val="left"/>
-        <w:rPr>
-          <w:rFonts w:ascii="Arial" w:hAnsi="Arial" w:cs="Arial"/>
-        </w:rPr>
-      </w:pPr>
-      <w:r>
-        <w:rPr>
-          <w:rFonts w:ascii="Arial" w:hAnsi="Arial" w:cs="Arial"/>
-        </w:rPr>
-        <w:t>Sample representing</w:t>
-      </w:r>
-      <w:r>
-        <w:rPr>
-          <w:rFonts w:ascii="Arial" w:hAnsi="Arial" w:cs="Arial"/>
-          <w:i/>
-        </w:rPr>
-        <w:t xml:space="preserve"> </w:t>
-      </w:r>
-      <w:r>
-        <w:rPr>
-          <w:rFonts w:ascii="Arial" w:hAnsi="Arial" w:cs="Arial"/>
-          <w:i/>
-        </w:rPr>
-        <w:t>Staurosira</w:t>
-      </w:r>
-      <w:r>
-        <w:rPr>
-          <w:rFonts w:ascii="Arial" w:hAnsi="Arial" w:cs="Arial"/>
-        </w:rPr>
-        <w:t xml:space="preserve"> sp. C323 Reused medium culture, Replicate E, on Day 8.</w:t>
-      </w:r>
-    </w:p>
-    <w:p>
-      <w:pPr>
-        <w:pStyle w:val="ListParagraph"/>
-        <w:numPr>
-          <w:ilvl w:val="0"/>
-          <w:numId w:val="5"/>
-        </w:numPr>
-        <w:tabs>
-          <w:tab w:val="left" w:pos="0"/>
-        </w:tabs>
-        <w:jc w:val="left"/>
-        <w:rPr>
-          <w:rFonts w:ascii="Arial" w:hAnsi="Arial" w:cs="Arial"/>
-        </w:rPr>
-      </w:pPr>
-      <w:r>
-        <w:rPr>
-          <w:rFonts w:ascii="Arial" w:hAnsi="Arial" w:cs="Arial"/>
-        </w:rPr>
-        <w:t>SL7</w:t>
-      </w:r>
-    </w:p>
-    <w:p>
-      <w:pPr>
-        <w:pStyle w:val="ListParagraph"/>
-        <w:numPr>
-          <w:ilvl w:val="1"/>
-          <w:numId w:val="5"/>
-        </w:numPr>
-        <w:tabs>
-          <w:tab w:val="left" w:pos="0"/>
-        </w:tabs>
-        <w:jc w:val="left"/>
-        <w:rPr>
-          <w:rFonts w:ascii="Arial" w:hAnsi="Arial" w:cs="Arial"/>
-        </w:rPr>
-      </w:pPr>
-      <w:r>
-        <w:rPr>
-          <w:rFonts w:ascii="Arial" w:hAnsi="Arial" w:cs="Arial"/>
-        </w:rPr>
-        <w:t>Sample representing</w:t>
-      </w:r>
-      <w:r>
-        <w:rPr>
-          <w:rFonts w:ascii="Arial" w:hAnsi="Arial" w:cs="Arial"/>
-          <w:i/>
-        </w:rPr>
-        <w:t xml:space="preserve"> </w:t>
-      </w:r>
-      <w:r>
-        <w:rPr>
-          <w:rFonts w:ascii="Arial" w:hAnsi="Arial" w:cs="Arial"/>
-          <w:i/>
-        </w:rPr>
-        <w:t>Staurosira</w:t>
-      </w:r>
-      <w:r>
-        <w:rPr>
-          <w:rFonts w:ascii="Arial" w:hAnsi="Arial" w:cs="Arial"/>
-        </w:rPr>
-        <w:t xml:space="preserve"> sp. C323 Reused medium culture, Replicate F, on Day 8.</w:t>
-      </w:r>
-    </w:p>
-    <w:p>
-      <w:pPr>
-        <w:pStyle w:val="ListParagraph"/>
-        <w:numPr>
-          <w:ilvl w:val="0"/>
-          <w:numId w:val="5"/>
-        </w:numPr>
-        <w:tabs>
-          <w:tab w:val="left" w:pos="0"/>
-        </w:tabs>
-        <w:jc w:val="left"/>
-        <w:rPr>
-          <w:rFonts w:ascii="Arial" w:hAnsi="Arial" w:cs="Arial"/>
-        </w:rPr>
-      </w:pPr>
-      <w:r>
-        <w:rPr>
-          <w:rFonts w:ascii="Arial" w:hAnsi="Arial" w:cs="Arial"/>
-        </w:rPr>
-        <w:t>SL8</w:t>
-      </w:r>
-    </w:p>
-    <w:p>
-      <w:pPr>
-        <w:pStyle w:val="ListParagraph"/>
-        <w:numPr>
-          <w:ilvl w:val="1"/>
-          <w:numId w:val="5"/>
-        </w:numPr>
-        <w:tabs>
-          <w:tab w:val="left" w:pos="0"/>
-        </w:tabs>
-        <w:jc w:val="left"/>
-        <w:rPr>
-          <w:rFonts w:ascii="Arial" w:hAnsi="Arial" w:cs="Arial"/>
-        </w:rPr>
-      </w:pPr>
-      <w:r>
-        <w:rPr>
-          <w:rFonts w:ascii="Arial" w:hAnsi="Arial" w:cs="Arial"/>
-        </w:rPr>
-        <w:t>Sample representing</w:t>
-      </w:r>
-      <w:r>
-        <w:rPr>
-          <w:rFonts w:ascii="Arial" w:hAnsi="Arial" w:cs="Arial"/>
-          <w:i/>
-        </w:rPr>
-        <w:t xml:space="preserve"> Chlorella</w:t>
-      </w:r>
-      <w:r>
-        <w:rPr>
-          <w:rFonts w:ascii="Arial" w:hAnsi="Arial" w:cs="Arial"/>
-        </w:rPr>
-        <w:t xml:space="preserve"> sp. D046 </w:t>
-      </w:r>
-      <w:r>
-        <w:rPr>
-          <w:rFonts w:ascii="Arial" w:hAnsi="Arial" w:cs="Arial"/>
-        </w:rPr>
-        <w:t>inoculum culture on Day 0.</w:t>
-      </w:r>
-    </w:p>
-    <w:p>
-      <w:pPr>
-        <w:pStyle w:val="ListParagraph"/>
-        <w:numPr>
-          <w:ilvl w:val="0"/>
-          <w:numId w:val="5"/>
-        </w:numPr>
-        <w:tabs>
-          <w:tab w:val="left" w:pos="0"/>
-        </w:tabs>
-        <w:jc w:val="left"/>
-        <w:rPr>
-          <w:rFonts w:ascii="Arial" w:hAnsi="Arial" w:cs="Arial"/>
-        </w:rPr>
-      </w:pPr>
-      <w:r>
-        <w:rPr>
-          <w:rFonts w:ascii="Arial" w:hAnsi="Arial" w:cs="Arial"/>
-        </w:rPr>
-        <w:t>SL</w:t>
-      </w:r>
-      <w:r>
-        <w:rPr>
-          <w:rFonts w:ascii="Arial" w:hAnsi="Arial" w:cs="Arial"/>
-        </w:rPr>
-        <w:t>9</w:t>
-      </w:r>
-    </w:p>
-    <w:p>
-      <w:pPr>
-        <w:pStyle w:val="ListParagraph"/>
-        <w:numPr>
-          <w:ilvl w:val="1"/>
-          <w:numId w:val="5"/>
-        </w:numPr>
-        <w:tabs>
-          <w:tab w:val="left" w:pos="0"/>
-        </w:tabs>
-        <w:jc w:val="left"/>
-        <w:rPr>
-          <w:rFonts w:ascii="Arial" w:hAnsi="Arial" w:cs="Arial"/>
-        </w:rPr>
-      </w:pPr>
-      <w:r>
-        <w:rPr>
-          <w:rFonts w:ascii="Arial" w:hAnsi="Arial" w:cs="Arial"/>
-        </w:rPr>
-        <w:t>Sample representing</w:t>
-      </w:r>
-      <w:r>
-        <w:rPr>
-          <w:rFonts w:ascii="Arial" w:hAnsi="Arial" w:cs="Arial"/>
-          <w:i/>
-        </w:rPr>
-        <w:t xml:space="preserve"> </w:t>
-      </w:r>
-      <w:r>
-        <w:rPr>
-          <w:rFonts w:ascii="Arial" w:hAnsi="Arial" w:cs="Arial"/>
-          <w:i/>
-        </w:rPr>
-        <w:t>Chlorella</w:t>
-      </w:r>
-      <w:r>
-        <w:rPr>
-          <w:rFonts w:ascii="Arial" w:hAnsi="Arial" w:cs="Arial"/>
-        </w:rPr>
-        <w:t xml:space="preserve"> sp. D046 Fresh medium culture, Replicate A, on Day 8.</w:t>
-      </w:r>
-    </w:p>
-    <w:p>
-      <w:pPr>
-        <w:pStyle w:val="ListParagraph"/>
-        <w:numPr>
-          <w:ilvl w:val="0"/>
-          <w:numId w:val="5"/>
-        </w:numPr>
-        <w:tabs>
-          <w:tab w:val="left" w:pos="0"/>
-        </w:tabs>
-        <w:jc w:val="left"/>
-        <w:rPr>
-          <w:rFonts w:ascii="Arial" w:hAnsi="Arial" w:cs="Arial"/>
-        </w:rPr>
-      </w:pPr>
-      <w:r>
-        <w:rPr>
-          <w:rFonts w:ascii="Arial" w:hAnsi="Arial" w:cs="Arial"/>
-        </w:rPr>
-        <w:t>SL</w:t>
-      </w:r>
-      <w:r>
-        <w:rPr>
-          <w:rFonts w:ascii="Arial" w:hAnsi="Arial" w:cs="Arial"/>
-        </w:rPr>
-        <w:t>10</w:t>
-      </w:r>
-    </w:p>
-    <w:p>
-      <w:pPr>
-        <w:pStyle w:val="ListParagraph"/>
-        <w:numPr>
-          <w:ilvl w:val="1"/>
-          <w:numId w:val="5"/>
-        </w:numPr>
-        <w:tabs>
-          <w:tab w:val="left" w:pos="0"/>
-        </w:tabs>
-        <w:jc w:val="left"/>
-        <w:rPr>
-          <w:rFonts w:ascii="Arial" w:hAnsi="Arial" w:cs="Arial"/>
-        </w:rPr>
-      </w:pPr>
-      <w:r>
-        <w:rPr>
-          <w:rFonts w:ascii="Arial" w:hAnsi="Arial" w:cs="Arial"/>
-        </w:rPr>
-        <w:t>Sample representing</w:t>
-      </w:r>
-      <w:r>
-        <w:rPr>
-          <w:rFonts w:ascii="Arial" w:hAnsi="Arial" w:cs="Arial"/>
-          <w:i/>
-        </w:rPr>
-        <w:t xml:space="preserve"> </w:t>
-      </w:r>
-      <w:r>
-        <w:rPr>
-          <w:rFonts w:ascii="Arial" w:hAnsi="Arial" w:cs="Arial"/>
-          <w:i/>
-        </w:rPr>
-        <w:t>Chlorella</w:t>
-      </w:r>
-      <w:r>
-        <w:rPr>
-          <w:rFonts w:ascii="Arial" w:hAnsi="Arial" w:cs="Arial"/>
-        </w:rPr>
-        <w:t xml:space="preserve"> sp. D046 Fresh medium culture, Replicate B, on Day 8.</w:t>
-      </w:r>
-    </w:p>
-    <w:p>
-      <w:pPr>
-        <w:pStyle w:val="ListParagraph"/>
-        <w:numPr>
-          <w:ilvl w:val="0"/>
-          <w:numId w:val="5"/>
-        </w:numPr>
-        <w:tabs>
-          <w:tab w:val="left" w:pos="0"/>
-        </w:tabs>
-        <w:jc w:val="left"/>
-        <w:rPr>
-          <w:rFonts w:ascii="Arial" w:hAnsi="Arial" w:cs="Arial"/>
-        </w:rPr>
-      </w:pPr>
-      <w:r>
-        <w:rPr>
-          <w:rFonts w:ascii="Arial" w:hAnsi="Arial" w:cs="Arial"/>
-        </w:rPr>
-        <w:t>SL</w:t>
-      </w:r>
-      <w:r>
-        <w:rPr>
-          <w:rFonts w:ascii="Arial" w:hAnsi="Arial" w:cs="Arial"/>
-        </w:rPr>
-        <w:t>11</w:t>
-      </w:r>
-    </w:p>
-    <w:p>
-      <w:pPr>
-        <w:pStyle w:val="ListParagraph"/>
-        <w:numPr>
-          <w:ilvl w:val="1"/>
-          <w:numId w:val="5"/>
-        </w:numPr>
-        <w:tabs>
-          <w:tab w:val="left" w:pos="0"/>
-        </w:tabs>
-        <w:jc w:val="left"/>
-        <w:rPr>
-          <w:rFonts w:ascii="Arial" w:hAnsi="Arial" w:cs="Arial"/>
-        </w:rPr>
-      </w:pPr>
-      <w:r>
-        <w:rPr>
-          <w:rFonts w:ascii="Arial" w:hAnsi="Arial" w:cs="Arial"/>
-        </w:rPr>
-        <w:t>Sample representing</w:t>
-      </w:r>
-      <w:r>
-        <w:rPr>
-          <w:rFonts w:ascii="Arial" w:hAnsi="Arial" w:cs="Arial"/>
-          <w:i/>
-        </w:rPr>
-        <w:t xml:space="preserve"> </w:t>
-      </w:r>
-      <w:r>
-        <w:rPr>
-          <w:rFonts w:ascii="Arial" w:hAnsi="Arial" w:cs="Arial"/>
-          <w:i/>
-        </w:rPr>
-        <w:t>Chlorella</w:t>
-      </w:r>
-      <w:r>
-        <w:rPr>
-          <w:rFonts w:ascii="Arial" w:hAnsi="Arial" w:cs="Arial"/>
-        </w:rPr>
-        <w:t xml:space="preserve"> sp. D046 Fresh medium culture, Replicate C, on Day 8.</w:t>
-      </w:r>
-    </w:p>
-    <w:p>
-      <w:pPr>
-        <w:pStyle w:val="ListParagraph"/>
-        <w:numPr>
-          <w:ilvl w:val="0"/>
-          <w:numId w:val="5"/>
-        </w:numPr>
-        <w:tabs>
-          <w:tab w:val="left" w:pos="0"/>
-        </w:tabs>
-        <w:jc w:val="left"/>
-        <w:rPr>
-          <w:rFonts w:ascii="Arial" w:hAnsi="Arial" w:cs="Arial"/>
-        </w:rPr>
-      </w:pPr>
-      <w:r>
-        <w:rPr>
-          <w:rFonts w:ascii="Arial" w:hAnsi="Arial" w:cs="Arial"/>
-        </w:rPr>
-        <w:t>SL</w:t>
-      </w:r>
-      <w:r>
-        <w:rPr>
-          <w:rFonts w:ascii="Arial" w:hAnsi="Arial" w:cs="Arial"/>
-        </w:rPr>
-        <w:t>12</w:t>
-      </w:r>
-    </w:p>
-    <w:p>
-      <w:pPr>
-        <w:pStyle w:val="ListParagraph"/>
-        <w:numPr>
-          <w:ilvl w:val="1"/>
-          <w:numId w:val="5"/>
-        </w:numPr>
-        <w:tabs>
-          <w:tab w:val="left" w:pos="0"/>
-        </w:tabs>
-        <w:jc w:val="left"/>
-        <w:rPr>
-          <w:rFonts w:ascii="Arial" w:hAnsi="Arial" w:cs="Arial"/>
-        </w:rPr>
-      </w:pPr>
-      <w:r>
-        <w:rPr>
-          <w:rFonts w:ascii="Arial" w:hAnsi="Arial" w:cs="Arial"/>
-        </w:rPr>
-        <w:t>Sample representing</w:t>
-      </w:r>
-      <w:r>
-        <w:rPr>
-          <w:rFonts w:ascii="Arial" w:hAnsi="Arial" w:cs="Arial"/>
-          <w:i/>
-        </w:rPr>
-        <w:t xml:space="preserve"> </w:t>
-      </w:r>
-      <w:r>
-        <w:rPr>
-          <w:rFonts w:ascii="Arial" w:hAnsi="Arial" w:cs="Arial"/>
-          <w:i/>
-        </w:rPr>
-        <w:t>Chlorella</w:t>
-      </w:r>
-      <w:r>
-        <w:rPr>
-          <w:rFonts w:ascii="Arial" w:hAnsi="Arial" w:cs="Arial"/>
-        </w:rPr>
-        <w:t xml:space="preserve"> sp. D046 Reused medium culture, Replicate D, on Day 8.</w:t>
-      </w:r>
-    </w:p>
-    <w:p>
-      <w:pPr>
-        <w:pStyle w:val="ListParagraph"/>
-        <w:numPr>
-          <w:ilvl w:val="0"/>
-          <w:numId w:val="5"/>
-        </w:numPr>
-        <w:tabs>
-          <w:tab w:val="left" w:pos="0"/>
-        </w:tabs>
-        <w:jc w:val="left"/>
-        <w:rPr>
-          <w:rFonts w:ascii="Arial" w:hAnsi="Arial" w:cs="Arial"/>
-        </w:rPr>
-      </w:pPr>
-      <w:r>
-        <w:rPr>
-          <w:rFonts w:ascii="Arial" w:hAnsi="Arial" w:cs="Arial"/>
-        </w:rPr>
-        <w:t>SL</w:t>
-      </w:r>
-      <w:r>
-        <w:rPr>
-          <w:rFonts w:ascii="Arial" w:hAnsi="Arial" w:cs="Arial"/>
-        </w:rPr>
-        <w:t>13</w:t>
-      </w:r>
-    </w:p>
-    <w:p>
-      <w:pPr>
-        <w:pStyle w:val="ListParagraph"/>
-        <w:numPr>
-          <w:ilvl w:val="1"/>
-          <w:numId w:val="5"/>
-        </w:numPr>
-        <w:tabs>
-          <w:tab w:val="left" w:pos="0"/>
-        </w:tabs>
-        <w:jc w:val="left"/>
-        <w:rPr>
-          <w:rFonts w:ascii="Arial" w:hAnsi="Arial" w:cs="Arial"/>
-        </w:rPr>
-      </w:pPr>
-      <w:r>
-        <w:rPr>
-          <w:rFonts w:ascii="Arial" w:hAnsi="Arial" w:cs="Arial"/>
-        </w:rPr>
-        <w:t>Sample representing</w:t>
-      </w:r>
-      <w:r>
-        <w:rPr>
-          <w:rFonts w:ascii="Arial" w:hAnsi="Arial" w:cs="Arial"/>
-          <w:i/>
-        </w:rPr>
-        <w:t xml:space="preserve"> </w:t>
-      </w:r>
-      <w:r>
-        <w:rPr>
-          <w:rFonts w:ascii="Arial" w:hAnsi="Arial" w:cs="Arial"/>
-          <w:i/>
-        </w:rPr>
-        <w:t>Chlorella</w:t>
-      </w:r>
-      <w:r>
-        <w:rPr>
-          <w:rFonts w:ascii="Arial" w:hAnsi="Arial" w:cs="Arial"/>
-        </w:rPr>
-        <w:t xml:space="preserve"> sp. D046 Reused medium culture, Replicate E, on Day 8.</w:t>
-      </w:r>
-    </w:p>
-    <w:p>
-      <w:pPr>
-        <w:pStyle w:val="ListParagraph"/>
-        <w:numPr>
-          <w:ilvl w:val="0"/>
-          <w:numId w:val="5"/>
-        </w:numPr>
-        <w:tabs>
-          <w:tab w:val="left" w:pos="0"/>
-        </w:tabs>
-        <w:jc w:val="left"/>
-        <w:rPr>
-          <w:rFonts w:ascii="Arial" w:hAnsi="Arial" w:cs="Arial"/>
-        </w:rPr>
-      </w:pPr>
-      <w:r>
-        <w:rPr>
-          <w:rFonts w:ascii="Arial" w:hAnsi="Arial" w:cs="Arial"/>
-        </w:rPr>
-        <w:t>SL</w:t>
-      </w:r>
-      <w:r>
-        <w:rPr>
-          <w:rFonts w:ascii="Arial" w:hAnsi="Arial" w:cs="Arial"/>
-        </w:rPr>
-        <w:t>14</w:t>
-      </w:r>
-    </w:p>
-    <w:p>
-      <w:pPr>
-        <w:pStyle w:val="ListParagraph"/>
-        <w:numPr>
-          <w:ilvl w:val="1"/>
-          <w:numId w:val="5"/>
-        </w:numPr>
-        <w:tabs>
-          <w:tab w:val="left" w:pos="0"/>
-        </w:tabs>
-        <w:jc w:val="left"/>
-        <w:rPr>
-          <w:rFonts w:ascii="Arial" w:hAnsi="Arial" w:cs="Arial"/>
-        </w:rPr>
-      </w:pPr>
-      <w:r>
-        <w:rPr>
-          <w:rFonts w:ascii="Arial" w:hAnsi="Arial" w:cs="Arial"/>
-        </w:rPr>
-        <w:t>Sample representing</w:t>
-      </w:r>
-      <w:r>
-        <w:rPr>
-          <w:rFonts w:ascii="Arial" w:hAnsi="Arial" w:cs="Arial"/>
-          <w:i/>
-        </w:rPr>
-        <w:t xml:space="preserve"> </w:t>
-      </w:r>
-      <w:r>
-        <w:rPr>
-          <w:rFonts w:ascii="Arial" w:hAnsi="Arial" w:cs="Arial"/>
-          <w:i/>
-        </w:rPr>
-        <w:t>Chlorella</w:t>
-      </w:r>
-      <w:r>
-        <w:rPr>
-          <w:rFonts w:ascii="Arial" w:hAnsi="Arial" w:cs="Arial"/>
-        </w:rPr>
-        <w:t xml:space="preserve"> sp. D046 Reused medium culture, Replicate F, on Day 8.</w:t>
-      </w:r>
-    </w:p>
-    <w:p>
-      <w:pPr>
-        <w:pStyle w:val="ListParagraph"/>
-        <w:numPr>
-          <w:ilvl w:val="0"/>
-          <w:numId w:val="5"/>
-        </w:numPr>
-        <w:tabs>
-          <w:tab w:val="left" w:pos="0"/>
-        </w:tabs>
-        <w:jc w:val="left"/>
-        <w:rPr>
-          <w:rFonts w:ascii="Arial" w:hAnsi="Arial" w:cs="Arial"/>
-        </w:rPr>
-      </w:pPr>
-      <w:r>
-        <w:rPr>
-          <w:rFonts w:ascii="Arial" w:hAnsi="Arial" w:cs="Arial"/>
-        </w:rPr>
-        <w:t>SL15</w:t>
-      </w:r>
-    </w:p>
-    <w:p>
-      <w:pPr>
-        <w:pStyle w:val="ListParagraph"/>
-        <w:numPr>
-          <w:ilvl w:val="1"/>
-          <w:numId w:val="5"/>
-        </w:numPr>
-        <w:tabs>
-          <w:tab w:val="left" w:pos="0"/>
-        </w:tabs>
-        <w:jc w:val="left"/>
-        <w:rPr>
-          <w:rFonts w:ascii="Arial" w:hAnsi="Arial" w:cs="Arial"/>
-        </w:rPr>
-      </w:pPr>
-      <w:r>
-        <w:rPr>
-          <w:rFonts w:ascii="Arial" w:hAnsi="Arial" w:cs="Arial"/>
-        </w:rPr>
-        <w:t>Sample representing</w:t>
-      </w:r>
-      <w:r>
-        <w:rPr>
-          <w:rFonts w:ascii="Arial" w:hAnsi="Arial" w:cs="Arial"/>
-          <w:i/>
-        </w:rPr>
-        <w:t xml:space="preserve"> </w:t>
-      </w:r>
-      <w:r>
-        <w:rPr>
-          <w:rFonts w:ascii="Arial" w:hAnsi="Arial" w:cs="Arial"/>
-          <w:i/>
-        </w:rPr>
-        <w:t>Navicula</w:t>
-      </w:r>
-      <w:r>
-        <w:rPr>
-          <w:rFonts w:ascii="Arial" w:hAnsi="Arial" w:cs="Arial"/>
-        </w:rPr>
-        <w:t xml:space="preserve"> sp. SFP inoculum culture on Day 0.</w:t>
-      </w:r>
-    </w:p>
-    <w:p>
-      <w:pPr>
-        <w:pStyle w:val="ListParagraph"/>
-        <w:numPr>
-          <w:ilvl w:val="0"/>
-          <w:numId w:val="5"/>
-        </w:numPr>
-        <w:tabs>
-          <w:tab w:val="left" w:pos="0"/>
-        </w:tabs>
-        <w:jc w:val="left"/>
-        <w:rPr>
-          <w:rFonts w:ascii="Arial" w:hAnsi="Arial" w:cs="Arial"/>
-        </w:rPr>
-      </w:pPr>
-      <w:r>
-        <w:rPr>
-          <w:rFonts w:ascii="Arial" w:hAnsi="Arial" w:cs="Arial"/>
-        </w:rPr>
-        <w:t>SL</w:t>
-      </w:r>
-      <w:r>
-        <w:rPr>
-          <w:rFonts w:ascii="Arial" w:hAnsi="Arial" w:cs="Arial"/>
-        </w:rPr>
-        <w:t>16</w:t>
-      </w:r>
-    </w:p>
-    <w:p>
-      <w:pPr>
-        <w:pStyle w:val="ListParagraph"/>
-        <w:numPr>
-          <w:ilvl w:val="1"/>
-          <w:numId w:val="5"/>
-        </w:numPr>
-        <w:tabs>
-          <w:tab w:val="left" w:pos="0"/>
-        </w:tabs>
-        <w:jc w:val="left"/>
-        <w:rPr>
-          <w:rFonts w:ascii="Arial" w:hAnsi="Arial" w:cs="Arial"/>
-        </w:rPr>
-      </w:pPr>
-      <w:r>
-        <w:rPr>
-          <w:rFonts w:ascii="Arial" w:hAnsi="Arial" w:cs="Arial"/>
-        </w:rPr>
-        <w:t>Sample representing</w:t>
-      </w:r>
-      <w:r>
-        <w:rPr>
-          <w:rFonts w:ascii="Arial" w:hAnsi="Arial" w:cs="Arial"/>
-          <w:i/>
-        </w:rPr>
-        <w:t xml:space="preserve"> </w:t>
-      </w:r>
-      <w:r>
-        <w:rPr>
-          <w:rFonts w:ascii="Arial" w:hAnsi="Arial" w:cs="Arial"/>
-          <w:i/>
-        </w:rPr>
-        <w:t>Navicula</w:t>
-      </w:r>
-      <w:r>
-        <w:rPr>
-          <w:rFonts w:ascii="Arial" w:hAnsi="Arial" w:cs="Arial"/>
-        </w:rPr>
-        <w:t xml:space="preserve"> sp. SFP Fresh medium culture, Replicate A, on Day 8.</w:t>
-      </w:r>
-    </w:p>
-    <w:p>
-      <w:pPr>
-        <w:pStyle w:val="ListParagraph"/>
-        <w:numPr>
-          <w:ilvl w:val="0"/>
-          <w:numId w:val="5"/>
-        </w:numPr>
-        <w:tabs>
-          <w:tab w:val="left" w:pos="0"/>
-        </w:tabs>
-        <w:jc w:val="left"/>
-        <w:rPr>
-          <w:rFonts w:ascii="Arial" w:hAnsi="Arial" w:cs="Arial"/>
-        </w:rPr>
-      </w:pPr>
-      <w:r>
-        <w:rPr>
-          <w:rFonts w:ascii="Arial" w:hAnsi="Arial" w:cs="Arial"/>
-        </w:rPr>
-        <w:t>SL</w:t>
-      </w:r>
-      <w:r>
-        <w:rPr>
-          <w:rFonts w:ascii="Arial" w:hAnsi="Arial" w:cs="Arial"/>
-        </w:rPr>
-        <w:t>17</w:t>
-      </w:r>
-    </w:p>
-    <w:p>
-      <w:pPr>
-        <w:pStyle w:val="ListParagraph"/>
-        <w:numPr>
-          <w:ilvl w:val="1"/>
-          <w:numId w:val="5"/>
-        </w:numPr>
-        <w:tabs>
-          <w:tab w:val="left" w:pos="0"/>
-        </w:tabs>
-        <w:jc w:val="left"/>
-        <w:rPr>
-          <w:rFonts w:ascii="Arial" w:hAnsi="Arial" w:cs="Arial"/>
-        </w:rPr>
-      </w:pPr>
-      <w:r>
-        <w:rPr>
-          <w:rFonts w:ascii="Arial" w:hAnsi="Arial" w:cs="Arial"/>
-        </w:rPr>
-        <w:t>Sample representing</w:t>
-      </w:r>
-      <w:r>
-        <w:rPr>
-          <w:rFonts w:ascii="Arial" w:hAnsi="Arial" w:cs="Arial"/>
-          <w:i/>
-        </w:rPr>
-        <w:t xml:space="preserve"> </w:t>
-      </w:r>
-      <w:r>
-        <w:rPr>
-          <w:rFonts w:ascii="Arial" w:hAnsi="Arial" w:cs="Arial"/>
-          <w:i/>
-        </w:rPr>
-        <w:t>Navicula</w:t>
-      </w:r>
-      <w:r>
-        <w:rPr>
-          <w:rFonts w:ascii="Arial" w:hAnsi="Arial" w:cs="Arial"/>
-        </w:rPr>
-        <w:t xml:space="preserve"> sp. SFP Fresh medium culture, Replicate B, on Day 8.</w:t>
-      </w:r>
-    </w:p>
-    <w:p>
-      <w:pPr>
-        <w:pStyle w:val="ListParagraph"/>
-        <w:numPr>
-          <w:ilvl w:val="0"/>
-          <w:numId w:val="5"/>
-        </w:numPr>
-        <w:tabs>
-          <w:tab w:val="left" w:pos="0"/>
-        </w:tabs>
-        <w:jc w:val="left"/>
-        <w:rPr>
-          <w:rFonts w:ascii="Arial" w:hAnsi="Arial" w:cs="Arial"/>
-        </w:rPr>
-      </w:pPr>
-      <w:r>
-        <w:rPr>
-          <w:rFonts w:ascii="Arial" w:hAnsi="Arial" w:cs="Arial"/>
-        </w:rPr>
-        <w:t>SL</w:t>
-      </w:r>
-      <w:r>
-        <w:rPr>
-          <w:rFonts w:ascii="Arial" w:hAnsi="Arial" w:cs="Arial"/>
-        </w:rPr>
-        <w:t>18</w:t>
-      </w:r>
-    </w:p>
-    <w:p>
-      <w:pPr>
-        <w:pStyle w:val="ListParagraph"/>
-        <w:numPr>
-          <w:ilvl w:val="1"/>
-          <w:numId w:val="5"/>
-        </w:numPr>
-        <w:tabs>
-          <w:tab w:val="left" w:pos="0"/>
-        </w:tabs>
-        <w:jc w:val="left"/>
-        <w:rPr>
-          <w:rFonts w:ascii="Arial" w:hAnsi="Arial" w:cs="Arial"/>
-        </w:rPr>
-      </w:pPr>
-      <w:r>
-        <w:rPr>
-          <w:rFonts w:ascii="Arial" w:hAnsi="Arial" w:cs="Arial"/>
-        </w:rPr>
-        <w:t>Sample representing</w:t>
-      </w:r>
-      <w:r>
-        <w:rPr>
-          <w:rFonts w:ascii="Arial" w:hAnsi="Arial" w:cs="Arial"/>
-          <w:i/>
-        </w:rPr>
-        <w:t xml:space="preserve"> </w:t>
-      </w:r>
-      <w:r>
-        <w:rPr>
-          <w:rFonts w:ascii="Arial" w:hAnsi="Arial" w:cs="Arial"/>
-          <w:i/>
-        </w:rPr>
-        <w:t>Navicula</w:t>
-      </w:r>
-      <w:r>
-        <w:rPr>
-          <w:rFonts w:ascii="Arial" w:hAnsi="Arial" w:cs="Arial"/>
-        </w:rPr>
-        <w:t xml:space="preserve"> sp. SFP Fresh medium culture, Replicate C, on Day 8.</w:t>
-      </w:r>
-    </w:p>
-    <w:p>
-      <w:pPr>
-        <w:pStyle w:val="ListParagraph"/>
-        <w:numPr>
-          <w:ilvl w:val="0"/>
-          <w:numId w:val="5"/>
-        </w:numPr>
-        <w:tabs>
-          <w:tab w:val="left" w:pos="0"/>
-        </w:tabs>
-        <w:jc w:val="left"/>
-        <w:rPr>
-          <w:rFonts w:ascii="Arial" w:hAnsi="Arial" w:cs="Arial"/>
-        </w:rPr>
-      </w:pPr>
-      <w:r>
-        <w:rPr>
-          <w:rFonts w:ascii="Arial" w:hAnsi="Arial" w:cs="Arial"/>
-        </w:rPr>
-        <w:t>SL</w:t>
-      </w:r>
-      <w:r>
-        <w:rPr>
-          <w:rFonts w:ascii="Arial" w:hAnsi="Arial" w:cs="Arial"/>
-        </w:rPr>
-        <w:t>19</w:t>
-      </w:r>
-    </w:p>
-    <w:p>
-      <w:pPr>
-        <w:pStyle w:val="ListParagraph"/>
-        <w:numPr>
-          <w:ilvl w:val="1"/>
-          <w:numId w:val="5"/>
-        </w:numPr>
-        <w:tabs>
-          <w:tab w:val="left" w:pos="0"/>
-        </w:tabs>
-        <w:jc w:val="left"/>
-        <w:rPr>
-          <w:rFonts w:ascii="Arial" w:hAnsi="Arial" w:cs="Arial"/>
-        </w:rPr>
-      </w:pPr>
-      <w:r>
-        <w:rPr>
-          <w:rFonts w:ascii="Arial" w:hAnsi="Arial" w:cs="Arial"/>
-        </w:rPr>
-        <w:t>Sample representing</w:t>
-      </w:r>
-      <w:r>
-        <w:rPr>
-          <w:rFonts w:ascii="Arial" w:hAnsi="Arial" w:cs="Arial"/>
-          <w:i/>
-        </w:rPr>
-        <w:t xml:space="preserve"> </w:t>
-      </w:r>
-      <w:r>
-        <w:rPr>
-          <w:rFonts w:ascii="Arial" w:hAnsi="Arial" w:cs="Arial"/>
-          <w:i/>
-        </w:rPr>
-        <w:t>Navicula</w:t>
-      </w:r>
-      <w:r>
-        <w:rPr>
-          <w:rFonts w:ascii="Arial" w:hAnsi="Arial" w:cs="Arial"/>
-        </w:rPr>
-        <w:t xml:space="preserve"> sp. SFP Reused medium culture, Replicate D, on Day 8.</w:t>
-      </w:r>
-    </w:p>
-    <w:p>
-      <w:pPr>
-        <w:pStyle w:val="ListParagraph"/>
-        <w:numPr>
-          <w:ilvl w:val="0"/>
-          <w:numId w:val="5"/>
-        </w:numPr>
-        <w:tabs>
-          <w:tab w:val="left" w:pos="0"/>
-        </w:tabs>
-        <w:jc w:val="left"/>
-        <w:rPr>
-          <w:rFonts w:ascii="Arial" w:hAnsi="Arial" w:cs="Arial"/>
-        </w:rPr>
-      </w:pPr>
-      <w:r>
-        <w:rPr>
-          <w:rFonts w:ascii="Arial" w:hAnsi="Arial" w:cs="Arial"/>
-        </w:rPr>
-        <w:t>SL</w:t>
-      </w:r>
-      <w:r>
-        <w:rPr>
-          <w:rFonts w:ascii="Arial" w:hAnsi="Arial" w:cs="Arial"/>
-        </w:rPr>
-        <w:t>20</w:t>
-      </w:r>
-    </w:p>
-    <w:p>
-      <w:pPr>
-        <w:pStyle w:val="ListParagraph"/>
-        <w:numPr>
-          <w:ilvl w:val="1"/>
-          <w:numId w:val="5"/>
-        </w:numPr>
-        <w:tabs>
-          <w:tab w:val="left" w:pos="0"/>
-        </w:tabs>
-        <w:jc w:val="left"/>
-        <w:rPr>
-          <w:rFonts w:ascii="Arial" w:hAnsi="Arial" w:cs="Arial"/>
-        </w:rPr>
-      </w:pPr>
-      <w:r>
-        <w:rPr>
-          <w:rFonts w:ascii="Arial" w:hAnsi="Arial" w:cs="Arial"/>
-        </w:rPr>
-        <w:t>Sample representing</w:t>
-      </w:r>
-      <w:r>
-        <w:rPr>
-          <w:rFonts w:ascii="Arial" w:hAnsi="Arial" w:cs="Arial"/>
-          <w:i/>
-        </w:rPr>
-        <w:t xml:space="preserve"> </w:t>
-      </w:r>
-      <w:r>
-        <w:rPr>
-          <w:rFonts w:ascii="Arial" w:hAnsi="Arial" w:cs="Arial"/>
-          <w:i/>
-        </w:rPr>
-        <w:t>Navicula</w:t>
-      </w:r>
-      <w:r>
-        <w:rPr>
-          <w:rFonts w:ascii="Arial" w:hAnsi="Arial" w:cs="Arial"/>
-        </w:rPr>
-        <w:t xml:space="preserve"> sp. SFP Reused medium culture, Replicate E, on Day 8.</w:t>
-      </w:r>
-    </w:p>
-    <w:p>
-      <w:pPr>
-        <w:pStyle w:val="ListParagraph"/>
-        <w:numPr>
-          <w:ilvl w:val="0"/>
-          <w:numId w:val="5"/>
-        </w:numPr>
-        <w:tabs>
-          <w:tab w:val="left" w:pos="0"/>
-        </w:tabs>
-        <w:jc w:val="left"/>
-        <w:rPr>
-          <w:rFonts w:ascii="Arial" w:hAnsi="Arial" w:cs="Arial"/>
-        </w:rPr>
-      </w:pPr>
-      <w:r>
-        <w:rPr>
-          <w:rFonts w:ascii="Arial" w:hAnsi="Arial" w:cs="Arial"/>
-        </w:rPr>
-        <w:t>SL</w:t>
-      </w:r>
-      <w:r>
-        <w:rPr>
-          <w:rFonts w:ascii="Arial" w:hAnsi="Arial" w:cs="Arial"/>
-        </w:rPr>
-        <w:t>21</w:t>
-      </w:r>
-    </w:p>
-    <w:p>
-      <w:pPr>
-        <w:pStyle w:val="ListParagraph"/>
-        <w:numPr>
-          <w:ilvl w:val="1"/>
-          <w:numId w:val="5"/>
-        </w:numPr>
-        <w:tabs>
-          <w:tab w:val="left" w:pos="0"/>
-        </w:tabs>
-        <w:jc w:val="left"/>
-        <w:rPr>
-          <w:rFonts w:ascii="Arial" w:hAnsi="Arial" w:cs="Arial"/>
-        </w:rPr>
-      </w:pPr>
-      <w:r>
-        <w:rPr>
-          <w:rFonts w:ascii="Arial" w:hAnsi="Arial" w:cs="Arial"/>
-        </w:rPr>
-        <w:t>Sample representing</w:t>
-      </w:r>
-      <w:r>
-        <w:rPr>
-          <w:rFonts w:ascii="Arial" w:hAnsi="Arial" w:cs="Arial"/>
-          <w:i/>
-        </w:rPr>
-        <w:t xml:space="preserve"> </w:t>
-      </w:r>
-      <w:r>
-        <w:rPr>
-          <w:rFonts w:ascii="Arial" w:hAnsi="Arial" w:cs="Arial"/>
-          <w:i/>
-        </w:rPr>
-        <w:t>Navicula</w:t>
-      </w:r>
-      <w:r>
-        <w:rPr>
-          <w:rFonts w:ascii="Arial" w:hAnsi="Arial" w:cs="Arial"/>
-        </w:rPr>
-        <w:t xml:space="preserve"> sp. SFP Reused medium culture, Replicate F, on Day 8.</w:t>
-      </w:r>
-    </w:p>
-    <w:p>
-      <w:pPr>
         <w:tabs>
           <w:tab w:val="left" w:pos="0"/>
         </w:tabs>
@@ -5981,35 +6592,21 @@
           <w:b/>
         </w:rPr>
       </w:pPr>
-    </w:p>
-    <w:p>
-      <w:pPr>
-        <w:tabs>
-          <w:tab w:val="left" w:pos="0"/>
-        </w:tabs>
-        <w:jc w:val="left"/>
-        <w:rPr>
-          <w:rFonts w:ascii="Arial" w:hAnsi="Arial" w:cs="Arial"/>
-        </w:rPr>
-      </w:pPr>
-    </w:p>
-    <w:p>
-      <w:pPr>
-        <w:tabs>
-          <w:tab w:val="left" w:pos="0"/>
-        </w:tabs>
-        <w:jc w:val="left"/>
+      <w:proofErr w:type="gramStart"/>
+      <w:r>
         <w:rPr>
           <w:rFonts w:ascii="Arial" w:hAnsi="Arial" w:cs="Arial"/>
           <w:b/>
         </w:rPr>
-      </w:pPr>
+        <w:t>pathway</w:t>
+      </w:r>
+      <w:proofErr w:type="gramEnd"/>
       <w:r>
         <w:rPr>
           <w:rFonts w:ascii="Arial" w:hAnsi="Arial" w:cs="Arial"/>
           <w:b/>
         </w:rPr>
-        <w:t>pathway_descriptions.csv</w:t>
+        <w:t>_descriptions.csv</w:t>
       </w:r>
     </w:p>
     <w:p>
@@ -6034,12 +6631,28 @@
           <w:rFonts w:ascii="Arial" w:hAnsi="Arial" w:cs="Arial"/>
         </w:rPr>
       </w:pPr>
-      <w:r>
-        <w:rPr>
-          <w:rFonts w:ascii="Arial" w:hAnsi="Arial" w:cs="Arial"/>
-        </w:rPr>
-        <w:t>Key of MetaCyc pathways and their descriptions.</w:t>
-      </w:r>
+      <w:proofErr w:type="gramStart"/>
+      <w:r>
+        <w:rPr>
+          <w:rFonts w:ascii="Arial" w:hAnsi="Arial" w:cs="Arial"/>
+        </w:rPr>
+        <w:t xml:space="preserve">Key of </w:t>
+      </w:r>
+      <w:proofErr w:type="spellStart"/>
+      <w:r>
+        <w:rPr>
+          <w:rFonts w:ascii="Arial" w:hAnsi="Arial" w:cs="Arial"/>
+        </w:rPr>
+        <w:t>MetaCyc</w:t>
+      </w:r>
+      <w:proofErr w:type="spellEnd"/>
+      <w:r>
+        <w:rPr>
+          <w:rFonts w:ascii="Arial" w:hAnsi="Arial" w:cs="Arial"/>
+        </w:rPr>
+        <w:t xml:space="preserve"> pathways and their descriptions.</w:t>
+      </w:r>
+      <w:proofErr w:type="gramEnd"/>
     </w:p>
     <w:p>
       <w:pPr>
@@ -6102,12 +6715,14 @@
           <w:rFonts w:ascii="Arial" w:hAnsi="Arial" w:cs="Arial"/>
         </w:rPr>
       </w:pPr>
+      <w:proofErr w:type="gramStart"/>
       <w:r>
         <w:rPr>
           <w:rFonts w:ascii="Arial" w:hAnsi="Arial" w:cs="Arial"/>
         </w:rPr>
         <w:t>pathway</w:t>
       </w:r>
+      <w:proofErr w:type="gramEnd"/>
     </w:p>
     <w:p>
       <w:pPr>
@@ -6128,13 +6743,21 @@
         <w:rPr>
           <w:rFonts w:ascii="Arial" w:hAnsi="Arial" w:cs="Arial"/>
         </w:rPr>
-        <w:t>Name of MetaCyc functional pathway</w:t>
-      </w:r>
-      <w:r>
-        <w:rPr>
-          <w:rFonts w:ascii="Arial" w:hAnsi="Arial" w:cs="Arial"/>
-        </w:rPr>
-        <w:t>.</w:t>
+        <w:t xml:space="preserve">Name of </w:t>
+      </w:r>
+      <w:proofErr w:type="spellStart"/>
+      <w:r>
+        <w:rPr>
+          <w:rFonts w:ascii="Arial" w:hAnsi="Arial" w:cs="Arial"/>
+        </w:rPr>
+        <w:t>MetaCyc</w:t>
+      </w:r>
+      <w:proofErr w:type="spellEnd"/>
+      <w:r>
+        <w:rPr>
+          <w:rFonts w:ascii="Arial" w:hAnsi="Arial" w:cs="Arial"/>
+        </w:rPr>
+        <w:t xml:space="preserve"> functional pathway.</w:t>
       </w:r>
     </w:p>
     <w:p>
@@ -6152,12 +6775,14 @@
           <w:rFonts w:ascii="Arial" w:hAnsi="Arial" w:cs="Arial"/>
         </w:rPr>
       </w:pPr>
+      <w:proofErr w:type="gramStart"/>
       <w:r>
         <w:rPr>
           <w:rFonts w:ascii="Arial" w:hAnsi="Arial" w:cs="Arial"/>
         </w:rPr>
         <w:t>description</w:t>
       </w:r>
+      <w:proofErr w:type="gramEnd"/>
     </w:p>
     <w:p>
       <w:pPr>
@@ -6178,13 +6803,21 @@
         <w:rPr>
           <w:rFonts w:ascii="Arial" w:hAnsi="Arial" w:cs="Arial"/>
         </w:rPr>
-        <w:t>Description of MetaCyc functional pathway</w:t>
-      </w:r>
-      <w:r>
-        <w:rPr>
-          <w:rFonts w:ascii="Arial" w:hAnsi="Arial" w:cs="Arial"/>
-        </w:rPr>
-        <w:t>.</w:t>
+        <w:t xml:space="preserve">Description of </w:t>
+      </w:r>
+      <w:proofErr w:type="spellStart"/>
+      <w:r>
+        <w:rPr>
+          <w:rFonts w:ascii="Arial" w:hAnsi="Arial" w:cs="Arial"/>
+        </w:rPr>
+        <w:t>MetaCyc</w:t>
+      </w:r>
+      <w:proofErr w:type="spellEnd"/>
+      <w:r>
+        <w:rPr>
+          <w:rFonts w:ascii="Arial" w:hAnsi="Arial" w:cs="Arial"/>
+        </w:rPr>
+        <w:t xml:space="preserve"> functional pathway.</w:t>
       </w:r>
     </w:p>
     <w:p>

</xml_diff>